<commit_message>
updatet kt2 en kt3 docs
</commit_message>
<xml_diff>
--- a/Documentatie/KT3/ad.1_Implementatieplan.docx
+++ b/Documentatie/KT3/ad.1_Implementatieplan.docx
@@ -1,6 +1,6 @@
 
 <file path=word/document.xml><?xml version="1.0" encoding="utf-8"?>
-<w:document xmlns:wpc="http://schemas.microsoft.com/office/word/2010/wordprocessingCanvas" xmlns:mc="http://schemas.openxmlformats.org/markup-compatibility/2006" xmlns:o="urn:schemas-microsoft-com:office:office" xmlns:r="http://schemas.openxmlformats.org/officeDocument/2006/relationships" xmlns:m="http://schemas.openxmlformats.org/officeDocument/2006/math" xmlns:v="urn:schemas-microsoft-com:vml" xmlns:wp14="http://schemas.microsoft.com/office/word/2010/wordprocessingDrawing" xmlns:wp="http://schemas.openxmlformats.org/drawingml/2006/wordprocessingDrawing" xmlns:w10="urn:schemas-microsoft-com:office:word" xmlns:w="http://schemas.openxmlformats.org/wordprocessingml/2006/main" xmlns:w14="http://schemas.microsoft.com/office/word/2010/wordml" xmlns:wpg="http://schemas.microsoft.com/office/word/2010/wordprocessingGroup" xmlns:wpi="http://schemas.microsoft.com/office/word/2010/wordprocessingInk" xmlns:wne="http://schemas.microsoft.com/office/word/2006/wordml" xmlns:wps="http://schemas.microsoft.com/office/word/2010/wordprocessingShape" mc:Ignorable="w14 wp14">
+<w:document xmlns:wpc="http://schemas.microsoft.com/office/word/2010/wordprocessingCanvas" xmlns:mc="http://schemas.openxmlformats.org/markup-compatibility/2006" xmlns:o="urn:schemas-microsoft-com:office:office" xmlns:r="http://schemas.openxmlformats.org/officeDocument/2006/relationships" xmlns:m="http://schemas.openxmlformats.org/officeDocument/2006/math" xmlns:v="urn:schemas-microsoft-com:vml" xmlns:wp14="http://schemas.microsoft.com/office/word/2010/wordprocessingDrawing" xmlns:wp="http://schemas.openxmlformats.org/drawingml/2006/wordprocessingDrawing" xmlns:w10="urn:schemas-microsoft-com:office:word" xmlns:w="http://schemas.openxmlformats.org/wordprocessingml/2006/main" xmlns:w14="http://schemas.microsoft.com/office/word/2010/wordml" xmlns:w15="http://schemas.microsoft.com/office/word/2012/wordml" xmlns:wpg="http://schemas.microsoft.com/office/word/2010/wordprocessingGroup" xmlns:wpi="http://schemas.microsoft.com/office/word/2010/wordprocessingInk" xmlns:wne="http://schemas.microsoft.com/office/word/2006/wordml" xmlns:wps="http://schemas.microsoft.com/office/word/2010/wordprocessingShape" mc:Ignorable="w14 w15 wp14">
   <w:body>
     <w:sdt>
       <w:sdtPr>
@@ -14,7 +14,7 @@
       <w:sdtContent>
         <w:p>
           <w:pPr>
-            <w:pStyle w:val="Geenafstand"/>
+            <w:pStyle w:val="NoSpacing"/>
           </w:pPr>
           <w:r>
             <w:rPr>
@@ -154,7 +154,7 @@
                                   <w:sdtContent>
                                     <w:p>
                                       <w:pPr>
-                                        <w:pStyle w:val="Geenafstand"/>
+                                        <w:pStyle w:val="NoSpacing"/>
                                         <w:jc w:val="right"/>
                                         <w:rPr>
                                           <w:color w:val="FFFFFF" w:themeColor="background1"/>
@@ -3427,7 +3427,7 @@
                   </wp:anchor>
                 </w:drawing>
               </mc:Choice>
-              <mc:Fallback xmlns:w15="http://schemas.microsoft.com/office/word/2012/wordml">
+              <mc:Fallback>
                 <w:pict>
                   <v:group id="Groep 2" o:spid="_x0000_s1026" style="position:absolute;margin-left:0;margin-top:0;width:172.8pt;height:718.55pt;z-index:-251657216;mso-width-percent:330;mso-height-percent:950;mso-left-percent:40;mso-position-horizontal-relative:page;mso-position-vertical:center;mso-position-vertical-relative:page;mso-width-percent:330;mso-height-percent:950;mso-left-percent:40" coordsize="21945,91257" o:gfxdata="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">
                     <v:rect id="Rechthoek 3" o:spid="_x0000_s1027" style="position:absolute;width:1945;height:91257;visibility:visible;mso-wrap-style:square;v-text-anchor:middle" o:gfxdata="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" fillcolor="#44546a [3215]" stroked="f" strokeweight="1pt"/>
@@ -3669,7 +3669,7 @@
                             <w:txbxContent>
                               <w:p>
                                 <w:pPr>
-                                  <w:pStyle w:val="Geenafstand"/>
+                                  <w:pStyle w:val="NoSpacing"/>
                                   <w:rPr>
                                     <w:color w:val="5B9BD5" w:themeColor="accent1"/>
                                     <w:sz w:val="26"/>
@@ -3704,7 +3704,7 @@
                               </w:p>
                               <w:p>
                                 <w:pPr>
-                                  <w:pStyle w:val="Geenafstand"/>
+                                  <w:pStyle w:val="NoSpacing"/>
                                   <w:rPr>
                                     <w:color w:val="5B9BD5" w:themeColor="accent1"/>
                                     <w:sz w:val="26"/>
@@ -3740,7 +3740,7 @@
                   </wp:anchor>
                 </w:drawing>
               </mc:Choice>
-              <mc:Fallback xmlns:w15="http://schemas.microsoft.com/office/word/2012/wordml">
+              <mc:Fallback>
                 <w:pict>
                   <v:shapetype id="_x0000_t202" coordsize="21600,21600" o:spt="202" path="m,l,21600r21600,l21600,xe">
                     <v:stroke joinstyle="miter"/>
@@ -3799,18 +3799,8 @@
                               <w:sz w:val="26"/>
                               <w:szCs w:val="26"/>
                             </w:rPr>
-                            <w:t xml:space="preserve">Steven </w:t>
+                            <w:t>Steven Logghe</w:t>
                           </w:r>
-                          <w:proofErr w:type="spellStart"/>
-                          <w:r>
-                            <w:rPr>
-                              <w:color w:val="5B9BD5" w:themeColor="accent1"/>
-                              <w:sz w:val="26"/>
-                              <w:szCs w:val="26"/>
-                            </w:rPr>
-                            <w:t>Logghe</w:t>
-                          </w:r>
-                          <w:proofErr w:type="spellEnd"/>
                         </w:p>
                       </w:txbxContent>
                     </v:textbox>
@@ -3888,7 +3878,7 @@
                             <w:txbxContent>
                               <w:p>
                                 <w:pPr>
-                                  <w:pStyle w:val="Geenafstand"/>
+                                  <w:pStyle w:val="NoSpacing"/>
                                   <w:rPr>
                                     <w:rFonts w:asciiTheme="majorHAnsi" w:eastAsiaTheme="majorEastAsia" w:hAnsiTheme="majorHAnsi" w:cstheme="majorBidi"/>
                                     <w:color w:val="262626" w:themeColor="text1" w:themeTint="D9"/>
@@ -3986,7 +3976,7 @@
                   </wp:anchor>
                 </w:drawing>
               </mc:Choice>
-              <mc:Fallback xmlns:w15="http://schemas.microsoft.com/office/word/2012/wordml">
+              <mc:Fallback>
                 <w:pict>
                   <v:shape id="Tekstvak 1" o:spid="_x0000_s1056" type="#_x0000_t202" style="position:absolute;margin-left:293.05pt;margin-top:0;width:344.25pt;height:213pt;z-index:251660288;visibility:visible;mso-wrap-style:square;mso-width-percent:0;mso-height-percent:0;mso-top-percent:175;mso-wrap-distance-left:9pt;mso-wrap-distance-top:0;mso-wrap-distance-right:9pt;mso-wrap-distance-bottom:0;mso-position-horizontal:right;mso-position-horizontal-relative:page;mso-position-vertical-relative:page;mso-width-percent:0;mso-height-percent:0;mso-top-percent:175;mso-width-relative:page;mso-height-relative:margin;v-text-anchor:top" o:gfxdata="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" filled="f" stroked="f" strokeweight=".5pt">
                     <v:textbox inset="0,0,0,0">
@@ -4109,17 +4099,15 @@
       <w:sdtContent>
         <w:p>
           <w:pPr>
-            <w:pStyle w:val="Kopvaninhoudsopgave"/>
+            <w:pStyle w:val="TOCHeading"/>
           </w:pPr>
           <w:r>
             <w:t>Inhoudsopgave</w:t>
           </w:r>
-          <w:bookmarkStart w:id="0" w:name="_GoBack"/>
-          <w:bookmarkEnd w:id="0"/>
         </w:p>
         <w:p>
           <w:pPr>
-            <w:pStyle w:val="Inhopg1"/>
+            <w:pStyle w:val="TOC1"/>
             <w:tabs>
               <w:tab w:val="right" w:leader="dot" w:pos="9062"/>
             </w:tabs>
@@ -4198,7 +4186,7 @@
         </w:p>
         <w:p>
           <w:pPr>
-            <w:pStyle w:val="Inhopg1"/>
+            <w:pStyle w:val="TOC1"/>
             <w:tabs>
               <w:tab w:val="right" w:leader="dot" w:pos="9062"/>
             </w:tabs>
@@ -4268,7 +4256,7 @@
         </w:p>
         <w:p>
           <w:pPr>
-            <w:pStyle w:val="Inhopg1"/>
+            <w:pStyle w:val="TOC1"/>
             <w:tabs>
               <w:tab w:val="right" w:leader="dot" w:pos="9062"/>
             </w:tabs>
@@ -4338,7 +4326,7 @@
         </w:p>
         <w:p>
           <w:pPr>
-            <w:pStyle w:val="Inhopg1"/>
+            <w:pStyle w:val="TOC1"/>
             <w:tabs>
               <w:tab w:val="right" w:leader="dot" w:pos="9062"/>
             </w:tabs>
@@ -4408,7 +4396,7 @@
         </w:p>
         <w:p>
           <w:pPr>
-            <w:pStyle w:val="Inhopg1"/>
+            <w:pStyle w:val="TOC1"/>
             <w:tabs>
               <w:tab w:val="right" w:leader="dot" w:pos="9062"/>
             </w:tabs>
@@ -4489,7 +4477,7 @@
     </w:sdt>
     <w:p>
       <w:pPr>
-        <w:pStyle w:val="Geenafstand"/>
+        <w:pStyle w:val="NoSpacing"/>
       </w:pPr>
       <w:r>
         <w:br w:type="page"/>
@@ -4497,21 +4485,21 @@
     </w:p>
     <w:p>
       <w:pPr>
-        <w:pStyle w:val="Kop1"/>
+        <w:pStyle w:val="Heading1"/>
       </w:pPr>
-      <w:bookmarkStart w:id="1" w:name="_Toc484682344"/>
+      <w:bookmarkStart w:id="0" w:name="_Toc484682344"/>
       <w:r>
         <w:lastRenderedPageBreak/>
         <w:t>Aanleiding</w:t>
       </w:r>
-      <w:bookmarkEnd w:id="1"/>
+      <w:bookmarkEnd w:id="0"/>
       <w:r>
         <w:t xml:space="preserve"> </w:t>
       </w:r>
     </w:p>
     <w:p>
       <w:pPr>
-        <w:pStyle w:val="Geenafstand"/>
+        <w:pStyle w:val="NoSpacing"/>
         <w:rPr>
           <w:rFonts w:eastAsiaTheme="minorEastAsia"/>
         </w:rPr>
@@ -4543,30 +4531,30 @@
     </w:p>
     <w:p>
       <w:pPr>
-        <w:pStyle w:val="Geenafstand"/>
+        <w:pStyle w:val="NoSpacing"/>
       </w:pPr>
     </w:p>
     <w:p>
       <w:pPr>
-        <w:pStyle w:val="Geenafstand"/>
+        <w:pStyle w:val="NoSpacing"/>
       </w:pPr>
     </w:p>
     <w:p>
       <w:pPr>
-        <w:pStyle w:val="Kop1"/>
+        <w:pStyle w:val="Heading1"/>
       </w:pPr>
-      <w:bookmarkStart w:id="2" w:name="_Toc484682345"/>
+      <w:bookmarkStart w:id="1" w:name="_Toc484682345"/>
       <w:r>
         <w:t>Inleiding</w:t>
       </w:r>
-      <w:bookmarkEnd w:id="2"/>
+      <w:bookmarkEnd w:id="1"/>
       <w:r>
         <w:t xml:space="preserve"> </w:t>
       </w:r>
     </w:p>
     <w:p>
       <w:pPr>
-        <w:pStyle w:val="Geenafstand"/>
+        <w:pStyle w:val="NoSpacing"/>
       </w:pPr>
       <w:r>
         <w:t>Door het interview met de opdrachtgever konden wij een beterbeeld krijgen van de gewenste klassituatie. Hierdoor hadden we genoeg informatie voor het ontwerp en het realiseren van de applicatie. Verder kan dit document nuttig zijn voor de opdrachtgever</w:t>
@@ -4580,30 +4568,30 @@
     </w:p>
     <w:p>
       <w:pPr>
-        <w:pStyle w:val="Geenafstand"/>
+        <w:pStyle w:val="NoSpacing"/>
       </w:pPr>
     </w:p>
     <w:p>
       <w:pPr>
-        <w:pStyle w:val="Geenafstand"/>
+        <w:pStyle w:val="NoSpacing"/>
       </w:pPr>
     </w:p>
     <w:p>
       <w:pPr>
-        <w:pStyle w:val="Kop1"/>
+        <w:pStyle w:val="Heading1"/>
       </w:pPr>
-      <w:bookmarkStart w:id="3" w:name="_Toc484682346"/>
+      <w:bookmarkStart w:id="2" w:name="_Toc484682346"/>
       <w:r>
         <w:t>Kern</w:t>
       </w:r>
-      <w:bookmarkEnd w:id="3"/>
+      <w:bookmarkEnd w:id="2"/>
       <w:r>
         <w:t xml:space="preserve"> </w:t>
       </w:r>
     </w:p>
     <w:p>
       <w:pPr>
-        <w:pStyle w:val="Geenafstand"/>
+        <w:pStyle w:val="NoSpacing"/>
       </w:pPr>
       <w:r>
         <w:t xml:space="preserve">De opdrachtgever gebruikte normaalgesproken een geprint papiertje om een week voortuit te kunnen plannen en wilt hiervoor een eenvoudigere digitale oplossing sinds het schrijven op papier ouderwets is. </w:t>
@@ -4629,12 +4617,12 @@
     </w:p>
     <w:p>
       <w:pPr>
-        <w:pStyle w:val="Geenafstand"/>
+        <w:pStyle w:val="NoSpacing"/>
       </w:pPr>
     </w:p>
     <w:p>
       <w:pPr>
-        <w:pStyle w:val="Geenafstand"/>
+        <w:pStyle w:val="NoSpacing"/>
       </w:pPr>
       <w:r>
         <w:t>Verder hebben we plannen om een datum met de opdrachtgever af te spreken wanneer we de applicatie af te leveren en persoonlijk te overleggen wat de applicatie doet en kan. Hiermee kunnen we ervan uitgaan dat de opdrachtgever voldoening geeft met de applicatie en dat we de applicatie ook gerust kunnen afronden.</w:t>
@@ -4642,12 +4630,20 @@
     </w:p>
     <w:p>
       <w:pPr>
-        <w:pStyle w:val="Geenafstand"/>
+        <w:pStyle w:val="NoSpacing"/>
       </w:pPr>
     </w:p>
     <w:p>
       <w:pPr>
-        <w:pStyle w:val="Geenafstand"/>
+        <w:pStyle w:val="NoSpacing"/>
+      </w:pPr>
+      <w:r>
+        <w:t>De opdrachtgever is zelf verantwoordelijk voor het hosten van de database voor de applicatie.</w:t>
+      </w:r>
+    </w:p>
+    <w:p>
+      <w:pPr>
+        <w:pStyle w:val="NoSpacing"/>
       </w:pPr>
       <w:r>
         <w:t>De opdrachtgever zal er zelf voor zorgen dat de applicatie te downloaden is vanaf haar website doormiddel van een link voor de online en offline versies.</w:t>
@@ -4655,12 +4651,12 @@
     </w:p>
     <w:p>
       <w:pPr>
-        <w:pStyle w:val="Geenafstand"/>
+        <w:pStyle w:val="NoSpacing"/>
       </w:pPr>
     </w:p>
     <w:p>
       <w:pPr>
-        <w:pStyle w:val="Geenafstand"/>
+        <w:pStyle w:val="NoSpacing"/>
       </w:pPr>
       <w:r>
         <w:t>De opdrachtgever kan doormiddel van de applicatie de planningen van haar cliënten inzien.</w:t>
@@ -4668,27 +4664,27 @@
     </w:p>
     <w:p>
       <w:pPr>
-        <w:pStyle w:val="Geenafstand"/>
+        <w:pStyle w:val="NoSpacing"/>
       </w:pPr>
     </w:p>
     <w:p>
       <w:pPr>
-        <w:pStyle w:val="Geenafstand"/>
+        <w:pStyle w:val="NoSpacing"/>
       </w:pPr>
     </w:p>
     <w:p>
       <w:pPr>
-        <w:pStyle w:val="Kop1"/>
+        <w:pStyle w:val="Heading1"/>
       </w:pPr>
-      <w:bookmarkStart w:id="4" w:name="_Toc484682347"/>
+      <w:bookmarkStart w:id="3" w:name="_Toc484682347"/>
       <w:r>
         <w:t>Afronding</w:t>
       </w:r>
-      <w:bookmarkEnd w:id="4"/>
+      <w:bookmarkEnd w:id="3"/>
     </w:p>
     <w:p>
       <w:pPr>
-        <w:pStyle w:val="Geenafstand"/>
+        <w:pStyle w:val="NoSpacing"/>
       </w:pPr>
       <w:r>
         <w:rPr>
@@ -4727,9 +4723,16 @@
         <w:t>, dan kunt u deze ondertekenen en dateren.</w:t>
       </w:r>
     </w:p>
+    <w:p>
+      <w:pPr>
+        <w:pStyle w:val="NoSpacing"/>
+      </w:pPr>
+      <w:bookmarkStart w:id="4" w:name="_GoBack"/>
+      <w:bookmarkEnd w:id="4"/>
+    </w:p>
     <w:tbl>
       <w:tblPr>
-        <w:tblStyle w:val="Tabelraster"/>
+        <w:tblStyle w:val="TableGrid"/>
         <w:tblW w:w="0" w:type="auto"/>
         <w:tblBorders>
           <w:top w:val="none" w:sz="0" w:space="0" w:color="auto"/>
@@ -4752,7 +4755,7 @@
           </w:tcPr>
           <w:p>
             <w:pPr>
-              <w:pStyle w:val="Geenafstand"/>
+              <w:pStyle w:val="NoSpacing"/>
               <w:rPr>
                 <w:b/>
               </w:rPr>
@@ -4771,7 +4774,7 @@
           </w:tcPr>
           <w:p>
             <w:pPr>
-              <w:pStyle w:val="Geenafstand"/>
+              <w:pStyle w:val="NoSpacing"/>
               <w:rPr>
                 <w:b/>
               </w:rPr>
@@ -4792,17 +4795,17 @@
           </w:tcPr>
           <w:p>
             <w:pPr>
-              <w:pStyle w:val="Geenafstand"/>
+              <w:pStyle w:val="NoSpacing"/>
             </w:pPr>
           </w:p>
           <w:p>
             <w:pPr>
-              <w:pStyle w:val="Geenafstand"/>
+              <w:pStyle w:val="NoSpacing"/>
             </w:pPr>
           </w:p>
           <w:p>
             <w:pPr>
-              <w:pStyle w:val="Geenafstand"/>
+              <w:pStyle w:val="NoSpacing"/>
             </w:pPr>
             <w:r>
               <w:t>____________________________________________</w:t>
@@ -4815,7 +4818,7 @@
           </w:tcPr>
           <w:p>
             <w:pPr>
-              <w:pStyle w:val="Geenafstand"/>
+              <w:pStyle w:val="NoSpacing"/>
             </w:pPr>
           </w:p>
         </w:tc>
@@ -4823,7 +4826,7 @@
     </w:tbl>
     <w:p>
       <w:pPr>
-        <w:pStyle w:val="Geenafstand"/>
+        <w:pStyle w:val="NoSpacing"/>
       </w:pPr>
     </w:p>
     <w:p>
@@ -4833,7 +4836,7 @@
     </w:p>
     <w:p>
       <w:pPr>
-        <w:pStyle w:val="Kop1"/>
+        <w:pStyle w:val="Heading1"/>
       </w:pPr>
       <w:bookmarkStart w:id="5" w:name="_Toc475434523"/>
       <w:bookmarkStart w:id="6" w:name="_Toc475436311"/>
@@ -4872,7 +4875,7 @@
           </w:tcPr>
           <w:p>
             <w:pPr>
-              <w:pStyle w:val="Geenafstand"/>
+              <w:pStyle w:val="NoSpacing"/>
             </w:pPr>
             <w:r>
               <w:t>Datum</w:t>
@@ -4886,7 +4889,7 @@
           </w:tcPr>
           <w:p>
             <w:pPr>
-              <w:pStyle w:val="Geenafstand"/>
+              <w:pStyle w:val="NoSpacing"/>
               <w:cnfStyle w:val="100000000000" w:firstRow="1" w:lastRow="0" w:firstColumn="0" w:lastColumn="0" w:oddVBand="0" w:evenVBand="0" w:oddHBand="0" w:evenHBand="0" w:firstRowFirstColumn="0" w:firstRowLastColumn="0" w:lastRowFirstColumn="0" w:lastRowLastColumn="0"/>
             </w:pPr>
             <w:r>
@@ -4901,7 +4904,7 @@
           </w:tcPr>
           <w:p>
             <w:pPr>
-              <w:pStyle w:val="Geenafstand"/>
+              <w:pStyle w:val="NoSpacing"/>
               <w:cnfStyle w:val="100000000000" w:firstRow="1" w:lastRow="0" w:firstColumn="0" w:lastColumn="0" w:oddVBand="0" w:evenVBand="0" w:oddHBand="0" w:evenHBand="0" w:firstRowFirstColumn="0" w:firstRowLastColumn="0" w:lastRowFirstColumn="0" w:lastRowLastColumn="0"/>
             </w:pPr>
             <w:r>
@@ -4916,7 +4919,7 @@
           </w:tcPr>
           <w:p>
             <w:pPr>
-              <w:pStyle w:val="Geenafstand"/>
+              <w:pStyle w:val="NoSpacing"/>
               <w:cnfStyle w:val="100000000000" w:firstRow="1" w:lastRow="0" w:firstColumn="0" w:lastColumn="0" w:oddVBand="0" w:evenVBand="0" w:oddHBand="0" w:evenHBand="0" w:firstRowFirstColumn="0" w:firstRowLastColumn="0" w:lastRowFirstColumn="0" w:lastRowLastColumn="0"/>
             </w:pPr>
             <w:r>
@@ -4943,7 +4946,7 @@
           </w:tcPr>
           <w:p>
             <w:pPr>
-              <w:pStyle w:val="Geenafstand"/>
+              <w:pStyle w:val="NoSpacing"/>
             </w:pPr>
             <w:r>
               <w:t>0</w:t>
@@ -4966,7 +4969,7 @@
           </w:p>
           <w:p>
             <w:pPr>
-              <w:pStyle w:val="Geenafstand"/>
+              <w:pStyle w:val="NoSpacing"/>
             </w:pPr>
             <w:r>
               <w:t>11:58</w:t>
@@ -4989,7 +4992,7 @@
           </w:tcPr>
           <w:p>
             <w:pPr>
-              <w:pStyle w:val="Geenafstand"/>
+              <w:pStyle w:val="NoSpacing"/>
               <w:cnfStyle w:val="000000100000" w:firstRow="0" w:lastRow="0" w:firstColumn="0" w:lastColumn="0" w:oddVBand="0" w:evenVBand="0" w:oddHBand="1" w:evenHBand="0" w:firstRowFirstColumn="0" w:firstRowLastColumn="0" w:lastRowFirstColumn="0" w:lastRowLastColumn="0"/>
             </w:pPr>
             <w:r>
@@ -5010,7 +5013,7 @@
           </w:tcPr>
           <w:p>
             <w:pPr>
-              <w:pStyle w:val="Geenafstand"/>
+              <w:pStyle w:val="NoSpacing"/>
               <w:cnfStyle w:val="000000100000" w:firstRow="0" w:lastRow="0" w:firstColumn="0" w:lastColumn="0" w:oddVBand="0" w:evenVBand="0" w:oddHBand="1" w:evenHBand="0" w:firstRowFirstColumn="0" w:firstRowLastColumn="0" w:lastRowFirstColumn="0" w:lastRowLastColumn="0"/>
             </w:pPr>
             <w:r>
@@ -5031,7 +5034,7 @@
           </w:tcPr>
           <w:p>
             <w:pPr>
-              <w:pStyle w:val="Geenafstand"/>
+              <w:pStyle w:val="NoSpacing"/>
               <w:cnfStyle w:val="000000100000" w:firstRow="0" w:lastRow="0" w:firstColumn="0" w:lastColumn="0" w:oddVBand="0" w:evenVBand="0" w:oddHBand="1" w:evenHBand="0" w:firstRowFirstColumn="0" w:firstRowLastColumn="0" w:lastRowFirstColumn="0" w:lastRowLastColumn="0"/>
             </w:pPr>
             <w:r>
@@ -5046,11 +5049,11 @@
     </w:tbl>
     <w:p>
       <w:pPr>
-        <w:pStyle w:val="Geenafstand"/>
+        <w:pStyle w:val="NoSpacing"/>
       </w:pPr>
     </w:p>
     <w:sectPr>
-      <w:footerReference w:type="default" r:id="rId9"/>
+      <w:footerReference w:type="default" r:id="rId8"/>
       <w:pgSz w:w="11906" w:h="16838"/>
       <w:pgMar w:top="1417" w:right="1417" w:bottom="1417" w:left="1417" w:header="708" w:footer="708" w:gutter="0"/>
       <w:pgNumType w:start="0"/>
@@ -5063,7 +5066,7 @@
 </file>
 
 <file path=word/endnotes.xml><?xml version="1.0" encoding="utf-8"?>
-<w:endnotes xmlns:wpc="http://schemas.microsoft.com/office/word/2010/wordprocessingCanvas" xmlns:mc="http://schemas.openxmlformats.org/markup-compatibility/2006" xmlns:o="urn:schemas-microsoft-com:office:office" xmlns:r="http://schemas.openxmlformats.org/officeDocument/2006/relationships" xmlns:m="http://schemas.openxmlformats.org/officeDocument/2006/math" xmlns:v="urn:schemas-microsoft-com:vml" xmlns:wp14="http://schemas.microsoft.com/office/word/2010/wordprocessingDrawing" xmlns:wp="http://schemas.openxmlformats.org/drawingml/2006/wordprocessingDrawing" xmlns:w10="urn:schemas-microsoft-com:office:word" xmlns:w="http://schemas.openxmlformats.org/wordprocessingml/2006/main" xmlns:w14="http://schemas.microsoft.com/office/word/2010/wordml" xmlns:wpg="http://schemas.microsoft.com/office/word/2010/wordprocessingGroup" xmlns:wpi="http://schemas.microsoft.com/office/word/2010/wordprocessingInk" xmlns:wne="http://schemas.microsoft.com/office/word/2006/wordml" xmlns:wps="http://schemas.microsoft.com/office/word/2010/wordprocessingShape" mc:Ignorable="w14 wp14">
+<w:endnotes xmlns:wpc="http://schemas.microsoft.com/office/word/2010/wordprocessingCanvas" xmlns:mc="http://schemas.openxmlformats.org/markup-compatibility/2006" xmlns:o="urn:schemas-microsoft-com:office:office" xmlns:r="http://schemas.openxmlformats.org/officeDocument/2006/relationships" xmlns:m="http://schemas.openxmlformats.org/officeDocument/2006/math" xmlns:v="urn:schemas-microsoft-com:vml" xmlns:wp14="http://schemas.microsoft.com/office/word/2010/wordprocessingDrawing" xmlns:wp="http://schemas.openxmlformats.org/drawingml/2006/wordprocessingDrawing" xmlns:w10="urn:schemas-microsoft-com:office:word" xmlns:w="http://schemas.openxmlformats.org/wordprocessingml/2006/main" xmlns:w14="http://schemas.microsoft.com/office/word/2010/wordml" xmlns:w15="http://schemas.microsoft.com/office/word/2012/wordml" xmlns:wpg="http://schemas.microsoft.com/office/word/2010/wordprocessingGroup" xmlns:wpi="http://schemas.microsoft.com/office/word/2010/wordprocessingInk" xmlns:wne="http://schemas.microsoft.com/office/word/2006/wordml" xmlns:wps="http://schemas.microsoft.com/office/word/2010/wordprocessingShape" mc:Ignorable="w14 w15 wp14">
   <w:endnote w:type="separator" w:id="-1">
     <w:p>
       <w:pPr>
@@ -5088,7 +5091,7 @@
 </file>
 
 <file path=word/footer1.xml><?xml version="1.0" encoding="utf-8"?>
-<w:ftr xmlns:wpc="http://schemas.microsoft.com/office/word/2010/wordprocessingCanvas" xmlns:mc="http://schemas.openxmlformats.org/markup-compatibility/2006" xmlns:o="urn:schemas-microsoft-com:office:office" xmlns:r="http://schemas.openxmlformats.org/officeDocument/2006/relationships" xmlns:m="http://schemas.openxmlformats.org/officeDocument/2006/math" xmlns:v="urn:schemas-microsoft-com:vml" xmlns:wp14="http://schemas.microsoft.com/office/word/2010/wordprocessingDrawing" xmlns:wp="http://schemas.openxmlformats.org/drawingml/2006/wordprocessingDrawing" xmlns:w10="urn:schemas-microsoft-com:office:word" xmlns:w="http://schemas.openxmlformats.org/wordprocessingml/2006/main" xmlns:w14="http://schemas.microsoft.com/office/word/2010/wordml" xmlns:wpg="http://schemas.microsoft.com/office/word/2010/wordprocessingGroup" xmlns:wpi="http://schemas.microsoft.com/office/word/2010/wordprocessingInk" xmlns:wne="http://schemas.microsoft.com/office/word/2006/wordml" xmlns:wps="http://schemas.microsoft.com/office/word/2010/wordprocessingShape" mc:Ignorable="w14 wp14">
+<w:ftr xmlns:wpc="http://schemas.microsoft.com/office/word/2010/wordprocessingCanvas" xmlns:mc="http://schemas.openxmlformats.org/markup-compatibility/2006" xmlns:o="urn:schemas-microsoft-com:office:office" xmlns:r="http://schemas.openxmlformats.org/officeDocument/2006/relationships" xmlns:m="http://schemas.openxmlformats.org/officeDocument/2006/math" xmlns:v="urn:schemas-microsoft-com:vml" xmlns:wp14="http://schemas.microsoft.com/office/word/2010/wordprocessingDrawing" xmlns:wp="http://schemas.openxmlformats.org/drawingml/2006/wordprocessingDrawing" xmlns:w10="urn:schemas-microsoft-com:office:word" xmlns:w="http://schemas.openxmlformats.org/wordprocessingml/2006/main" xmlns:w14="http://schemas.microsoft.com/office/word/2010/wordml" xmlns:w15="http://schemas.microsoft.com/office/word/2012/wordml" xmlns:wpg="http://schemas.microsoft.com/office/word/2010/wordprocessingGroup" xmlns:wpi="http://schemas.microsoft.com/office/word/2010/wordprocessingInk" xmlns:wne="http://schemas.microsoft.com/office/word/2006/wordml" xmlns:wps="http://schemas.microsoft.com/office/word/2010/wordprocessingShape" mc:Ignorable="w14 w15 wp14">
   <w:sdt>
     <w:sdtPr>
       <w:id w:val="829867845"/>
@@ -5111,7 +5114,7 @@
         <w:sdtContent>
           <w:p>
             <w:pPr>
-              <w:pStyle w:val="Voettekst"/>
+              <w:pStyle w:val="Footer"/>
               <w:rPr>
                 <w:lang w:val="en-US"/>
               </w:rPr>
@@ -5125,7 +5128,7 @@
           </w:p>
           <w:p>
             <w:pPr>
-              <w:pStyle w:val="Voettekst"/>
+              <w:pStyle w:val="Footer"/>
               <w:rPr>
                 <w:lang w:val="en-US"/>
               </w:rPr>
@@ -5163,7 +5166,7 @@
           </w:p>
           <w:p>
             <w:pPr>
-              <w:pStyle w:val="Voettekst"/>
+              <w:pStyle w:val="Footer"/>
             </w:pPr>
             <w:r>
               <w:t>Patrick van Batenburg, Steven Logghe</w:t>
@@ -5206,7 +5209,7 @@
                 <w:bCs/>
                 <w:noProof/>
               </w:rPr>
-              <w:t>1</w:t>
+              <w:t>3</w:t>
             </w:r>
             <w:r>
               <w:rPr>
@@ -5271,7 +5274,7 @@
 </file>
 
 <file path=word/footnotes.xml><?xml version="1.0" encoding="utf-8"?>
-<w:footnotes xmlns:wpc="http://schemas.microsoft.com/office/word/2010/wordprocessingCanvas" xmlns:mc="http://schemas.openxmlformats.org/markup-compatibility/2006" xmlns:o="urn:schemas-microsoft-com:office:office" xmlns:r="http://schemas.openxmlformats.org/officeDocument/2006/relationships" xmlns:m="http://schemas.openxmlformats.org/officeDocument/2006/math" xmlns:v="urn:schemas-microsoft-com:vml" xmlns:wp14="http://schemas.microsoft.com/office/word/2010/wordprocessingDrawing" xmlns:wp="http://schemas.openxmlformats.org/drawingml/2006/wordprocessingDrawing" xmlns:w10="urn:schemas-microsoft-com:office:word" xmlns:w="http://schemas.openxmlformats.org/wordprocessingml/2006/main" xmlns:w14="http://schemas.microsoft.com/office/word/2010/wordml" xmlns:wpg="http://schemas.microsoft.com/office/word/2010/wordprocessingGroup" xmlns:wpi="http://schemas.microsoft.com/office/word/2010/wordprocessingInk" xmlns:wne="http://schemas.microsoft.com/office/word/2006/wordml" xmlns:wps="http://schemas.microsoft.com/office/word/2010/wordprocessingShape" mc:Ignorable="w14 wp14">
+<w:footnotes xmlns:wpc="http://schemas.microsoft.com/office/word/2010/wordprocessingCanvas" xmlns:mc="http://schemas.openxmlformats.org/markup-compatibility/2006" xmlns:o="urn:schemas-microsoft-com:office:office" xmlns:r="http://schemas.openxmlformats.org/officeDocument/2006/relationships" xmlns:m="http://schemas.openxmlformats.org/officeDocument/2006/math" xmlns:v="urn:schemas-microsoft-com:vml" xmlns:wp14="http://schemas.microsoft.com/office/word/2010/wordprocessingDrawing" xmlns:wp="http://schemas.openxmlformats.org/drawingml/2006/wordprocessingDrawing" xmlns:w10="urn:schemas-microsoft-com:office:word" xmlns:w="http://schemas.openxmlformats.org/wordprocessingml/2006/main" xmlns:w14="http://schemas.microsoft.com/office/word/2010/wordml" xmlns:w15="http://schemas.microsoft.com/office/word/2012/wordml" xmlns:wpg="http://schemas.microsoft.com/office/word/2010/wordprocessingGroup" xmlns:wpi="http://schemas.microsoft.com/office/word/2010/wordprocessingInk" xmlns:wne="http://schemas.microsoft.com/office/word/2006/wordml" xmlns:wps="http://schemas.microsoft.com/office/word/2010/wordprocessingShape" mc:Ignorable="w14 w15 wp14">
   <w:footnote w:type="separator" w:id="-1">
     <w:p>
       <w:pPr>
@@ -5296,7 +5299,7 @@
 </file>
 
 <file path=word/styles.xml><?xml version="1.0" encoding="utf-8"?>
-<w:styles xmlns:mc="http://schemas.openxmlformats.org/markup-compatibility/2006" xmlns:r="http://schemas.openxmlformats.org/officeDocument/2006/relationships" xmlns:w="http://schemas.openxmlformats.org/wordprocessingml/2006/main" xmlns:w14="http://schemas.microsoft.com/office/word/2010/wordml" mc:Ignorable="w14">
+<w:styles xmlns:mc="http://schemas.openxmlformats.org/markup-compatibility/2006" xmlns:r="http://schemas.openxmlformats.org/officeDocument/2006/relationships" xmlns:w="http://schemas.openxmlformats.org/wordprocessingml/2006/main" xmlns:w14="http://schemas.microsoft.com/office/word/2010/wordml" xmlns:w15="http://schemas.microsoft.com/office/word/2012/wordml" mc:Ignorable="w14 w15">
   <w:docDefaults>
     <w:rPrDefault>
       <w:rPr>
@@ -5312,154 +5315,388 @@
       </w:pPr>
     </w:pPrDefault>
   </w:docDefaults>
-  <w:latentStyles w:defLockedState="0" w:defUIPriority="99" w:defSemiHidden="1" w:defUnhideWhenUsed="1" w:defQFormat="0" w:count="267">
-    <w:lsdException w:name="Normal" w:semiHidden="0" w:uiPriority="0" w:unhideWhenUsed="0" w:qFormat="1"/>
-    <w:lsdException w:name="heading 1" w:semiHidden="0" w:uiPriority="9" w:unhideWhenUsed="0" w:qFormat="1"/>
-    <w:lsdException w:name="heading 2" w:uiPriority="9" w:qFormat="1"/>
-    <w:lsdException w:name="heading 3" w:uiPriority="9" w:qFormat="1"/>
-    <w:lsdException w:name="heading 4" w:uiPriority="9" w:qFormat="1"/>
-    <w:lsdException w:name="heading 5" w:uiPriority="9" w:qFormat="1"/>
-    <w:lsdException w:name="heading 6" w:uiPriority="9" w:qFormat="1"/>
-    <w:lsdException w:name="heading 7" w:uiPriority="9" w:qFormat="1"/>
-    <w:lsdException w:name="heading 8" w:uiPriority="9" w:qFormat="1"/>
-    <w:lsdException w:name="heading 9" w:uiPriority="9" w:qFormat="1"/>
-    <w:lsdException w:name="toc 1" w:uiPriority="39"/>
-    <w:lsdException w:name="toc 2" w:uiPriority="39"/>
-    <w:lsdException w:name="toc 3" w:uiPriority="39"/>
-    <w:lsdException w:name="toc 4" w:uiPriority="39"/>
-    <w:lsdException w:name="toc 5" w:uiPriority="39"/>
-    <w:lsdException w:name="toc 6" w:uiPriority="39"/>
-    <w:lsdException w:name="toc 7" w:uiPriority="39"/>
-    <w:lsdException w:name="toc 8" w:uiPriority="39"/>
-    <w:lsdException w:name="toc 9" w:uiPriority="39"/>
-    <w:lsdException w:name="caption" w:uiPriority="35" w:qFormat="1"/>
-    <w:lsdException w:name="Title" w:semiHidden="0" w:uiPriority="10" w:unhideWhenUsed="0" w:qFormat="1"/>
-    <w:lsdException w:name="Default Paragraph Font" w:uiPriority="1"/>
-    <w:lsdException w:name="Subtitle" w:semiHidden="0" w:uiPriority="11" w:unhideWhenUsed="0" w:qFormat="1"/>
-    <w:lsdException w:name="Strong" w:semiHidden="0" w:uiPriority="22" w:unhideWhenUsed="0" w:qFormat="1"/>
-    <w:lsdException w:name="Emphasis" w:semiHidden="0" w:uiPriority="20" w:unhideWhenUsed="0" w:qFormat="1"/>
-    <w:lsdException w:name="Table Grid" w:semiHidden="0" w:uiPriority="39" w:unhideWhenUsed="0"/>
-    <w:lsdException w:name="Placeholder Text" w:unhideWhenUsed="0"/>
-    <w:lsdException w:name="No Spacing" w:semiHidden="0" w:uiPriority="1" w:unhideWhenUsed="0" w:qFormat="1"/>
-    <w:lsdException w:name="Light Shading" w:semiHidden="0" w:uiPriority="60" w:unhideWhenUsed="0"/>
-    <w:lsdException w:name="Light List" w:semiHidden="0" w:uiPriority="61" w:unhideWhenUsed="0"/>
-    <w:lsdException w:name="Light Grid" w:semiHidden="0" w:uiPriority="62" w:unhideWhenUsed="0"/>
-    <w:lsdException w:name="Medium Shading 1" w:semiHidden="0" w:uiPriority="63" w:unhideWhenUsed="0"/>
-    <w:lsdException w:name="Medium Shading 2" w:semiHidden="0" w:uiPriority="64" w:unhideWhenUsed="0"/>
-    <w:lsdException w:name="Medium List 1" w:semiHidden="0" w:uiPriority="65" w:unhideWhenUsed="0"/>
-    <w:lsdException w:name="Medium List 2" w:semiHidden="0" w:uiPriority="66" w:unhideWhenUsed="0"/>
-    <w:lsdException w:name="Medium Grid 1" w:semiHidden="0" w:uiPriority="67" w:unhideWhenUsed="0"/>
-    <w:lsdException w:name="Medium Grid 2" w:semiHidden="0" w:uiPriority="68" w:unhideWhenUsed="0"/>
-    <w:lsdException w:name="Medium Grid 3" w:semiHidden="0" w:uiPriority="69" w:unhideWhenUsed="0"/>
-    <w:lsdException w:name="Dark List" w:semiHidden="0" w:uiPriority="70" w:unhideWhenUsed="0"/>
-    <w:lsdException w:name="Colorful Shading" w:semiHidden="0" w:uiPriority="71" w:unhideWhenUsed="0"/>
-    <w:lsdException w:name="Colorful List" w:semiHidden="0" w:uiPriority="72" w:unhideWhenUsed="0"/>
-    <w:lsdException w:name="Colorful Grid" w:semiHidden="0" w:uiPriority="73" w:unhideWhenUsed="0"/>
-    <w:lsdException w:name="Light Shading Accent 1" w:semiHidden="0" w:uiPriority="60" w:unhideWhenUsed="0"/>
-    <w:lsdException w:name="Light List Accent 1" w:semiHidden="0" w:uiPriority="61" w:unhideWhenUsed="0"/>
-    <w:lsdException w:name="Light Grid Accent 1" w:semiHidden="0" w:uiPriority="62" w:unhideWhenUsed="0"/>
-    <w:lsdException w:name="Medium Shading 1 Accent 1" w:semiHidden="0" w:uiPriority="63" w:unhideWhenUsed="0"/>
-    <w:lsdException w:name="Medium Shading 2 Accent 1" w:semiHidden="0" w:uiPriority="64" w:unhideWhenUsed="0"/>
-    <w:lsdException w:name="Medium List 1 Accent 1" w:semiHidden="0" w:uiPriority="65" w:unhideWhenUsed="0"/>
-    <w:lsdException w:name="Revision" w:unhideWhenUsed="0"/>
-    <w:lsdException w:name="List Paragraph" w:semiHidden="0" w:uiPriority="34" w:unhideWhenUsed="0" w:qFormat="1"/>
-    <w:lsdException w:name="Quote" w:semiHidden="0" w:uiPriority="29" w:unhideWhenUsed="0" w:qFormat="1"/>
-    <w:lsdException w:name="Intense Quote" w:semiHidden="0" w:uiPriority="30" w:unhideWhenUsed="0" w:qFormat="1"/>
-    <w:lsdException w:name="Medium List 2 Accent 1" w:semiHidden="0" w:uiPriority="66" w:unhideWhenUsed="0"/>
-    <w:lsdException w:name="Medium Grid 1 Accent 1" w:semiHidden="0" w:uiPriority="67" w:unhideWhenUsed="0"/>
-    <w:lsdException w:name="Medium Grid 2 Accent 1" w:semiHidden="0" w:uiPriority="68" w:unhideWhenUsed="0"/>
-    <w:lsdException w:name="Medium Grid 3 Accent 1" w:semiHidden="0" w:uiPriority="69" w:unhideWhenUsed="0"/>
-    <w:lsdException w:name="Dark List Accent 1" w:semiHidden="0" w:uiPriority="70" w:unhideWhenUsed="0"/>
-    <w:lsdException w:name="Colorful Shading Accent 1" w:semiHidden="0" w:uiPriority="71" w:unhideWhenUsed="0"/>
-    <w:lsdException w:name="Colorful List Accent 1" w:semiHidden="0" w:uiPriority="72" w:unhideWhenUsed="0"/>
-    <w:lsdException w:name="Colorful Grid Accent 1" w:semiHidden="0" w:uiPriority="73" w:unhideWhenUsed="0"/>
-    <w:lsdException w:name="Light Shading Accent 2" w:semiHidden="0" w:uiPriority="60" w:unhideWhenUsed="0"/>
-    <w:lsdException w:name="Light List Accent 2" w:semiHidden="0" w:uiPriority="61" w:unhideWhenUsed="0"/>
-    <w:lsdException w:name="Light Grid Accent 2" w:semiHidden="0" w:uiPriority="62" w:unhideWhenUsed="0"/>
-    <w:lsdException w:name="Medium Shading 1 Accent 2" w:semiHidden="0" w:uiPriority="63" w:unhideWhenUsed="0"/>
-    <w:lsdException w:name="Medium Shading 2 Accent 2" w:semiHidden="0" w:uiPriority="64" w:unhideWhenUsed="0"/>
-    <w:lsdException w:name="Medium List 1 Accent 2" w:semiHidden="0" w:uiPriority="65" w:unhideWhenUsed="0"/>
-    <w:lsdException w:name="Medium List 2 Accent 2" w:semiHidden="0" w:uiPriority="66" w:unhideWhenUsed="0"/>
-    <w:lsdException w:name="Medium Grid 1 Accent 2" w:semiHidden="0" w:uiPriority="67" w:unhideWhenUsed="0"/>
-    <w:lsdException w:name="Medium Grid 2 Accent 2" w:semiHidden="0" w:uiPriority="68" w:unhideWhenUsed="0"/>
-    <w:lsdException w:name="Medium Grid 3 Accent 2" w:semiHidden="0" w:uiPriority="69" w:unhideWhenUsed="0"/>
-    <w:lsdException w:name="Dark List Accent 2" w:semiHidden="0" w:uiPriority="70" w:unhideWhenUsed="0"/>
-    <w:lsdException w:name="Colorful Shading Accent 2" w:semiHidden="0" w:uiPriority="71" w:unhideWhenUsed="0"/>
-    <w:lsdException w:name="Colorful List Accent 2" w:semiHidden="0" w:uiPriority="72" w:unhideWhenUsed="0"/>
-    <w:lsdException w:name="Colorful Grid Accent 2" w:semiHidden="0" w:uiPriority="73" w:unhideWhenUsed="0"/>
-    <w:lsdException w:name="Light Shading Accent 3" w:semiHidden="0" w:uiPriority="60" w:unhideWhenUsed="0"/>
-    <w:lsdException w:name="Light List Accent 3" w:semiHidden="0" w:uiPriority="61" w:unhideWhenUsed="0"/>
-    <w:lsdException w:name="Light Grid Accent 3" w:semiHidden="0" w:uiPriority="62" w:unhideWhenUsed="0"/>
-    <w:lsdException w:name="Medium Shading 1 Accent 3" w:semiHidden="0" w:uiPriority="63" w:unhideWhenUsed="0"/>
-    <w:lsdException w:name="Medium Shading 2 Accent 3" w:semiHidden="0" w:uiPriority="64" w:unhideWhenUsed="0"/>
-    <w:lsdException w:name="Medium List 1 Accent 3" w:semiHidden="0" w:uiPriority="65" w:unhideWhenUsed="0"/>
-    <w:lsdException w:name="Medium List 2 Accent 3" w:semiHidden="0" w:uiPriority="66" w:unhideWhenUsed="0"/>
-    <w:lsdException w:name="Medium Grid 1 Accent 3" w:semiHidden="0" w:uiPriority="67" w:unhideWhenUsed="0"/>
-    <w:lsdException w:name="Medium Grid 2 Accent 3" w:semiHidden="0" w:uiPriority="68" w:unhideWhenUsed="0"/>
-    <w:lsdException w:name="Medium Grid 3 Accent 3" w:semiHidden="0" w:uiPriority="69" w:unhideWhenUsed="0"/>
-    <w:lsdException w:name="Dark List Accent 3" w:semiHidden="0" w:uiPriority="70" w:unhideWhenUsed="0"/>
-    <w:lsdException w:name="Colorful Shading Accent 3" w:semiHidden="0" w:uiPriority="71" w:unhideWhenUsed="0"/>
-    <w:lsdException w:name="Colorful List Accent 3" w:semiHidden="0" w:uiPriority="72" w:unhideWhenUsed="0"/>
-    <w:lsdException w:name="Colorful Grid Accent 3" w:semiHidden="0" w:uiPriority="73" w:unhideWhenUsed="0"/>
-    <w:lsdException w:name="Light Shading Accent 4" w:semiHidden="0" w:uiPriority="60" w:unhideWhenUsed="0"/>
-    <w:lsdException w:name="Light List Accent 4" w:semiHidden="0" w:uiPriority="61" w:unhideWhenUsed="0"/>
-    <w:lsdException w:name="Light Grid Accent 4" w:semiHidden="0" w:uiPriority="62" w:unhideWhenUsed="0"/>
-    <w:lsdException w:name="Medium Shading 1 Accent 4" w:semiHidden="0" w:uiPriority="63" w:unhideWhenUsed="0"/>
-    <w:lsdException w:name="Medium Shading 2 Accent 4" w:semiHidden="0" w:uiPriority="64" w:unhideWhenUsed="0"/>
-    <w:lsdException w:name="Medium List 1 Accent 4" w:semiHidden="0" w:uiPriority="65" w:unhideWhenUsed="0"/>
-    <w:lsdException w:name="Medium List 2 Accent 4" w:semiHidden="0" w:uiPriority="66" w:unhideWhenUsed="0"/>
-    <w:lsdException w:name="Medium Grid 1 Accent 4" w:semiHidden="0" w:uiPriority="67" w:unhideWhenUsed="0"/>
-    <w:lsdException w:name="Medium Grid 2 Accent 4" w:semiHidden="0" w:uiPriority="68" w:unhideWhenUsed="0"/>
-    <w:lsdException w:name="Medium Grid 3 Accent 4" w:semiHidden="0" w:uiPriority="69" w:unhideWhenUsed="0"/>
-    <w:lsdException w:name="Dark List Accent 4" w:semiHidden="0" w:uiPriority="70" w:unhideWhenUsed="0"/>
-    <w:lsdException w:name="Colorful Shading Accent 4" w:semiHidden="0" w:uiPriority="71" w:unhideWhenUsed="0"/>
-    <w:lsdException w:name="Colorful List Accent 4" w:semiHidden="0" w:uiPriority="72" w:unhideWhenUsed="0"/>
-    <w:lsdException w:name="Colorful Grid Accent 4" w:semiHidden="0" w:uiPriority="73" w:unhideWhenUsed="0"/>
-    <w:lsdException w:name="Light Shading Accent 5" w:semiHidden="0" w:uiPriority="60" w:unhideWhenUsed="0"/>
-    <w:lsdException w:name="Light List Accent 5" w:semiHidden="0" w:uiPriority="61" w:unhideWhenUsed="0"/>
-    <w:lsdException w:name="Light Grid Accent 5" w:semiHidden="0" w:uiPriority="62" w:unhideWhenUsed="0"/>
-    <w:lsdException w:name="Medium Shading 1 Accent 5" w:semiHidden="0" w:uiPriority="63" w:unhideWhenUsed="0"/>
-    <w:lsdException w:name="Medium Shading 2 Accent 5" w:semiHidden="0" w:uiPriority="64" w:unhideWhenUsed="0"/>
-    <w:lsdException w:name="Medium List 1 Accent 5" w:semiHidden="0" w:uiPriority="65" w:unhideWhenUsed="0"/>
-    <w:lsdException w:name="Medium List 2 Accent 5" w:semiHidden="0" w:uiPriority="66" w:unhideWhenUsed="0"/>
-    <w:lsdException w:name="Medium Grid 1 Accent 5" w:semiHidden="0" w:uiPriority="67" w:unhideWhenUsed="0"/>
-    <w:lsdException w:name="Medium Grid 2 Accent 5" w:semiHidden="0" w:uiPriority="68" w:unhideWhenUsed="0"/>
-    <w:lsdException w:name="Medium Grid 3 Accent 5" w:semiHidden="0" w:uiPriority="69" w:unhideWhenUsed="0"/>
-    <w:lsdException w:name="Dark List Accent 5" w:semiHidden="0" w:uiPriority="70" w:unhideWhenUsed="0"/>
-    <w:lsdException w:name="Colorful Shading Accent 5" w:semiHidden="0" w:uiPriority="71" w:unhideWhenUsed="0"/>
-    <w:lsdException w:name="Colorful List Accent 5" w:semiHidden="0" w:uiPriority="72" w:unhideWhenUsed="0"/>
-    <w:lsdException w:name="Colorful Grid Accent 5" w:semiHidden="0" w:uiPriority="73" w:unhideWhenUsed="0"/>
-    <w:lsdException w:name="Light Shading Accent 6" w:semiHidden="0" w:uiPriority="60" w:unhideWhenUsed="0"/>
-    <w:lsdException w:name="Light List Accent 6" w:semiHidden="0" w:uiPriority="61" w:unhideWhenUsed="0"/>
-    <w:lsdException w:name="Light Grid Accent 6" w:semiHidden="0" w:uiPriority="62" w:unhideWhenUsed="0"/>
-    <w:lsdException w:name="Medium Shading 1 Accent 6" w:semiHidden="0" w:uiPriority="63" w:unhideWhenUsed="0"/>
-    <w:lsdException w:name="Medium Shading 2 Accent 6" w:semiHidden="0" w:uiPriority="64" w:unhideWhenUsed="0"/>
-    <w:lsdException w:name="Medium List 1 Accent 6" w:semiHidden="0" w:uiPriority="65" w:unhideWhenUsed="0"/>
-    <w:lsdException w:name="Medium List 2 Accent 6" w:semiHidden="0" w:uiPriority="66" w:unhideWhenUsed="0"/>
-    <w:lsdException w:name="Medium Grid 1 Accent 6" w:semiHidden="0" w:uiPriority="67" w:unhideWhenUsed="0"/>
-    <w:lsdException w:name="Medium Grid 2 Accent 6" w:semiHidden="0" w:uiPriority="68" w:unhideWhenUsed="0"/>
-    <w:lsdException w:name="Medium Grid 3 Accent 6" w:semiHidden="0" w:uiPriority="69" w:unhideWhenUsed="0"/>
-    <w:lsdException w:name="Dark List Accent 6" w:semiHidden="0" w:uiPriority="70" w:unhideWhenUsed="0"/>
-    <w:lsdException w:name="Colorful Shading Accent 6" w:semiHidden="0" w:uiPriority="71" w:unhideWhenUsed="0"/>
-    <w:lsdException w:name="Colorful List Accent 6" w:semiHidden="0" w:uiPriority="72" w:unhideWhenUsed="0"/>
-    <w:lsdException w:name="Colorful Grid Accent 6" w:semiHidden="0" w:uiPriority="73" w:unhideWhenUsed="0"/>
-    <w:lsdException w:name="Subtle Emphasis" w:semiHidden="0" w:uiPriority="19" w:unhideWhenUsed="0" w:qFormat="1"/>
-    <w:lsdException w:name="Intense Emphasis" w:semiHidden="0" w:uiPriority="21" w:unhideWhenUsed="0" w:qFormat="1"/>
-    <w:lsdException w:name="Subtle Reference" w:semiHidden="0" w:uiPriority="31" w:unhideWhenUsed="0" w:qFormat="1"/>
-    <w:lsdException w:name="Intense Reference" w:semiHidden="0" w:uiPriority="32" w:unhideWhenUsed="0" w:qFormat="1"/>
-    <w:lsdException w:name="Book Title" w:semiHidden="0" w:uiPriority="33" w:unhideWhenUsed="0" w:qFormat="1"/>
-    <w:lsdException w:name="Bibliography" w:uiPriority="37"/>
-    <w:lsdException w:name="TOC Heading" w:uiPriority="39" w:qFormat="1"/>
+  <w:latentStyles w:defLockedState="0" w:defUIPriority="99" w:defSemiHidden="0" w:defUnhideWhenUsed="0" w:defQFormat="0" w:count="371">
+    <w:lsdException w:name="Normal" w:uiPriority="0" w:qFormat="1"/>
+    <w:lsdException w:name="heading 1" w:uiPriority="9" w:qFormat="1"/>
+    <w:lsdException w:name="heading 2" w:semiHidden="1" w:uiPriority="9" w:unhideWhenUsed="1" w:qFormat="1"/>
+    <w:lsdException w:name="heading 3" w:semiHidden="1" w:uiPriority="9" w:unhideWhenUsed="1" w:qFormat="1"/>
+    <w:lsdException w:name="heading 4" w:semiHidden="1" w:uiPriority="9" w:unhideWhenUsed="1" w:qFormat="1"/>
+    <w:lsdException w:name="heading 5" w:semiHidden="1" w:uiPriority="9" w:unhideWhenUsed="1" w:qFormat="1"/>
+    <w:lsdException w:name="heading 6" w:semiHidden="1" w:uiPriority="9" w:unhideWhenUsed="1" w:qFormat="1"/>
+    <w:lsdException w:name="heading 7" w:semiHidden="1" w:uiPriority="9" w:unhideWhenUsed="1" w:qFormat="1"/>
+    <w:lsdException w:name="heading 8" w:semiHidden="1" w:uiPriority="9" w:unhideWhenUsed="1" w:qFormat="1"/>
+    <w:lsdException w:name="heading 9" w:semiHidden="1" w:uiPriority="9" w:unhideWhenUsed="1" w:qFormat="1"/>
+    <w:lsdException w:name="index 1" w:semiHidden="1" w:unhideWhenUsed="1"/>
+    <w:lsdException w:name="index 2" w:semiHidden="1" w:unhideWhenUsed="1"/>
+    <w:lsdException w:name="index 3" w:semiHidden="1" w:unhideWhenUsed="1"/>
+    <w:lsdException w:name="index 4" w:semiHidden="1" w:unhideWhenUsed="1"/>
+    <w:lsdException w:name="index 5" w:semiHidden="1" w:unhideWhenUsed="1"/>
+    <w:lsdException w:name="index 6" w:semiHidden="1" w:unhideWhenUsed="1"/>
+    <w:lsdException w:name="index 7" w:semiHidden="1" w:unhideWhenUsed="1"/>
+    <w:lsdException w:name="index 8" w:semiHidden="1" w:unhideWhenUsed="1"/>
+    <w:lsdException w:name="index 9" w:semiHidden="1" w:unhideWhenUsed="1"/>
+    <w:lsdException w:name="toc 1" w:semiHidden="1" w:uiPriority="39" w:unhideWhenUsed="1"/>
+    <w:lsdException w:name="toc 2" w:semiHidden="1" w:uiPriority="39" w:unhideWhenUsed="1"/>
+    <w:lsdException w:name="toc 3" w:semiHidden="1" w:uiPriority="39" w:unhideWhenUsed="1"/>
+    <w:lsdException w:name="toc 4" w:semiHidden="1" w:uiPriority="39" w:unhideWhenUsed="1"/>
+    <w:lsdException w:name="toc 5" w:semiHidden="1" w:uiPriority="39" w:unhideWhenUsed="1"/>
+    <w:lsdException w:name="toc 6" w:semiHidden="1" w:uiPriority="39" w:unhideWhenUsed="1"/>
+    <w:lsdException w:name="toc 7" w:semiHidden="1" w:uiPriority="39" w:unhideWhenUsed="1"/>
+    <w:lsdException w:name="toc 8" w:semiHidden="1" w:uiPriority="39" w:unhideWhenUsed="1"/>
+    <w:lsdException w:name="toc 9" w:semiHidden="1" w:uiPriority="39" w:unhideWhenUsed="1"/>
+    <w:lsdException w:name="Normal Indent" w:semiHidden="1" w:unhideWhenUsed="1"/>
+    <w:lsdException w:name="footnote text" w:semiHidden="1" w:unhideWhenUsed="1"/>
+    <w:lsdException w:name="annotation text" w:semiHidden="1" w:unhideWhenUsed="1"/>
+    <w:lsdException w:name="header" w:semiHidden="1" w:unhideWhenUsed="1"/>
+    <w:lsdException w:name="footer" w:semiHidden="1" w:unhideWhenUsed="1"/>
+    <w:lsdException w:name="index heading" w:semiHidden="1" w:unhideWhenUsed="1"/>
+    <w:lsdException w:name="caption" w:semiHidden="1" w:uiPriority="35" w:unhideWhenUsed="1" w:qFormat="1"/>
+    <w:lsdException w:name="table of figures" w:semiHidden="1" w:unhideWhenUsed="1"/>
+    <w:lsdException w:name="envelope address" w:semiHidden="1" w:unhideWhenUsed="1"/>
+    <w:lsdException w:name="envelope return" w:semiHidden="1" w:unhideWhenUsed="1"/>
+    <w:lsdException w:name="footnote reference" w:semiHidden="1" w:unhideWhenUsed="1"/>
+    <w:lsdException w:name="annotation reference" w:semiHidden="1" w:unhideWhenUsed="1"/>
+    <w:lsdException w:name="line number" w:semiHidden="1" w:unhideWhenUsed="1"/>
+    <w:lsdException w:name="page number" w:semiHidden="1" w:unhideWhenUsed="1"/>
+    <w:lsdException w:name="endnote reference" w:semiHidden="1" w:unhideWhenUsed="1"/>
+    <w:lsdException w:name="endnote text" w:semiHidden="1" w:unhideWhenUsed="1"/>
+    <w:lsdException w:name="table of authorities" w:semiHidden="1" w:unhideWhenUsed="1"/>
+    <w:lsdException w:name="macro" w:semiHidden="1" w:unhideWhenUsed="1"/>
+    <w:lsdException w:name="toa heading" w:semiHidden="1" w:unhideWhenUsed="1"/>
+    <w:lsdException w:name="List" w:semiHidden="1" w:unhideWhenUsed="1"/>
+    <w:lsdException w:name="List Bullet" w:semiHidden="1" w:unhideWhenUsed="1"/>
+    <w:lsdException w:name="List Number" w:semiHidden="1" w:unhideWhenUsed="1"/>
+    <w:lsdException w:name="List 2" w:semiHidden="1" w:unhideWhenUsed="1"/>
+    <w:lsdException w:name="List 3" w:semiHidden="1" w:unhideWhenUsed="1"/>
+    <w:lsdException w:name="List 4" w:semiHidden="1" w:unhideWhenUsed="1"/>
+    <w:lsdException w:name="List 5" w:semiHidden="1" w:unhideWhenUsed="1"/>
+    <w:lsdException w:name="List Bullet 2" w:semiHidden="1" w:unhideWhenUsed="1"/>
+    <w:lsdException w:name="List Bullet 3" w:semiHidden="1" w:unhideWhenUsed="1"/>
+    <w:lsdException w:name="List Bullet 4" w:semiHidden="1" w:unhideWhenUsed="1"/>
+    <w:lsdException w:name="List Bullet 5" w:semiHidden="1" w:unhideWhenUsed="1"/>
+    <w:lsdException w:name="List Number 2" w:semiHidden="1" w:unhideWhenUsed="1"/>
+    <w:lsdException w:name="List Number 3" w:semiHidden="1" w:unhideWhenUsed="1"/>
+    <w:lsdException w:name="List Number 4" w:semiHidden="1" w:unhideWhenUsed="1"/>
+    <w:lsdException w:name="List Number 5" w:semiHidden="1" w:unhideWhenUsed="1"/>
+    <w:lsdException w:name="Title" w:uiPriority="10" w:qFormat="1"/>
+    <w:lsdException w:name="Closing" w:semiHidden="1" w:unhideWhenUsed="1"/>
+    <w:lsdException w:name="Signature" w:semiHidden="1" w:unhideWhenUsed="1"/>
+    <w:lsdException w:name="Default Paragraph Font" w:semiHidden="1" w:uiPriority="1" w:unhideWhenUsed="1"/>
+    <w:lsdException w:name="Body Text" w:semiHidden="1" w:unhideWhenUsed="1"/>
+    <w:lsdException w:name="Body Text Indent" w:semiHidden="1" w:unhideWhenUsed="1"/>
+    <w:lsdException w:name="List Continue" w:semiHidden="1" w:unhideWhenUsed="1"/>
+    <w:lsdException w:name="List Continue 2" w:semiHidden="1" w:unhideWhenUsed="1"/>
+    <w:lsdException w:name="List Continue 3" w:semiHidden="1" w:unhideWhenUsed="1"/>
+    <w:lsdException w:name="List Continue 4" w:semiHidden="1" w:unhideWhenUsed="1"/>
+    <w:lsdException w:name="List Continue 5" w:semiHidden="1" w:unhideWhenUsed="1"/>
+    <w:lsdException w:name="Message Header" w:semiHidden="1" w:unhideWhenUsed="1"/>
+    <w:lsdException w:name="Subtitle" w:uiPriority="11" w:qFormat="1"/>
+    <w:lsdException w:name="Salutation" w:semiHidden="1" w:unhideWhenUsed="1"/>
+    <w:lsdException w:name="Date" w:semiHidden="1" w:unhideWhenUsed="1"/>
+    <w:lsdException w:name="Body Text First Indent" w:semiHidden="1" w:unhideWhenUsed="1"/>
+    <w:lsdException w:name="Body Text First Indent 2" w:semiHidden="1" w:unhideWhenUsed="1"/>
+    <w:lsdException w:name="Note Heading" w:semiHidden="1" w:unhideWhenUsed="1"/>
+    <w:lsdException w:name="Body Text 2" w:semiHidden="1" w:unhideWhenUsed="1"/>
+    <w:lsdException w:name="Body Text 3" w:semiHidden="1" w:unhideWhenUsed="1"/>
+    <w:lsdException w:name="Body Text Indent 2" w:semiHidden="1" w:unhideWhenUsed="1"/>
+    <w:lsdException w:name="Body Text Indent 3" w:semiHidden="1" w:unhideWhenUsed="1"/>
+    <w:lsdException w:name="Block Text" w:semiHidden="1" w:unhideWhenUsed="1"/>
+    <w:lsdException w:name="Hyperlink" w:semiHidden="1" w:unhideWhenUsed="1"/>
+    <w:lsdException w:name="FollowedHyperlink" w:semiHidden="1" w:unhideWhenUsed="1"/>
+    <w:lsdException w:name="Strong" w:uiPriority="22" w:qFormat="1"/>
+    <w:lsdException w:name="Emphasis" w:uiPriority="20" w:qFormat="1"/>
+    <w:lsdException w:name="Document Map" w:semiHidden="1" w:unhideWhenUsed="1"/>
+    <w:lsdException w:name="Plain Text" w:semiHidden="1" w:unhideWhenUsed="1"/>
+    <w:lsdException w:name="E-mail Signature" w:semiHidden="1" w:unhideWhenUsed="1"/>
+    <w:lsdException w:name="HTML Top of Form" w:semiHidden="1" w:unhideWhenUsed="1"/>
+    <w:lsdException w:name="HTML Bottom of Form" w:semiHidden="1" w:unhideWhenUsed="1"/>
+    <w:lsdException w:name="Normal (Web)" w:semiHidden="1" w:unhideWhenUsed="1"/>
+    <w:lsdException w:name="HTML Acronym" w:semiHidden="1" w:unhideWhenUsed="1"/>
+    <w:lsdException w:name="HTML Address" w:semiHidden="1" w:unhideWhenUsed="1"/>
+    <w:lsdException w:name="HTML Cite" w:semiHidden="1" w:unhideWhenUsed="1"/>
+    <w:lsdException w:name="HTML Code" w:semiHidden="1" w:unhideWhenUsed="1"/>
+    <w:lsdException w:name="HTML Definition" w:semiHidden="1" w:unhideWhenUsed="1"/>
+    <w:lsdException w:name="HTML Keyboard" w:semiHidden="1" w:unhideWhenUsed="1"/>
+    <w:lsdException w:name="HTML Preformatted" w:semiHidden="1" w:unhideWhenUsed="1"/>
+    <w:lsdException w:name="HTML Sample" w:semiHidden="1" w:unhideWhenUsed="1"/>
+    <w:lsdException w:name="HTML Typewriter" w:semiHidden="1" w:unhideWhenUsed="1"/>
+    <w:lsdException w:name="HTML Variable" w:semiHidden="1" w:unhideWhenUsed="1"/>
+    <w:lsdException w:name="Normal Table" w:semiHidden="1" w:unhideWhenUsed="1"/>
+    <w:lsdException w:name="annotation subject" w:semiHidden="1" w:unhideWhenUsed="1"/>
+    <w:lsdException w:name="No List" w:semiHidden="1" w:unhideWhenUsed="1"/>
+    <w:lsdException w:name="Outline List 1" w:semiHidden="1" w:unhideWhenUsed="1"/>
+    <w:lsdException w:name="Outline List 2" w:semiHidden="1" w:unhideWhenUsed="1"/>
+    <w:lsdException w:name="Outline List 3" w:semiHidden="1" w:unhideWhenUsed="1"/>
+    <w:lsdException w:name="Table Simple 1" w:semiHidden="1" w:unhideWhenUsed="1"/>
+    <w:lsdException w:name="Table Simple 2" w:semiHidden="1" w:unhideWhenUsed="1"/>
+    <w:lsdException w:name="Table Simple 3" w:semiHidden="1" w:unhideWhenUsed="1"/>
+    <w:lsdException w:name="Table Classic 1" w:semiHidden="1" w:unhideWhenUsed="1"/>
+    <w:lsdException w:name="Table Classic 2" w:semiHidden="1" w:unhideWhenUsed="1"/>
+    <w:lsdException w:name="Table Classic 3" w:semiHidden="1" w:unhideWhenUsed="1"/>
+    <w:lsdException w:name="Table Classic 4" w:semiHidden="1" w:unhideWhenUsed="1"/>
+    <w:lsdException w:name="Table Colorful 1" w:semiHidden="1" w:unhideWhenUsed="1"/>
+    <w:lsdException w:name="Table Colorful 2" w:semiHidden="1" w:unhideWhenUsed="1"/>
+    <w:lsdException w:name="Table Colorful 3" w:semiHidden="1" w:unhideWhenUsed="1"/>
+    <w:lsdException w:name="Table Columns 1" w:semiHidden="1" w:unhideWhenUsed="1"/>
+    <w:lsdException w:name="Table Columns 2" w:semiHidden="1" w:unhideWhenUsed="1"/>
+    <w:lsdException w:name="Table Columns 3" w:semiHidden="1" w:unhideWhenUsed="1"/>
+    <w:lsdException w:name="Table Columns 4" w:semiHidden="1" w:unhideWhenUsed="1"/>
+    <w:lsdException w:name="Table Columns 5" w:semiHidden="1" w:unhideWhenUsed="1"/>
+    <w:lsdException w:name="Table Grid 1" w:semiHidden="1" w:unhideWhenUsed="1"/>
+    <w:lsdException w:name="Table Grid 2" w:semiHidden="1" w:unhideWhenUsed="1"/>
+    <w:lsdException w:name="Table Grid 3" w:semiHidden="1" w:unhideWhenUsed="1"/>
+    <w:lsdException w:name="Table Grid 4" w:semiHidden="1" w:unhideWhenUsed="1"/>
+    <w:lsdException w:name="Table Grid 5" w:semiHidden="1" w:unhideWhenUsed="1"/>
+    <w:lsdException w:name="Table Grid 6" w:semiHidden="1" w:unhideWhenUsed="1"/>
+    <w:lsdException w:name="Table Grid 7" w:semiHidden="1" w:unhideWhenUsed="1"/>
+    <w:lsdException w:name="Table Grid 8" w:semiHidden="1" w:unhideWhenUsed="1"/>
+    <w:lsdException w:name="Table List 1" w:semiHidden="1" w:unhideWhenUsed="1"/>
+    <w:lsdException w:name="Table List 2" w:semiHidden="1" w:unhideWhenUsed="1"/>
+    <w:lsdException w:name="Table List 3" w:semiHidden="1" w:unhideWhenUsed="1"/>
+    <w:lsdException w:name="Table List 4" w:semiHidden="1" w:unhideWhenUsed="1"/>
+    <w:lsdException w:name="Table List 5" w:semiHidden="1" w:unhideWhenUsed="1"/>
+    <w:lsdException w:name="Table List 6" w:semiHidden="1" w:unhideWhenUsed="1"/>
+    <w:lsdException w:name="Table List 7" w:semiHidden="1" w:unhideWhenUsed="1"/>
+    <w:lsdException w:name="Table List 8" w:semiHidden="1" w:unhideWhenUsed="1"/>
+    <w:lsdException w:name="Table 3D effects 1" w:semiHidden="1" w:unhideWhenUsed="1"/>
+    <w:lsdException w:name="Table 3D effects 2" w:semiHidden="1" w:unhideWhenUsed="1"/>
+    <w:lsdException w:name="Table 3D effects 3" w:semiHidden="1" w:unhideWhenUsed="1"/>
+    <w:lsdException w:name="Table Contemporary" w:semiHidden="1" w:unhideWhenUsed="1"/>
+    <w:lsdException w:name="Table Elegant" w:semiHidden="1" w:unhideWhenUsed="1"/>
+    <w:lsdException w:name="Table Professional" w:semiHidden="1" w:unhideWhenUsed="1"/>
+    <w:lsdException w:name="Table Subtle 1" w:semiHidden="1" w:unhideWhenUsed="1"/>
+    <w:lsdException w:name="Table Subtle 2" w:semiHidden="1" w:unhideWhenUsed="1"/>
+    <w:lsdException w:name="Table Web 1" w:semiHidden="1" w:unhideWhenUsed="1"/>
+    <w:lsdException w:name="Table Web 2" w:semiHidden="1" w:unhideWhenUsed="1"/>
+    <w:lsdException w:name="Table Web 3" w:semiHidden="1" w:unhideWhenUsed="1"/>
+    <w:lsdException w:name="Balloon Text" w:semiHidden="1" w:unhideWhenUsed="1"/>
+    <w:lsdException w:name="Table Grid" w:uiPriority="39"/>
+    <w:lsdException w:name="Table Theme" w:semiHidden="1" w:unhideWhenUsed="1"/>
+    <w:lsdException w:name="Placeholder Text" w:semiHidden="1"/>
+    <w:lsdException w:name="No Spacing" w:uiPriority="1" w:qFormat="1"/>
+    <w:lsdException w:name="Light Shading" w:uiPriority="60"/>
+    <w:lsdException w:name="Light List" w:uiPriority="61"/>
+    <w:lsdException w:name="Light Grid" w:uiPriority="62"/>
+    <w:lsdException w:name="Medium Shading 1" w:uiPriority="63"/>
+    <w:lsdException w:name="Medium Shading 2" w:uiPriority="64"/>
+    <w:lsdException w:name="Medium List 1" w:uiPriority="65"/>
+    <w:lsdException w:name="Medium List 2" w:uiPriority="66"/>
+    <w:lsdException w:name="Medium Grid 1" w:uiPriority="67"/>
+    <w:lsdException w:name="Medium Grid 2" w:uiPriority="68"/>
+    <w:lsdException w:name="Medium Grid 3" w:uiPriority="69"/>
+    <w:lsdException w:name="Dark List" w:uiPriority="70"/>
+    <w:lsdException w:name="Colorful Shading" w:uiPriority="71"/>
+    <w:lsdException w:name="Colorful List" w:uiPriority="72"/>
+    <w:lsdException w:name="Colorful Grid" w:uiPriority="73"/>
+    <w:lsdException w:name="Light Shading Accent 1" w:uiPriority="60"/>
+    <w:lsdException w:name="Light List Accent 1" w:uiPriority="61"/>
+    <w:lsdException w:name="Light Grid Accent 1" w:uiPriority="62"/>
+    <w:lsdException w:name="Medium Shading 1 Accent 1" w:uiPriority="63"/>
+    <w:lsdException w:name="Medium Shading 2 Accent 1" w:uiPriority="64"/>
+    <w:lsdException w:name="Medium List 1 Accent 1" w:uiPriority="65"/>
+    <w:lsdException w:name="Revision" w:semiHidden="1"/>
+    <w:lsdException w:name="List Paragraph" w:uiPriority="34" w:qFormat="1"/>
+    <w:lsdException w:name="Quote" w:uiPriority="29" w:qFormat="1"/>
+    <w:lsdException w:name="Intense Quote" w:uiPriority="30" w:qFormat="1"/>
+    <w:lsdException w:name="Medium List 2 Accent 1" w:uiPriority="66"/>
+    <w:lsdException w:name="Medium Grid 1 Accent 1" w:uiPriority="67"/>
+    <w:lsdException w:name="Medium Grid 2 Accent 1" w:uiPriority="68"/>
+    <w:lsdException w:name="Medium Grid 3 Accent 1" w:uiPriority="69"/>
+    <w:lsdException w:name="Dark List Accent 1" w:uiPriority="70"/>
+    <w:lsdException w:name="Colorful Shading Accent 1" w:uiPriority="71"/>
+    <w:lsdException w:name="Colorful List Accent 1" w:uiPriority="72"/>
+    <w:lsdException w:name="Colorful Grid Accent 1" w:uiPriority="73"/>
+    <w:lsdException w:name="Light Shading Accent 2" w:uiPriority="60"/>
+    <w:lsdException w:name="Light List Accent 2" w:uiPriority="61"/>
+    <w:lsdException w:name="Light Grid Accent 2" w:uiPriority="62"/>
+    <w:lsdException w:name="Medium Shading 1 Accent 2" w:uiPriority="63"/>
+    <w:lsdException w:name="Medium Shading 2 Accent 2" w:uiPriority="64"/>
+    <w:lsdException w:name="Medium List 1 Accent 2" w:uiPriority="65"/>
+    <w:lsdException w:name="Medium List 2 Accent 2" w:uiPriority="66"/>
+    <w:lsdException w:name="Medium Grid 1 Accent 2" w:uiPriority="67"/>
+    <w:lsdException w:name="Medium Grid 2 Accent 2" w:uiPriority="68"/>
+    <w:lsdException w:name="Medium Grid 3 Accent 2" w:uiPriority="69"/>
+    <w:lsdException w:name="Dark List Accent 2" w:uiPriority="70"/>
+    <w:lsdException w:name="Colorful Shading Accent 2" w:uiPriority="71"/>
+    <w:lsdException w:name="Colorful List Accent 2" w:uiPriority="72"/>
+    <w:lsdException w:name="Colorful Grid Accent 2" w:uiPriority="73"/>
+    <w:lsdException w:name="Light Shading Accent 3" w:uiPriority="60"/>
+    <w:lsdException w:name="Light List Accent 3" w:uiPriority="61"/>
+    <w:lsdException w:name="Light Grid Accent 3" w:uiPriority="62"/>
+    <w:lsdException w:name="Medium Shading 1 Accent 3" w:uiPriority="63"/>
+    <w:lsdException w:name="Medium Shading 2 Accent 3" w:uiPriority="64"/>
+    <w:lsdException w:name="Medium List 1 Accent 3" w:uiPriority="65"/>
+    <w:lsdException w:name="Medium List 2 Accent 3" w:uiPriority="66"/>
+    <w:lsdException w:name="Medium Grid 1 Accent 3" w:uiPriority="67"/>
+    <w:lsdException w:name="Medium Grid 2 Accent 3" w:uiPriority="68"/>
+    <w:lsdException w:name="Medium Grid 3 Accent 3" w:uiPriority="69"/>
+    <w:lsdException w:name="Dark List Accent 3" w:uiPriority="70"/>
+    <w:lsdException w:name="Colorful Shading Accent 3" w:uiPriority="71"/>
+    <w:lsdException w:name="Colorful List Accent 3" w:uiPriority="72"/>
+    <w:lsdException w:name="Colorful Grid Accent 3" w:uiPriority="73"/>
+    <w:lsdException w:name="Light Shading Accent 4" w:uiPriority="60"/>
+    <w:lsdException w:name="Light List Accent 4" w:uiPriority="61"/>
+    <w:lsdException w:name="Light Grid Accent 4" w:uiPriority="62"/>
+    <w:lsdException w:name="Medium Shading 1 Accent 4" w:uiPriority="63"/>
+    <w:lsdException w:name="Medium Shading 2 Accent 4" w:uiPriority="64"/>
+    <w:lsdException w:name="Medium List 1 Accent 4" w:uiPriority="65"/>
+    <w:lsdException w:name="Medium List 2 Accent 4" w:uiPriority="66"/>
+    <w:lsdException w:name="Medium Grid 1 Accent 4" w:uiPriority="67"/>
+    <w:lsdException w:name="Medium Grid 2 Accent 4" w:uiPriority="68"/>
+    <w:lsdException w:name="Medium Grid 3 Accent 4" w:uiPriority="69"/>
+    <w:lsdException w:name="Dark List Accent 4" w:uiPriority="70"/>
+    <w:lsdException w:name="Colorful Shading Accent 4" w:uiPriority="71"/>
+    <w:lsdException w:name="Colorful List Accent 4" w:uiPriority="72"/>
+    <w:lsdException w:name="Colorful Grid Accent 4" w:uiPriority="73"/>
+    <w:lsdException w:name="Light Shading Accent 5" w:uiPriority="60"/>
+    <w:lsdException w:name="Light List Accent 5" w:uiPriority="61"/>
+    <w:lsdException w:name="Light Grid Accent 5" w:uiPriority="62"/>
+    <w:lsdException w:name="Medium Shading 1 Accent 5" w:uiPriority="63"/>
+    <w:lsdException w:name="Medium Shading 2 Accent 5" w:uiPriority="64"/>
+    <w:lsdException w:name="Medium List 1 Accent 5" w:uiPriority="65"/>
+    <w:lsdException w:name="Medium List 2 Accent 5" w:uiPriority="66"/>
+    <w:lsdException w:name="Medium Grid 1 Accent 5" w:uiPriority="67"/>
+    <w:lsdException w:name="Medium Grid 2 Accent 5" w:uiPriority="68"/>
+    <w:lsdException w:name="Medium Grid 3 Accent 5" w:uiPriority="69"/>
+    <w:lsdException w:name="Dark List Accent 5" w:uiPriority="70"/>
+    <w:lsdException w:name="Colorful Shading Accent 5" w:uiPriority="71"/>
+    <w:lsdException w:name="Colorful List Accent 5" w:uiPriority="72"/>
+    <w:lsdException w:name="Colorful Grid Accent 5" w:uiPriority="73"/>
+    <w:lsdException w:name="Light Shading Accent 6" w:uiPriority="60"/>
+    <w:lsdException w:name="Light List Accent 6" w:uiPriority="61"/>
+    <w:lsdException w:name="Light Grid Accent 6" w:uiPriority="62"/>
+    <w:lsdException w:name="Medium Shading 1 Accent 6" w:uiPriority="63"/>
+    <w:lsdException w:name="Medium Shading 2 Accent 6" w:uiPriority="64"/>
+    <w:lsdException w:name="Medium List 1 Accent 6" w:uiPriority="65"/>
+    <w:lsdException w:name="Medium List 2 Accent 6" w:uiPriority="66"/>
+    <w:lsdException w:name="Medium Grid 1 Accent 6" w:uiPriority="67"/>
+    <w:lsdException w:name="Medium Grid 2 Accent 6" w:uiPriority="68"/>
+    <w:lsdException w:name="Medium Grid 3 Accent 6" w:uiPriority="69"/>
+    <w:lsdException w:name="Dark List Accent 6" w:uiPriority="70"/>
+    <w:lsdException w:name="Colorful Shading Accent 6" w:uiPriority="71"/>
+    <w:lsdException w:name="Colorful List Accent 6" w:uiPriority="72"/>
+    <w:lsdException w:name="Colorful Grid Accent 6" w:uiPriority="73"/>
+    <w:lsdException w:name="Subtle Emphasis" w:uiPriority="19" w:qFormat="1"/>
+    <w:lsdException w:name="Intense Emphasis" w:uiPriority="21" w:qFormat="1"/>
+    <w:lsdException w:name="Subtle Reference" w:uiPriority="31" w:qFormat="1"/>
+    <w:lsdException w:name="Intense Reference" w:uiPriority="32" w:qFormat="1"/>
+    <w:lsdException w:name="Book Title" w:uiPriority="33" w:qFormat="1"/>
+    <w:lsdException w:name="Bibliography" w:semiHidden="1" w:uiPriority="37" w:unhideWhenUsed="1"/>
+    <w:lsdException w:name="TOC Heading" w:semiHidden="1" w:uiPriority="39" w:unhideWhenUsed="1" w:qFormat="1"/>
+    <w:lsdException w:name="Plain Table 1" w:uiPriority="41"/>
+    <w:lsdException w:name="Plain Table 2" w:uiPriority="42"/>
+    <w:lsdException w:name="Plain Table 3" w:uiPriority="43"/>
+    <w:lsdException w:name="Plain Table 4" w:uiPriority="44"/>
+    <w:lsdException w:name="Plain Table 5" w:uiPriority="45"/>
+    <w:lsdException w:name="Grid Table Light" w:uiPriority="40"/>
+    <w:lsdException w:name="Grid Table 1 Light" w:uiPriority="46"/>
+    <w:lsdException w:name="Grid Table 2" w:uiPriority="47"/>
+    <w:lsdException w:name="Grid Table 3" w:uiPriority="48"/>
+    <w:lsdException w:name="Grid Table 4" w:uiPriority="49"/>
+    <w:lsdException w:name="Grid Table 5 Dark" w:uiPriority="50"/>
+    <w:lsdException w:name="Grid Table 6 Colorful" w:uiPriority="51"/>
+    <w:lsdException w:name="Grid Table 7 Colorful" w:uiPriority="52"/>
+    <w:lsdException w:name="Grid Table 1 Light Accent 1" w:uiPriority="46"/>
+    <w:lsdException w:name="Grid Table 2 Accent 1" w:uiPriority="47"/>
+    <w:lsdException w:name="Grid Table 3 Accent 1" w:uiPriority="48"/>
+    <w:lsdException w:name="Grid Table 4 Accent 1" w:uiPriority="49"/>
+    <w:lsdException w:name="Grid Table 5 Dark Accent 1" w:uiPriority="50"/>
+    <w:lsdException w:name="Grid Table 6 Colorful Accent 1" w:uiPriority="51"/>
+    <w:lsdException w:name="Grid Table 7 Colorful Accent 1" w:uiPriority="52"/>
+    <w:lsdException w:name="Grid Table 1 Light Accent 2" w:uiPriority="46"/>
+    <w:lsdException w:name="Grid Table 2 Accent 2" w:uiPriority="47"/>
+    <w:lsdException w:name="Grid Table 3 Accent 2" w:uiPriority="48"/>
+    <w:lsdException w:name="Grid Table 4 Accent 2" w:uiPriority="49"/>
+    <w:lsdException w:name="Grid Table 5 Dark Accent 2" w:uiPriority="50"/>
+    <w:lsdException w:name="Grid Table 6 Colorful Accent 2" w:uiPriority="51"/>
+    <w:lsdException w:name="Grid Table 7 Colorful Accent 2" w:uiPriority="52"/>
+    <w:lsdException w:name="Grid Table 1 Light Accent 3" w:uiPriority="46"/>
+    <w:lsdException w:name="Grid Table 2 Accent 3" w:uiPriority="47"/>
+    <w:lsdException w:name="Grid Table 3 Accent 3" w:uiPriority="48"/>
+    <w:lsdException w:name="Grid Table 4 Accent 3" w:uiPriority="49"/>
+    <w:lsdException w:name="Grid Table 5 Dark Accent 3" w:uiPriority="50"/>
+    <w:lsdException w:name="Grid Table 6 Colorful Accent 3" w:uiPriority="51"/>
+    <w:lsdException w:name="Grid Table 7 Colorful Accent 3" w:uiPriority="52"/>
+    <w:lsdException w:name="Grid Table 1 Light Accent 4" w:uiPriority="46"/>
+    <w:lsdException w:name="Grid Table 2 Accent 4" w:uiPriority="47"/>
+    <w:lsdException w:name="Grid Table 3 Accent 4" w:uiPriority="48"/>
+    <w:lsdException w:name="Grid Table 4 Accent 4" w:uiPriority="49"/>
+    <w:lsdException w:name="Grid Table 5 Dark Accent 4" w:uiPriority="50"/>
+    <w:lsdException w:name="Grid Table 6 Colorful Accent 4" w:uiPriority="51"/>
+    <w:lsdException w:name="Grid Table 7 Colorful Accent 4" w:uiPriority="52"/>
+    <w:lsdException w:name="Grid Table 1 Light Accent 5" w:uiPriority="46"/>
+    <w:lsdException w:name="Grid Table 2 Accent 5" w:uiPriority="47"/>
+    <w:lsdException w:name="Grid Table 3 Accent 5" w:uiPriority="48"/>
+    <w:lsdException w:name="Grid Table 4 Accent 5" w:uiPriority="49"/>
+    <w:lsdException w:name="Grid Table 5 Dark Accent 5" w:uiPriority="50"/>
+    <w:lsdException w:name="Grid Table 6 Colorful Accent 5" w:uiPriority="51"/>
+    <w:lsdException w:name="Grid Table 7 Colorful Accent 5" w:uiPriority="52"/>
+    <w:lsdException w:name="Grid Table 1 Light Accent 6" w:uiPriority="46"/>
+    <w:lsdException w:name="Grid Table 2 Accent 6" w:uiPriority="47"/>
+    <w:lsdException w:name="Grid Table 3 Accent 6" w:uiPriority="48"/>
+    <w:lsdException w:name="Grid Table 4 Accent 6" w:uiPriority="49"/>
+    <w:lsdException w:name="Grid Table 5 Dark Accent 6" w:uiPriority="50"/>
+    <w:lsdException w:name="Grid Table 6 Colorful Accent 6" w:uiPriority="51"/>
+    <w:lsdException w:name="Grid Table 7 Colorful Accent 6" w:uiPriority="52"/>
+    <w:lsdException w:name="List Table 1 Light" w:uiPriority="46"/>
+    <w:lsdException w:name="List Table 2" w:uiPriority="47"/>
+    <w:lsdException w:name="List Table 3" w:uiPriority="48"/>
+    <w:lsdException w:name="List Table 4" w:uiPriority="49"/>
+    <w:lsdException w:name="List Table 5 Dark" w:uiPriority="50"/>
+    <w:lsdException w:name="List Table 6 Colorful" w:uiPriority="51"/>
+    <w:lsdException w:name="List Table 7 Colorful" w:uiPriority="52"/>
+    <w:lsdException w:name="List Table 1 Light Accent 1" w:uiPriority="46"/>
+    <w:lsdException w:name="List Table 2 Accent 1" w:uiPriority="47"/>
+    <w:lsdException w:name="List Table 3 Accent 1" w:uiPriority="48"/>
+    <w:lsdException w:name="List Table 4 Accent 1" w:uiPriority="49"/>
+    <w:lsdException w:name="List Table 5 Dark Accent 1" w:uiPriority="50"/>
+    <w:lsdException w:name="List Table 6 Colorful Accent 1" w:uiPriority="51"/>
+    <w:lsdException w:name="List Table 7 Colorful Accent 1" w:uiPriority="52"/>
+    <w:lsdException w:name="List Table 1 Light Accent 2" w:uiPriority="46"/>
+    <w:lsdException w:name="List Table 2 Accent 2" w:uiPriority="47"/>
+    <w:lsdException w:name="List Table 3 Accent 2" w:uiPriority="48"/>
+    <w:lsdException w:name="List Table 4 Accent 2" w:uiPriority="49"/>
+    <w:lsdException w:name="List Table 5 Dark Accent 2" w:uiPriority="50"/>
+    <w:lsdException w:name="List Table 6 Colorful Accent 2" w:uiPriority="51"/>
+    <w:lsdException w:name="List Table 7 Colorful Accent 2" w:uiPriority="52"/>
+    <w:lsdException w:name="List Table 1 Light Accent 3" w:uiPriority="46"/>
+    <w:lsdException w:name="List Table 2 Accent 3" w:uiPriority="47"/>
+    <w:lsdException w:name="List Table 3 Accent 3" w:uiPriority="48"/>
+    <w:lsdException w:name="List Table 4 Accent 3" w:uiPriority="49"/>
+    <w:lsdException w:name="List Table 5 Dark Accent 3" w:uiPriority="50"/>
+    <w:lsdException w:name="List Table 6 Colorful Accent 3" w:uiPriority="51"/>
+    <w:lsdException w:name="List Table 7 Colorful Accent 3" w:uiPriority="52"/>
+    <w:lsdException w:name="List Table 1 Light Accent 4" w:uiPriority="46"/>
+    <w:lsdException w:name="List Table 2 Accent 4" w:uiPriority="47"/>
+    <w:lsdException w:name="List Table 3 Accent 4" w:uiPriority="48"/>
+    <w:lsdException w:name="List Table 4 Accent 4" w:uiPriority="49"/>
+    <w:lsdException w:name="List Table 5 Dark Accent 4" w:uiPriority="50"/>
+    <w:lsdException w:name="List Table 6 Colorful Accent 4" w:uiPriority="51"/>
+    <w:lsdException w:name="List Table 7 Colorful Accent 4" w:uiPriority="52"/>
+    <w:lsdException w:name="List Table 1 Light Accent 5" w:uiPriority="46"/>
+    <w:lsdException w:name="List Table 2 Accent 5" w:uiPriority="47"/>
+    <w:lsdException w:name="List Table 3 Accent 5" w:uiPriority="48"/>
+    <w:lsdException w:name="List Table 4 Accent 5" w:uiPriority="49"/>
+    <w:lsdException w:name="List Table 5 Dark Accent 5" w:uiPriority="50"/>
+    <w:lsdException w:name="List Table 6 Colorful Accent 5" w:uiPriority="51"/>
+    <w:lsdException w:name="List Table 7 Colorful Accent 5" w:uiPriority="52"/>
+    <w:lsdException w:name="List Table 1 Light Accent 6" w:uiPriority="46"/>
+    <w:lsdException w:name="List Table 2 Accent 6" w:uiPriority="47"/>
+    <w:lsdException w:name="List Table 3 Accent 6" w:uiPriority="48"/>
+    <w:lsdException w:name="List Table 4 Accent 6" w:uiPriority="49"/>
+    <w:lsdException w:name="List Table 5 Dark Accent 6" w:uiPriority="50"/>
+    <w:lsdException w:name="List Table 6 Colorful Accent 6" w:uiPriority="51"/>
+    <w:lsdException w:name="List Table 7 Colorful Accent 6" w:uiPriority="52"/>
   </w:latentStyles>
-  <w:style w:type="paragraph" w:default="1" w:styleId="Standaard">
+  <w:style w:type="paragraph" w:default="1" w:styleId="Normal">
     <w:name w:val="Normal"/>
     <w:qFormat/>
   </w:style>
-  <w:style w:type="paragraph" w:styleId="Kop1">
+  <w:style w:type="paragraph" w:styleId="Heading1">
     <w:name w:val="heading 1"/>
-    <w:basedOn w:val="Standaard"/>
-    <w:next w:val="Standaard"/>
-    <w:link w:val="Kop1Char"/>
+    <w:basedOn w:val="Normal"/>
+    <w:next w:val="Normal"/>
+    <w:link w:val="Heading1Char"/>
     <w:uiPriority w:val="9"/>
     <w:qFormat/>
     <w:rsid w:val="005A6492"/>
@@ -5476,13 +5713,13 @@
       <w:szCs w:val="32"/>
     </w:rPr>
   </w:style>
-  <w:style w:type="character" w:default="1" w:styleId="Standaardalinea-lettertype">
+  <w:style w:type="character" w:default="1" w:styleId="DefaultParagraphFont">
     <w:name w:val="Default Paragraph Font"/>
     <w:uiPriority w:val="1"/>
     <w:semiHidden/>
     <w:unhideWhenUsed/>
   </w:style>
-  <w:style w:type="table" w:default="1" w:styleId="Standaardtabel">
+  <w:style w:type="table" w:default="1" w:styleId="TableNormal">
     <w:name w:val="Normal Table"/>
     <w:uiPriority w:val="99"/>
     <w:semiHidden/>
@@ -5497,15 +5734,15 @@
       </w:tblCellMar>
     </w:tblPr>
   </w:style>
-  <w:style w:type="numbering" w:default="1" w:styleId="Geenlijst">
+  <w:style w:type="numbering" w:default="1" w:styleId="NoList">
     <w:name w:val="No List"/>
     <w:uiPriority w:val="99"/>
     <w:semiHidden/>
     <w:unhideWhenUsed/>
   </w:style>
-  <w:style w:type="paragraph" w:styleId="Geenafstand">
+  <w:style w:type="paragraph" w:styleId="NoSpacing">
     <w:name w:val="No Spacing"/>
-    <w:link w:val="GeenafstandChar"/>
+    <w:link w:val="NoSpacingChar"/>
     <w:uiPriority w:val="1"/>
     <w:qFormat/>
     <w:rsid w:val="005A6492"/>
@@ -5513,17 +5750,17 @@
       <w:spacing w:after="0" w:line="240" w:lineRule="auto"/>
     </w:pPr>
   </w:style>
-  <w:style w:type="character" w:customStyle="1" w:styleId="GeenafstandChar">
-    <w:name w:val="Geen afstand Char"/>
-    <w:basedOn w:val="Standaardalinea-lettertype"/>
-    <w:link w:val="Geenafstand"/>
+  <w:style w:type="character" w:customStyle="1" w:styleId="NoSpacingChar">
+    <w:name w:val="No Spacing Char"/>
+    <w:basedOn w:val="DefaultParagraphFont"/>
+    <w:link w:val="NoSpacing"/>
     <w:uiPriority w:val="1"/>
     <w:rsid w:val="005A6492"/>
   </w:style>
-  <w:style w:type="paragraph" w:styleId="Koptekst">
+  <w:style w:type="paragraph" w:styleId="Header">
     <w:name w:val="header"/>
-    <w:basedOn w:val="Standaard"/>
-    <w:link w:val="KoptekstChar"/>
+    <w:basedOn w:val="Normal"/>
+    <w:link w:val="HeaderChar"/>
     <w:uiPriority w:val="99"/>
     <w:unhideWhenUsed/>
     <w:rsid w:val="005A6492"/>
@@ -5535,17 +5772,17 @@
       <w:spacing w:after="0" w:line="240" w:lineRule="auto"/>
     </w:pPr>
   </w:style>
-  <w:style w:type="character" w:customStyle="1" w:styleId="KoptekstChar">
-    <w:name w:val="Koptekst Char"/>
-    <w:basedOn w:val="Standaardalinea-lettertype"/>
-    <w:link w:val="Koptekst"/>
+  <w:style w:type="character" w:customStyle="1" w:styleId="HeaderChar">
+    <w:name w:val="Header Char"/>
+    <w:basedOn w:val="DefaultParagraphFont"/>
+    <w:link w:val="Header"/>
     <w:uiPriority w:val="99"/>
     <w:rsid w:val="005A6492"/>
   </w:style>
-  <w:style w:type="paragraph" w:styleId="Voettekst">
+  <w:style w:type="paragraph" w:styleId="Footer">
     <w:name w:val="footer"/>
-    <w:basedOn w:val="Standaard"/>
-    <w:link w:val="VoettekstChar"/>
+    <w:basedOn w:val="Normal"/>
+    <w:link w:val="FooterChar"/>
     <w:uiPriority w:val="99"/>
     <w:unhideWhenUsed/>
     <w:rsid w:val="005A6492"/>
@@ -5557,17 +5794,17 @@
       <w:spacing w:after="0" w:line="240" w:lineRule="auto"/>
     </w:pPr>
   </w:style>
-  <w:style w:type="character" w:customStyle="1" w:styleId="VoettekstChar">
-    <w:name w:val="Voettekst Char"/>
-    <w:basedOn w:val="Standaardalinea-lettertype"/>
-    <w:link w:val="Voettekst"/>
+  <w:style w:type="character" w:customStyle="1" w:styleId="FooterChar">
+    <w:name w:val="Footer Char"/>
+    <w:basedOn w:val="DefaultParagraphFont"/>
+    <w:link w:val="Footer"/>
     <w:uiPriority w:val="99"/>
     <w:rsid w:val="005A6492"/>
   </w:style>
-  <w:style w:type="character" w:customStyle="1" w:styleId="Kop1Char">
-    <w:name w:val="Kop 1 Char"/>
-    <w:basedOn w:val="Standaardalinea-lettertype"/>
-    <w:link w:val="Kop1"/>
+  <w:style w:type="character" w:customStyle="1" w:styleId="Heading1Char">
+    <w:name w:val="Heading 1 Char"/>
+    <w:basedOn w:val="DefaultParagraphFont"/>
+    <w:link w:val="Heading1"/>
     <w:uiPriority w:val="9"/>
     <w:rsid w:val="005A6492"/>
     <w:rPr>
@@ -5577,10 +5814,10 @@
       <w:szCs w:val="32"/>
     </w:rPr>
   </w:style>
-  <w:style w:type="paragraph" w:styleId="Kopvaninhoudsopgave">
+  <w:style w:type="paragraph" w:styleId="TOCHeading">
     <w:name w:val="TOC Heading"/>
-    <w:basedOn w:val="Kop1"/>
-    <w:next w:val="Standaard"/>
+    <w:basedOn w:val="Heading1"/>
+    <w:next w:val="Normal"/>
     <w:uiPriority w:val="39"/>
     <w:unhideWhenUsed/>
     <w:qFormat/>
@@ -5592,10 +5829,10 @@
       <w:lang w:eastAsia="nl-NL"/>
     </w:rPr>
   </w:style>
-  <w:style w:type="paragraph" w:styleId="Inhopg1">
+  <w:style w:type="paragraph" w:styleId="TOC1">
     <w:name w:val="toc 1"/>
-    <w:basedOn w:val="Standaard"/>
-    <w:next w:val="Standaard"/>
+    <w:basedOn w:val="Normal"/>
+    <w:next w:val="Normal"/>
     <w:autoRedefine/>
     <w:uiPriority w:val="39"/>
     <w:unhideWhenUsed/>
@@ -5606,7 +5843,7 @@
   </w:style>
   <w:style w:type="character" w:styleId="Hyperlink">
     <w:name w:val="Hyperlink"/>
-    <w:basedOn w:val="Standaardalinea-lettertype"/>
+    <w:basedOn w:val="DefaultParagraphFont"/>
     <w:uiPriority w:val="99"/>
     <w:unhideWhenUsed/>
     <w:rsid w:val="005A6492"/>
@@ -5617,7 +5854,7 @@
   </w:style>
   <w:style w:type="table" w:customStyle="1" w:styleId="GridTable4-Accent51">
     <w:name w:val="Grid Table 4 - Accent 51"/>
-    <w:basedOn w:val="Standaardtabel"/>
+    <w:basedOn w:val="TableNormal"/>
     <w:uiPriority w:val="49"/>
     <w:rsid w:val="005B59C2"/>
     <w:pPr>
@@ -5691,10 +5928,10 @@
       </w:tcPr>
     </w:tblStylePr>
   </w:style>
-  <w:style w:type="paragraph" w:styleId="Ballontekst">
+  <w:style w:type="paragraph" w:styleId="BalloonText">
     <w:name w:val="Balloon Text"/>
-    <w:basedOn w:val="Standaard"/>
-    <w:link w:val="BallontekstChar"/>
+    <w:basedOn w:val="Normal"/>
+    <w:link w:val="BalloonTextChar"/>
     <w:uiPriority w:val="99"/>
     <w:semiHidden/>
     <w:unhideWhenUsed/>
@@ -5708,10 +5945,10 @@
       <w:szCs w:val="16"/>
     </w:rPr>
   </w:style>
-  <w:style w:type="character" w:customStyle="1" w:styleId="BallontekstChar">
-    <w:name w:val="Ballontekst Char"/>
-    <w:basedOn w:val="Standaardalinea-lettertype"/>
-    <w:link w:val="Ballontekst"/>
+  <w:style w:type="character" w:customStyle="1" w:styleId="BalloonTextChar">
+    <w:name w:val="Balloon Text Char"/>
+    <w:basedOn w:val="DefaultParagraphFont"/>
+    <w:link w:val="BalloonText"/>
     <w:uiPriority w:val="99"/>
     <w:semiHidden/>
     <w:rsid w:val="00C13341"/>
@@ -5721,457 +5958,9 @@
       <w:szCs w:val="16"/>
     </w:rPr>
   </w:style>
-  <w:style w:type="table" w:styleId="Tabelraster">
+  <w:style w:type="table" w:styleId="TableGrid">
     <w:name w:val="Table Grid"/>
-    <w:basedOn w:val="Standaardtabel"/>
-    <w:uiPriority w:val="39"/>
-    <w:rsid w:val="000B46E5"/>
-    <w:pPr>
-      <w:spacing w:after="0" w:line="240" w:lineRule="auto"/>
-    </w:pPr>
-    <w:tblPr>
-      <w:tblBorders>
-        <w:top w:val="single" w:sz="4" w:space="0" w:color="auto"/>
-        <w:left w:val="single" w:sz="4" w:space="0" w:color="auto"/>
-        <w:bottom w:val="single" w:sz="4" w:space="0" w:color="auto"/>
-        <w:right w:val="single" w:sz="4" w:space="0" w:color="auto"/>
-        <w:insideH w:val="single" w:sz="4" w:space="0" w:color="auto"/>
-        <w:insideV w:val="single" w:sz="4" w:space="0" w:color="auto"/>
-      </w:tblBorders>
-    </w:tblPr>
-  </w:style>
-</w:styles>
-</file>
-
-<file path=word/stylesWithEffects.xml><?xml version="1.0" encoding="utf-8"?>
-<w:styles xmlns:wpc="http://schemas.microsoft.com/office/word/2010/wordprocessingCanvas" xmlns:mc="http://schemas.openxmlformats.org/markup-compatibility/2006" xmlns:o="urn:schemas-microsoft-com:office:office" xmlns:r="http://schemas.openxmlformats.org/officeDocument/2006/relationships" xmlns:m="http://schemas.openxmlformats.org/officeDocument/2006/math" xmlns:v="urn:schemas-microsoft-com:vml" xmlns:wp14="http://schemas.microsoft.com/office/word/2010/wordprocessingDrawing" xmlns:wp="http://schemas.openxmlformats.org/drawingml/2006/wordprocessingDrawing" xmlns:w10="urn:schemas-microsoft-com:office:word" xmlns:w="http://schemas.openxmlformats.org/wordprocessingml/2006/main" xmlns:w14="http://schemas.microsoft.com/office/word/2010/wordml" xmlns:wpg="http://schemas.microsoft.com/office/word/2010/wordprocessingGroup" xmlns:wpi="http://schemas.microsoft.com/office/word/2010/wordprocessingInk" xmlns:wne="http://schemas.microsoft.com/office/word/2006/wordml" xmlns:wps="http://schemas.microsoft.com/office/word/2010/wordprocessingShape" mc:Ignorable="w14 wp14">
-  <w:docDefaults>
-    <w:rPrDefault>
-      <w:rPr>
-        <w:rFonts w:asciiTheme="minorHAnsi" w:eastAsiaTheme="minorHAnsi" w:hAnsiTheme="minorHAnsi" w:cstheme="minorBidi"/>
-        <w:sz w:val="22"/>
-        <w:szCs w:val="22"/>
-        <w:lang w:val="nl-NL" w:eastAsia="en-US" w:bidi="ar-SA"/>
-      </w:rPr>
-    </w:rPrDefault>
-    <w:pPrDefault>
-      <w:pPr>
-        <w:spacing w:after="160" w:line="259" w:lineRule="auto"/>
-      </w:pPr>
-    </w:pPrDefault>
-  </w:docDefaults>
-  <w:latentStyles w:defLockedState="0" w:defUIPriority="99" w:defSemiHidden="1" w:defUnhideWhenUsed="1" w:defQFormat="0" w:count="267">
-    <w:lsdException w:name="Normal" w:semiHidden="0" w:uiPriority="0" w:unhideWhenUsed="0" w:qFormat="1"/>
-    <w:lsdException w:name="heading 1" w:semiHidden="0" w:uiPriority="9" w:unhideWhenUsed="0" w:qFormat="1"/>
-    <w:lsdException w:name="heading 2" w:uiPriority="9" w:qFormat="1"/>
-    <w:lsdException w:name="heading 3" w:uiPriority="9" w:qFormat="1"/>
-    <w:lsdException w:name="heading 4" w:uiPriority="9" w:qFormat="1"/>
-    <w:lsdException w:name="heading 5" w:uiPriority="9" w:qFormat="1"/>
-    <w:lsdException w:name="heading 6" w:uiPriority="9" w:qFormat="1"/>
-    <w:lsdException w:name="heading 7" w:uiPriority="9" w:qFormat="1"/>
-    <w:lsdException w:name="heading 8" w:uiPriority="9" w:qFormat="1"/>
-    <w:lsdException w:name="heading 9" w:uiPriority="9" w:qFormat="1"/>
-    <w:lsdException w:name="toc 1" w:uiPriority="39"/>
-    <w:lsdException w:name="toc 2" w:uiPriority="39"/>
-    <w:lsdException w:name="toc 3" w:uiPriority="39"/>
-    <w:lsdException w:name="toc 4" w:uiPriority="39"/>
-    <w:lsdException w:name="toc 5" w:uiPriority="39"/>
-    <w:lsdException w:name="toc 6" w:uiPriority="39"/>
-    <w:lsdException w:name="toc 7" w:uiPriority="39"/>
-    <w:lsdException w:name="toc 8" w:uiPriority="39"/>
-    <w:lsdException w:name="toc 9" w:uiPriority="39"/>
-    <w:lsdException w:name="caption" w:uiPriority="35" w:qFormat="1"/>
-    <w:lsdException w:name="Title" w:semiHidden="0" w:uiPriority="10" w:unhideWhenUsed="0" w:qFormat="1"/>
-    <w:lsdException w:name="Default Paragraph Font" w:uiPriority="1"/>
-    <w:lsdException w:name="Subtitle" w:semiHidden="0" w:uiPriority="11" w:unhideWhenUsed="0" w:qFormat="1"/>
-    <w:lsdException w:name="Strong" w:semiHidden="0" w:uiPriority="22" w:unhideWhenUsed="0" w:qFormat="1"/>
-    <w:lsdException w:name="Emphasis" w:semiHidden="0" w:uiPriority="20" w:unhideWhenUsed="0" w:qFormat="1"/>
-    <w:lsdException w:name="Table Grid" w:semiHidden="0" w:uiPriority="39" w:unhideWhenUsed="0"/>
-    <w:lsdException w:name="Placeholder Text" w:unhideWhenUsed="0"/>
-    <w:lsdException w:name="No Spacing" w:semiHidden="0" w:uiPriority="1" w:unhideWhenUsed="0" w:qFormat="1"/>
-    <w:lsdException w:name="Light Shading" w:semiHidden="0" w:uiPriority="60" w:unhideWhenUsed="0"/>
-    <w:lsdException w:name="Light List" w:semiHidden="0" w:uiPriority="61" w:unhideWhenUsed="0"/>
-    <w:lsdException w:name="Light Grid" w:semiHidden="0" w:uiPriority="62" w:unhideWhenUsed="0"/>
-    <w:lsdException w:name="Medium Shading 1" w:semiHidden="0" w:uiPriority="63" w:unhideWhenUsed="0"/>
-    <w:lsdException w:name="Medium Shading 2" w:semiHidden="0" w:uiPriority="64" w:unhideWhenUsed="0"/>
-    <w:lsdException w:name="Medium List 1" w:semiHidden="0" w:uiPriority="65" w:unhideWhenUsed="0"/>
-    <w:lsdException w:name="Medium List 2" w:semiHidden="0" w:uiPriority="66" w:unhideWhenUsed="0"/>
-    <w:lsdException w:name="Medium Grid 1" w:semiHidden="0" w:uiPriority="67" w:unhideWhenUsed="0"/>
-    <w:lsdException w:name="Medium Grid 2" w:semiHidden="0" w:uiPriority="68" w:unhideWhenUsed="0"/>
-    <w:lsdException w:name="Medium Grid 3" w:semiHidden="0" w:uiPriority="69" w:unhideWhenUsed="0"/>
-    <w:lsdException w:name="Dark List" w:semiHidden="0" w:uiPriority="70" w:unhideWhenUsed="0"/>
-    <w:lsdException w:name="Colorful Shading" w:semiHidden="0" w:uiPriority="71" w:unhideWhenUsed="0"/>
-    <w:lsdException w:name="Colorful List" w:semiHidden="0" w:uiPriority="72" w:unhideWhenUsed="0"/>
-    <w:lsdException w:name="Colorful Grid" w:semiHidden="0" w:uiPriority="73" w:unhideWhenUsed="0"/>
-    <w:lsdException w:name="Light Shading Accent 1" w:semiHidden="0" w:uiPriority="60" w:unhideWhenUsed="0"/>
-    <w:lsdException w:name="Light List Accent 1" w:semiHidden="0" w:uiPriority="61" w:unhideWhenUsed="0"/>
-    <w:lsdException w:name="Light Grid Accent 1" w:semiHidden="0" w:uiPriority="62" w:unhideWhenUsed="0"/>
-    <w:lsdException w:name="Medium Shading 1 Accent 1" w:semiHidden="0" w:uiPriority="63" w:unhideWhenUsed="0"/>
-    <w:lsdException w:name="Medium Shading 2 Accent 1" w:semiHidden="0" w:uiPriority="64" w:unhideWhenUsed="0"/>
-    <w:lsdException w:name="Medium List 1 Accent 1" w:semiHidden="0" w:uiPriority="65" w:unhideWhenUsed="0"/>
-    <w:lsdException w:name="Revision" w:unhideWhenUsed="0"/>
-    <w:lsdException w:name="List Paragraph" w:semiHidden="0" w:uiPriority="34" w:unhideWhenUsed="0" w:qFormat="1"/>
-    <w:lsdException w:name="Quote" w:semiHidden="0" w:uiPriority="29" w:unhideWhenUsed="0" w:qFormat="1"/>
-    <w:lsdException w:name="Intense Quote" w:semiHidden="0" w:uiPriority="30" w:unhideWhenUsed="0" w:qFormat="1"/>
-    <w:lsdException w:name="Medium List 2 Accent 1" w:semiHidden="0" w:uiPriority="66" w:unhideWhenUsed="0"/>
-    <w:lsdException w:name="Medium Grid 1 Accent 1" w:semiHidden="0" w:uiPriority="67" w:unhideWhenUsed="0"/>
-    <w:lsdException w:name="Medium Grid 2 Accent 1" w:semiHidden="0" w:uiPriority="68" w:unhideWhenUsed="0"/>
-    <w:lsdException w:name="Medium Grid 3 Accent 1" w:semiHidden="0" w:uiPriority="69" w:unhideWhenUsed="0"/>
-    <w:lsdException w:name="Dark List Accent 1" w:semiHidden="0" w:uiPriority="70" w:unhideWhenUsed="0"/>
-    <w:lsdException w:name="Colorful Shading Accent 1" w:semiHidden="0" w:uiPriority="71" w:unhideWhenUsed="0"/>
-    <w:lsdException w:name="Colorful List Accent 1" w:semiHidden="0" w:uiPriority="72" w:unhideWhenUsed="0"/>
-    <w:lsdException w:name="Colorful Grid Accent 1" w:semiHidden="0" w:uiPriority="73" w:unhideWhenUsed="0"/>
-    <w:lsdException w:name="Light Shading Accent 2" w:semiHidden="0" w:uiPriority="60" w:unhideWhenUsed="0"/>
-    <w:lsdException w:name="Light List Accent 2" w:semiHidden="0" w:uiPriority="61" w:unhideWhenUsed="0"/>
-    <w:lsdException w:name="Light Grid Accent 2" w:semiHidden="0" w:uiPriority="62" w:unhideWhenUsed="0"/>
-    <w:lsdException w:name="Medium Shading 1 Accent 2" w:semiHidden="0" w:uiPriority="63" w:unhideWhenUsed="0"/>
-    <w:lsdException w:name="Medium Shading 2 Accent 2" w:semiHidden="0" w:uiPriority="64" w:unhideWhenUsed="0"/>
-    <w:lsdException w:name="Medium List 1 Accent 2" w:semiHidden="0" w:uiPriority="65" w:unhideWhenUsed="0"/>
-    <w:lsdException w:name="Medium List 2 Accent 2" w:semiHidden="0" w:uiPriority="66" w:unhideWhenUsed="0"/>
-    <w:lsdException w:name="Medium Grid 1 Accent 2" w:semiHidden="0" w:uiPriority="67" w:unhideWhenUsed="0"/>
-    <w:lsdException w:name="Medium Grid 2 Accent 2" w:semiHidden="0" w:uiPriority="68" w:unhideWhenUsed="0"/>
-    <w:lsdException w:name="Medium Grid 3 Accent 2" w:semiHidden="0" w:uiPriority="69" w:unhideWhenUsed="0"/>
-    <w:lsdException w:name="Dark List Accent 2" w:semiHidden="0" w:uiPriority="70" w:unhideWhenUsed="0"/>
-    <w:lsdException w:name="Colorful Shading Accent 2" w:semiHidden="0" w:uiPriority="71" w:unhideWhenUsed="0"/>
-    <w:lsdException w:name="Colorful List Accent 2" w:semiHidden="0" w:uiPriority="72" w:unhideWhenUsed="0"/>
-    <w:lsdException w:name="Colorful Grid Accent 2" w:semiHidden="0" w:uiPriority="73" w:unhideWhenUsed="0"/>
-    <w:lsdException w:name="Light Shading Accent 3" w:semiHidden="0" w:uiPriority="60" w:unhideWhenUsed="0"/>
-    <w:lsdException w:name="Light List Accent 3" w:semiHidden="0" w:uiPriority="61" w:unhideWhenUsed="0"/>
-    <w:lsdException w:name="Light Grid Accent 3" w:semiHidden="0" w:uiPriority="62" w:unhideWhenUsed="0"/>
-    <w:lsdException w:name="Medium Shading 1 Accent 3" w:semiHidden="0" w:uiPriority="63" w:unhideWhenUsed="0"/>
-    <w:lsdException w:name="Medium Shading 2 Accent 3" w:semiHidden="0" w:uiPriority="64" w:unhideWhenUsed="0"/>
-    <w:lsdException w:name="Medium List 1 Accent 3" w:semiHidden="0" w:uiPriority="65" w:unhideWhenUsed="0"/>
-    <w:lsdException w:name="Medium List 2 Accent 3" w:semiHidden="0" w:uiPriority="66" w:unhideWhenUsed="0"/>
-    <w:lsdException w:name="Medium Grid 1 Accent 3" w:semiHidden="0" w:uiPriority="67" w:unhideWhenUsed="0"/>
-    <w:lsdException w:name="Medium Grid 2 Accent 3" w:semiHidden="0" w:uiPriority="68" w:unhideWhenUsed="0"/>
-    <w:lsdException w:name="Medium Grid 3 Accent 3" w:semiHidden="0" w:uiPriority="69" w:unhideWhenUsed="0"/>
-    <w:lsdException w:name="Dark List Accent 3" w:semiHidden="0" w:uiPriority="70" w:unhideWhenUsed="0"/>
-    <w:lsdException w:name="Colorful Shading Accent 3" w:semiHidden="0" w:uiPriority="71" w:unhideWhenUsed="0"/>
-    <w:lsdException w:name="Colorful List Accent 3" w:semiHidden="0" w:uiPriority="72" w:unhideWhenUsed="0"/>
-    <w:lsdException w:name="Colorful Grid Accent 3" w:semiHidden="0" w:uiPriority="73" w:unhideWhenUsed="0"/>
-    <w:lsdException w:name="Light Shading Accent 4" w:semiHidden="0" w:uiPriority="60" w:unhideWhenUsed="0"/>
-    <w:lsdException w:name="Light List Accent 4" w:semiHidden="0" w:uiPriority="61" w:unhideWhenUsed="0"/>
-    <w:lsdException w:name="Light Grid Accent 4" w:semiHidden="0" w:uiPriority="62" w:unhideWhenUsed="0"/>
-    <w:lsdException w:name="Medium Shading 1 Accent 4" w:semiHidden="0" w:uiPriority="63" w:unhideWhenUsed="0"/>
-    <w:lsdException w:name="Medium Shading 2 Accent 4" w:semiHidden="0" w:uiPriority="64" w:unhideWhenUsed="0"/>
-    <w:lsdException w:name="Medium List 1 Accent 4" w:semiHidden="0" w:uiPriority="65" w:unhideWhenUsed="0"/>
-    <w:lsdException w:name="Medium List 2 Accent 4" w:semiHidden="0" w:uiPriority="66" w:unhideWhenUsed="0"/>
-    <w:lsdException w:name="Medium Grid 1 Accent 4" w:semiHidden="0" w:uiPriority="67" w:unhideWhenUsed="0"/>
-    <w:lsdException w:name="Medium Grid 2 Accent 4" w:semiHidden="0" w:uiPriority="68" w:unhideWhenUsed="0"/>
-    <w:lsdException w:name="Medium Grid 3 Accent 4" w:semiHidden="0" w:uiPriority="69" w:unhideWhenUsed="0"/>
-    <w:lsdException w:name="Dark List Accent 4" w:semiHidden="0" w:uiPriority="70" w:unhideWhenUsed="0"/>
-    <w:lsdException w:name="Colorful Shading Accent 4" w:semiHidden="0" w:uiPriority="71" w:unhideWhenUsed="0"/>
-    <w:lsdException w:name="Colorful List Accent 4" w:semiHidden="0" w:uiPriority="72" w:unhideWhenUsed="0"/>
-    <w:lsdException w:name="Colorful Grid Accent 4" w:semiHidden="0" w:uiPriority="73" w:unhideWhenUsed="0"/>
-    <w:lsdException w:name="Light Shading Accent 5" w:semiHidden="0" w:uiPriority="60" w:unhideWhenUsed="0"/>
-    <w:lsdException w:name="Light List Accent 5" w:semiHidden="0" w:uiPriority="61" w:unhideWhenUsed="0"/>
-    <w:lsdException w:name="Light Grid Accent 5" w:semiHidden="0" w:uiPriority="62" w:unhideWhenUsed="0"/>
-    <w:lsdException w:name="Medium Shading 1 Accent 5" w:semiHidden="0" w:uiPriority="63" w:unhideWhenUsed="0"/>
-    <w:lsdException w:name="Medium Shading 2 Accent 5" w:semiHidden="0" w:uiPriority="64" w:unhideWhenUsed="0"/>
-    <w:lsdException w:name="Medium List 1 Accent 5" w:semiHidden="0" w:uiPriority="65" w:unhideWhenUsed="0"/>
-    <w:lsdException w:name="Medium List 2 Accent 5" w:semiHidden="0" w:uiPriority="66" w:unhideWhenUsed="0"/>
-    <w:lsdException w:name="Medium Grid 1 Accent 5" w:semiHidden="0" w:uiPriority="67" w:unhideWhenUsed="0"/>
-    <w:lsdException w:name="Medium Grid 2 Accent 5" w:semiHidden="0" w:uiPriority="68" w:unhideWhenUsed="0"/>
-    <w:lsdException w:name="Medium Grid 3 Accent 5" w:semiHidden="0" w:uiPriority="69" w:unhideWhenUsed="0"/>
-    <w:lsdException w:name="Dark List Accent 5" w:semiHidden="0" w:uiPriority="70" w:unhideWhenUsed="0"/>
-    <w:lsdException w:name="Colorful Shading Accent 5" w:semiHidden="0" w:uiPriority="71" w:unhideWhenUsed="0"/>
-    <w:lsdException w:name="Colorful List Accent 5" w:semiHidden="0" w:uiPriority="72" w:unhideWhenUsed="0"/>
-    <w:lsdException w:name="Colorful Grid Accent 5" w:semiHidden="0" w:uiPriority="73" w:unhideWhenUsed="0"/>
-    <w:lsdException w:name="Light Shading Accent 6" w:semiHidden="0" w:uiPriority="60" w:unhideWhenUsed="0"/>
-    <w:lsdException w:name="Light List Accent 6" w:semiHidden="0" w:uiPriority="61" w:unhideWhenUsed="0"/>
-    <w:lsdException w:name="Light Grid Accent 6" w:semiHidden="0" w:uiPriority="62" w:unhideWhenUsed="0"/>
-    <w:lsdException w:name="Medium Shading 1 Accent 6" w:semiHidden="0" w:uiPriority="63" w:unhideWhenUsed="0"/>
-    <w:lsdException w:name="Medium Shading 2 Accent 6" w:semiHidden="0" w:uiPriority="64" w:unhideWhenUsed="0"/>
-    <w:lsdException w:name="Medium List 1 Accent 6" w:semiHidden="0" w:uiPriority="65" w:unhideWhenUsed="0"/>
-    <w:lsdException w:name="Medium List 2 Accent 6" w:semiHidden="0" w:uiPriority="66" w:unhideWhenUsed="0"/>
-    <w:lsdException w:name="Medium Grid 1 Accent 6" w:semiHidden="0" w:uiPriority="67" w:unhideWhenUsed="0"/>
-    <w:lsdException w:name="Medium Grid 2 Accent 6" w:semiHidden="0" w:uiPriority="68" w:unhideWhenUsed="0"/>
-    <w:lsdException w:name="Medium Grid 3 Accent 6" w:semiHidden="0" w:uiPriority="69" w:unhideWhenUsed="0"/>
-    <w:lsdException w:name="Dark List Accent 6" w:semiHidden="0" w:uiPriority="70" w:unhideWhenUsed="0"/>
-    <w:lsdException w:name="Colorful Shading Accent 6" w:semiHidden="0" w:uiPriority="71" w:unhideWhenUsed="0"/>
-    <w:lsdException w:name="Colorful List Accent 6" w:semiHidden="0" w:uiPriority="72" w:unhideWhenUsed="0"/>
-    <w:lsdException w:name="Colorful Grid Accent 6" w:semiHidden="0" w:uiPriority="73" w:unhideWhenUsed="0"/>
-    <w:lsdException w:name="Subtle Emphasis" w:semiHidden="0" w:uiPriority="19" w:unhideWhenUsed="0" w:qFormat="1"/>
-    <w:lsdException w:name="Intense Emphasis" w:semiHidden="0" w:uiPriority="21" w:unhideWhenUsed="0" w:qFormat="1"/>
-    <w:lsdException w:name="Subtle Reference" w:semiHidden="0" w:uiPriority="31" w:unhideWhenUsed="0" w:qFormat="1"/>
-    <w:lsdException w:name="Intense Reference" w:semiHidden="0" w:uiPriority="32" w:unhideWhenUsed="0" w:qFormat="1"/>
-    <w:lsdException w:name="Book Title" w:semiHidden="0" w:uiPriority="33" w:unhideWhenUsed="0" w:qFormat="1"/>
-    <w:lsdException w:name="Bibliography" w:uiPriority="37"/>
-    <w:lsdException w:name="TOC Heading" w:uiPriority="39" w:qFormat="1"/>
-  </w:latentStyles>
-  <w:style w:type="paragraph" w:default="1" w:styleId="Standaard">
-    <w:name w:val="Normal"/>
-    <w:qFormat/>
-  </w:style>
-  <w:style w:type="paragraph" w:styleId="Kop1">
-    <w:name w:val="heading 1"/>
-    <w:basedOn w:val="Standaard"/>
-    <w:next w:val="Standaard"/>
-    <w:link w:val="Kop1Char"/>
-    <w:uiPriority w:val="9"/>
-    <w:qFormat/>
-    <w:rsid w:val="005A6492"/>
-    <w:pPr>
-      <w:keepNext/>
-      <w:keepLines/>
-      <w:spacing w:before="240" w:after="0"/>
-      <w:outlineLvl w:val="0"/>
-    </w:pPr>
-    <w:rPr>
-      <w:rFonts w:asciiTheme="majorHAnsi" w:eastAsiaTheme="majorEastAsia" w:hAnsiTheme="majorHAnsi" w:cstheme="majorBidi"/>
-      <w:color w:val="2E74B5" w:themeColor="accent1" w:themeShade="BF"/>
-      <w:sz w:val="32"/>
-      <w:szCs w:val="32"/>
-    </w:rPr>
-  </w:style>
-  <w:style w:type="character" w:default="1" w:styleId="Standaardalinea-lettertype">
-    <w:name w:val="Default Paragraph Font"/>
-    <w:uiPriority w:val="1"/>
-    <w:semiHidden/>
-    <w:unhideWhenUsed/>
-  </w:style>
-  <w:style w:type="table" w:default="1" w:styleId="Standaardtabel">
-    <w:name w:val="Normal Table"/>
-    <w:uiPriority w:val="99"/>
-    <w:semiHidden/>
-    <w:unhideWhenUsed/>
-    <w:tblPr>
-      <w:tblInd w:w="0" w:type="dxa"/>
-      <w:tblCellMar>
-        <w:top w:w="0" w:type="dxa"/>
-        <w:left w:w="108" w:type="dxa"/>
-        <w:bottom w:w="0" w:type="dxa"/>
-        <w:right w:w="108" w:type="dxa"/>
-      </w:tblCellMar>
-    </w:tblPr>
-  </w:style>
-  <w:style w:type="numbering" w:default="1" w:styleId="Geenlijst">
-    <w:name w:val="No List"/>
-    <w:uiPriority w:val="99"/>
-    <w:semiHidden/>
-    <w:unhideWhenUsed/>
-  </w:style>
-  <w:style w:type="paragraph" w:styleId="Geenafstand">
-    <w:name w:val="No Spacing"/>
-    <w:link w:val="GeenafstandChar"/>
-    <w:uiPriority w:val="1"/>
-    <w:qFormat/>
-    <w:rsid w:val="005A6492"/>
-    <w:pPr>
-      <w:spacing w:after="0" w:line="240" w:lineRule="auto"/>
-    </w:pPr>
-  </w:style>
-  <w:style w:type="character" w:customStyle="1" w:styleId="GeenafstandChar">
-    <w:name w:val="Geen afstand Char"/>
-    <w:basedOn w:val="Standaardalinea-lettertype"/>
-    <w:link w:val="Geenafstand"/>
-    <w:uiPriority w:val="1"/>
-    <w:rsid w:val="005A6492"/>
-  </w:style>
-  <w:style w:type="paragraph" w:styleId="Koptekst">
-    <w:name w:val="header"/>
-    <w:basedOn w:val="Standaard"/>
-    <w:link w:val="KoptekstChar"/>
-    <w:uiPriority w:val="99"/>
-    <w:unhideWhenUsed/>
-    <w:rsid w:val="005A6492"/>
-    <w:pPr>
-      <w:tabs>
-        <w:tab w:val="center" w:pos="4536"/>
-        <w:tab w:val="right" w:pos="9072"/>
-      </w:tabs>
-      <w:spacing w:after="0" w:line="240" w:lineRule="auto"/>
-    </w:pPr>
-  </w:style>
-  <w:style w:type="character" w:customStyle="1" w:styleId="KoptekstChar">
-    <w:name w:val="Koptekst Char"/>
-    <w:basedOn w:val="Standaardalinea-lettertype"/>
-    <w:link w:val="Koptekst"/>
-    <w:uiPriority w:val="99"/>
-    <w:rsid w:val="005A6492"/>
-  </w:style>
-  <w:style w:type="paragraph" w:styleId="Voettekst">
-    <w:name w:val="footer"/>
-    <w:basedOn w:val="Standaard"/>
-    <w:link w:val="VoettekstChar"/>
-    <w:uiPriority w:val="99"/>
-    <w:unhideWhenUsed/>
-    <w:rsid w:val="005A6492"/>
-    <w:pPr>
-      <w:tabs>
-        <w:tab w:val="center" w:pos="4536"/>
-        <w:tab w:val="right" w:pos="9072"/>
-      </w:tabs>
-      <w:spacing w:after="0" w:line="240" w:lineRule="auto"/>
-    </w:pPr>
-  </w:style>
-  <w:style w:type="character" w:customStyle="1" w:styleId="VoettekstChar">
-    <w:name w:val="Voettekst Char"/>
-    <w:basedOn w:val="Standaardalinea-lettertype"/>
-    <w:link w:val="Voettekst"/>
-    <w:uiPriority w:val="99"/>
-    <w:rsid w:val="005A6492"/>
-  </w:style>
-  <w:style w:type="character" w:customStyle="1" w:styleId="Kop1Char">
-    <w:name w:val="Kop 1 Char"/>
-    <w:basedOn w:val="Standaardalinea-lettertype"/>
-    <w:link w:val="Kop1"/>
-    <w:uiPriority w:val="9"/>
-    <w:rsid w:val="005A6492"/>
-    <w:rPr>
-      <w:rFonts w:asciiTheme="majorHAnsi" w:eastAsiaTheme="majorEastAsia" w:hAnsiTheme="majorHAnsi" w:cstheme="majorBidi"/>
-      <w:color w:val="2E74B5" w:themeColor="accent1" w:themeShade="BF"/>
-      <w:sz w:val="32"/>
-      <w:szCs w:val="32"/>
-    </w:rPr>
-  </w:style>
-  <w:style w:type="paragraph" w:styleId="Kopvaninhoudsopgave">
-    <w:name w:val="TOC Heading"/>
-    <w:basedOn w:val="Kop1"/>
-    <w:next w:val="Standaard"/>
-    <w:uiPriority w:val="39"/>
-    <w:unhideWhenUsed/>
-    <w:qFormat/>
-    <w:rsid w:val="005A6492"/>
-    <w:pPr>
-      <w:outlineLvl w:val="9"/>
-    </w:pPr>
-    <w:rPr>
-      <w:lang w:eastAsia="nl-NL"/>
-    </w:rPr>
-  </w:style>
-  <w:style w:type="paragraph" w:styleId="Inhopg1">
-    <w:name w:val="toc 1"/>
-    <w:basedOn w:val="Standaard"/>
-    <w:next w:val="Standaard"/>
-    <w:autoRedefine/>
-    <w:uiPriority w:val="39"/>
-    <w:unhideWhenUsed/>
-    <w:rsid w:val="005A6492"/>
-    <w:pPr>
-      <w:spacing w:after="100"/>
-    </w:pPr>
-  </w:style>
-  <w:style w:type="character" w:styleId="Hyperlink">
-    <w:name w:val="Hyperlink"/>
-    <w:basedOn w:val="Standaardalinea-lettertype"/>
-    <w:uiPriority w:val="99"/>
-    <w:unhideWhenUsed/>
-    <w:rsid w:val="005A6492"/>
-    <w:rPr>
-      <w:color w:val="0563C1" w:themeColor="hyperlink"/>
-      <w:u w:val="single"/>
-    </w:rPr>
-  </w:style>
-  <w:style w:type="table" w:customStyle="1" w:styleId="GridTable4-Accent51">
-    <w:name w:val="Grid Table 4 - Accent 51"/>
-    <w:basedOn w:val="Standaardtabel"/>
-    <w:uiPriority w:val="49"/>
-    <w:rsid w:val="005B59C2"/>
-    <w:pPr>
-      <w:spacing w:after="0" w:line="240" w:lineRule="auto"/>
-    </w:pPr>
-    <w:tblPr>
-      <w:tblStyleRowBandSize w:val="1"/>
-      <w:tblStyleColBandSize w:val="1"/>
-      <w:tblBorders>
-        <w:top w:val="single" w:sz="4" w:space="0" w:color="8EAADB" w:themeColor="accent5" w:themeTint="99"/>
-        <w:left w:val="single" w:sz="4" w:space="0" w:color="8EAADB" w:themeColor="accent5" w:themeTint="99"/>
-        <w:bottom w:val="single" w:sz="4" w:space="0" w:color="8EAADB" w:themeColor="accent5" w:themeTint="99"/>
-        <w:right w:val="single" w:sz="4" w:space="0" w:color="8EAADB" w:themeColor="accent5" w:themeTint="99"/>
-        <w:insideH w:val="single" w:sz="4" w:space="0" w:color="8EAADB" w:themeColor="accent5" w:themeTint="99"/>
-        <w:insideV w:val="single" w:sz="4" w:space="0" w:color="8EAADB" w:themeColor="accent5" w:themeTint="99"/>
-      </w:tblBorders>
-    </w:tblPr>
-    <w:tblStylePr w:type="firstRow">
-      <w:rPr>
-        <w:b/>
-        <w:bCs/>
-        <w:color w:val="FFFFFF" w:themeColor="background1"/>
-      </w:rPr>
-      <w:tblPr/>
-      <w:tcPr>
-        <w:tcBorders>
-          <w:top w:val="single" w:sz="4" w:space="0" w:color="4472C4" w:themeColor="accent5"/>
-          <w:left w:val="single" w:sz="4" w:space="0" w:color="4472C4" w:themeColor="accent5"/>
-          <w:bottom w:val="single" w:sz="4" w:space="0" w:color="4472C4" w:themeColor="accent5"/>
-          <w:right w:val="single" w:sz="4" w:space="0" w:color="4472C4" w:themeColor="accent5"/>
-          <w:insideH w:val="nil"/>
-          <w:insideV w:val="nil"/>
-        </w:tcBorders>
-        <w:shd w:val="clear" w:color="auto" w:fill="4472C4" w:themeFill="accent5"/>
-      </w:tcPr>
-    </w:tblStylePr>
-    <w:tblStylePr w:type="lastRow">
-      <w:rPr>
-        <w:b/>
-        <w:bCs/>
-      </w:rPr>
-      <w:tblPr/>
-      <w:tcPr>
-        <w:tcBorders>
-          <w:top w:val="double" w:sz="4" w:space="0" w:color="4472C4" w:themeColor="accent5"/>
-        </w:tcBorders>
-      </w:tcPr>
-    </w:tblStylePr>
-    <w:tblStylePr w:type="firstCol">
-      <w:rPr>
-        <w:b/>
-        <w:bCs/>
-      </w:rPr>
-    </w:tblStylePr>
-    <w:tblStylePr w:type="lastCol">
-      <w:rPr>
-        <w:b/>
-        <w:bCs/>
-      </w:rPr>
-    </w:tblStylePr>
-    <w:tblStylePr w:type="band1Vert">
-      <w:tblPr/>
-      <w:tcPr>
-        <w:shd w:val="clear" w:color="auto" w:fill="D9E2F3" w:themeFill="accent5" w:themeFillTint="33"/>
-      </w:tcPr>
-    </w:tblStylePr>
-    <w:tblStylePr w:type="band1Horz">
-      <w:tblPr/>
-      <w:tcPr>
-        <w:shd w:val="clear" w:color="auto" w:fill="D9E2F3" w:themeFill="accent5" w:themeFillTint="33"/>
-      </w:tcPr>
-    </w:tblStylePr>
-  </w:style>
-  <w:style w:type="paragraph" w:styleId="Ballontekst">
-    <w:name w:val="Balloon Text"/>
-    <w:basedOn w:val="Standaard"/>
-    <w:link w:val="BallontekstChar"/>
-    <w:uiPriority w:val="99"/>
-    <w:semiHidden/>
-    <w:unhideWhenUsed/>
-    <w:rsid w:val="00C13341"/>
-    <w:pPr>
-      <w:spacing w:after="0" w:line="240" w:lineRule="auto"/>
-    </w:pPr>
-    <w:rPr>
-      <w:rFonts w:ascii="Tahoma" w:hAnsi="Tahoma" w:cs="Tahoma"/>
-      <w:sz w:val="16"/>
-      <w:szCs w:val="16"/>
-    </w:rPr>
-  </w:style>
-  <w:style w:type="character" w:customStyle="1" w:styleId="BallontekstChar">
-    <w:name w:val="Ballontekst Char"/>
-    <w:basedOn w:val="Standaardalinea-lettertype"/>
-    <w:link w:val="Ballontekst"/>
-    <w:uiPriority w:val="99"/>
-    <w:semiHidden/>
-    <w:rsid w:val="00C13341"/>
-    <w:rPr>
-      <w:rFonts w:ascii="Tahoma" w:hAnsi="Tahoma" w:cs="Tahoma"/>
-      <w:sz w:val="16"/>
-      <w:szCs w:val="16"/>
-    </w:rPr>
-  </w:style>
-  <w:style w:type="table" w:styleId="Tabelraster">
-    <w:name w:val="Table Grid"/>
-    <w:basedOn w:val="Standaardtabel"/>
+    <w:basedOn w:val="TableNormal"/>
     <w:uiPriority w:val="39"/>
     <w:rsid w:val="000B46E5"/>
     <w:pPr>
@@ -6446,7 +6235,7 @@
   <a:extraClrSchemeLst/>
   <a:extLst>
     <a:ext uri="{05A4C25C-085E-4340-85A3-A5531E510DB2}">
-      <thm15:themeFamily xmlns:thm15="http://schemas.microsoft.com/office/thememl/2012/main" xmlns="" name="Office Theme" id="{62F939B6-93AF-4DB8-9C6B-D6C7DFDC589F}" vid="{4A3C46E8-61CC-4603-A589-7422A47A8E4A}"/>
+      <thm15:themeFamily xmlns:thm15="http://schemas.microsoft.com/office/thememl/2012/main" name="Office Theme" id="{62F939B6-93AF-4DB8-9C6B-D6C7DFDC589F}" vid="{4A3C46E8-61CC-4603-A589-7422A47A8E4A}"/>
     </a:ext>
   </a:extLst>
 </a:theme>
@@ -6476,7 +6265,7 @@
 </file>
 
 <file path=customXml/itemProps2.xml><?xml version="1.0" encoding="utf-8"?>
-<ds:datastoreItem xmlns:ds="http://schemas.openxmlformats.org/officeDocument/2006/customXml" ds:itemID="{139EE311-6B38-4511-AF44-BD3DE36EBB86}">
+<ds:datastoreItem xmlns:ds="http://schemas.openxmlformats.org/officeDocument/2006/customXml" ds:itemID="{2D2F989D-2CDB-471E-9DE8-8C29AC9F0A71}">
   <ds:schemaRefs>
     <ds:schemaRef ds:uri="http://schemas.openxmlformats.org/officeDocument/2006/bibliography"/>
   </ds:schemaRefs>

</xml_diff>

<commit_message>
updatet kt3 docs + solution, add installers
</commit_message>
<xml_diff>
--- a/Documentatie/KT3/ad.1_Implementatieplan.docx
+++ b/Documentatie/KT3/ad.1_Implementatieplan.docx
@@ -2,6 +2,8 @@
 <file path=word/document.xml><?xml version="1.0" encoding="utf-8"?>
 <w:document xmlns:wpc="http://schemas.microsoft.com/office/word/2010/wordprocessingCanvas" xmlns:mc="http://schemas.openxmlformats.org/markup-compatibility/2006" xmlns:o="urn:schemas-microsoft-com:office:office" xmlns:r="http://schemas.openxmlformats.org/officeDocument/2006/relationships" xmlns:m="http://schemas.openxmlformats.org/officeDocument/2006/math" xmlns:v="urn:schemas-microsoft-com:vml" xmlns:wp14="http://schemas.microsoft.com/office/word/2010/wordprocessingDrawing" xmlns:wp="http://schemas.openxmlformats.org/drawingml/2006/wordprocessingDrawing" xmlns:w10="urn:schemas-microsoft-com:office:word" xmlns:w="http://schemas.openxmlformats.org/wordprocessingml/2006/main" xmlns:w14="http://schemas.microsoft.com/office/word/2010/wordml" xmlns:w15="http://schemas.microsoft.com/office/word/2012/wordml" xmlns:wpg="http://schemas.microsoft.com/office/word/2010/wordprocessingGroup" xmlns:wpi="http://schemas.microsoft.com/office/word/2010/wordprocessingInk" xmlns:wne="http://schemas.microsoft.com/office/word/2006/wordml" xmlns:wps="http://schemas.microsoft.com/office/word/2010/wordprocessingShape" mc:Ignorable="w14 w15 wp14">
   <w:body>
+    <w:bookmarkStart w:id="0" w:name="_GoBack" w:displacedByCustomXml="next"/>
+    <w:bookmarkEnd w:id="0" w:displacedByCustomXml="next"/>
     <w:sdt>
       <w:sdtPr>
         <w:id w:val="1037394611"/>
@@ -4126,7 +4128,7 @@
           <w:r>
             <w:fldChar w:fldCharType="separate"/>
           </w:r>
-          <w:hyperlink w:anchor="_Toc484682344" w:history="1">
+          <w:hyperlink w:anchor="_Toc485678085" w:history="1">
             <w:r>
               <w:rPr>
                 <w:rStyle w:val="Hyperlink"/>
@@ -4153,7 +4155,7 @@
                 <w:noProof/>
                 <w:webHidden/>
               </w:rPr>
-              <w:instrText xml:space="preserve"> PAGEREF _Toc484682344 \h </w:instrText>
+              <w:instrText xml:space="preserve"> PAGEREF _Toc485678085 \h </w:instrText>
             </w:r>
             <w:r>
               <w:rPr>
@@ -4196,7 +4198,7 @@
               <w:lang w:eastAsia="nl-NL"/>
             </w:rPr>
           </w:pPr>
-          <w:hyperlink w:anchor="_Toc484682345" w:history="1">
+          <w:hyperlink w:anchor="_Toc485678086" w:history="1">
             <w:r>
               <w:rPr>
                 <w:rStyle w:val="Hyperlink"/>
@@ -4223,7 +4225,7 @@
                 <w:noProof/>
                 <w:webHidden/>
               </w:rPr>
-              <w:instrText xml:space="preserve"> PAGEREF _Toc484682345 \h </w:instrText>
+              <w:instrText xml:space="preserve"> PAGEREF _Toc485678086 \h </w:instrText>
             </w:r>
             <w:r>
               <w:rPr>
@@ -4266,13 +4268,13 @@
               <w:lang w:eastAsia="nl-NL"/>
             </w:rPr>
           </w:pPr>
-          <w:hyperlink w:anchor="_Toc484682346" w:history="1">
+          <w:hyperlink w:anchor="_Toc485678087" w:history="1">
             <w:r>
               <w:rPr>
                 <w:rStyle w:val="Hyperlink"/>
                 <w:noProof/>
               </w:rPr>
-              <w:t>Kern</w:t>
+              <w:t>Technisch implementatieplan</w:t>
             </w:r>
             <w:r>
               <w:rPr>
@@ -4293,7 +4295,7 @@
                 <w:noProof/>
                 <w:webHidden/>
               </w:rPr>
-              <w:instrText xml:space="preserve"> PAGEREF _Toc484682346 \h </w:instrText>
+              <w:instrText xml:space="preserve"> PAGEREF _Toc485678087 \h </w:instrText>
             </w:r>
             <w:r>
               <w:rPr>
@@ -4336,13 +4338,13 @@
               <w:lang w:eastAsia="nl-NL"/>
             </w:rPr>
           </w:pPr>
-          <w:hyperlink w:anchor="_Toc484682347" w:history="1">
+          <w:hyperlink w:anchor="_Toc485678088" w:history="1">
             <w:r>
               <w:rPr>
                 <w:rStyle w:val="Hyperlink"/>
                 <w:noProof/>
               </w:rPr>
-              <w:t>Afronding</w:t>
+              <w:t>Organisatorisch implementatieplan</w:t>
             </w:r>
             <w:r>
               <w:rPr>
@@ -4363,7 +4365,7 @@
                 <w:noProof/>
                 <w:webHidden/>
               </w:rPr>
-              <w:instrText xml:space="preserve"> PAGEREF _Toc484682347 \h </w:instrText>
+              <w:instrText xml:space="preserve"> PAGEREF _Toc485678088 \h </w:instrText>
             </w:r>
             <w:r>
               <w:rPr>
@@ -4383,7 +4385,7 @@
                 <w:noProof/>
                 <w:webHidden/>
               </w:rPr>
-              <w:t>2</w:t>
+              <w:t>3</w:t>
             </w:r>
             <w:r>
               <w:rPr>
@@ -4406,13 +4408,13 @@
               <w:lang w:eastAsia="nl-NL"/>
             </w:rPr>
           </w:pPr>
-          <w:hyperlink w:anchor="_Toc484682348" w:history="1">
+          <w:hyperlink w:anchor="_Toc485678089" w:history="1">
             <w:r>
               <w:rPr>
                 <w:rStyle w:val="Hyperlink"/>
                 <w:noProof/>
               </w:rPr>
-              <w:t>Revisies</w:t>
+              <w:t>Afronding</w:t>
             </w:r>
             <w:r>
               <w:rPr>
@@ -4433,7 +4435,7 @@
                 <w:noProof/>
                 <w:webHidden/>
               </w:rPr>
-              <w:instrText xml:space="preserve"> PAGEREF _Toc484682348 \h </w:instrText>
+              <w:instrText xml:space="preserve"> PAGEREF _Toc485678089 \h </w:instrText>
             </w:r>
             <w:r>
               <w:rPr>
@@ -4453,7 +4455,77 @@
                 <w:noProof/>
                 <w:webHidden/>
               </w:rPr>
-              <w:t>3</w:t>
+              <w:t>4</w:t>
+            </w:r>
+            <w:r>
+              <w:rPr>
+                <w:noProof/>
+                <w:webHidden/>
+              </w:rPr>
+              <w:fldChar w:fldCharType="end"/>
+            </w:r>
+          </w:hyperlink>
+        </w:p>
+        <w:p>
+          <w:pPr>
+            <w:pStyle w:val="TOC1"/>
+            <w:tabs>
+              <w:tab w:val="right" w:leader="dot" w:pos="9062"/>
+            </w:tabs>
+            <w:rPr>
+              <w:rFonts w:eastAsiaTheme="minorEastAsia"/>
+              <w:noProof/>
+              <w:lang w:eastAsia="nl-NL"/>
+            </w:rPr>
+          </w:pPr>
+          <w:hyperlink w:anchor="_Toc485678090" w:history="1">
+            <w:r>
+              <w:rPr>
+                <w:rStyle w:val="Hyperlink"/>
+                <w:noProof/>
+              </w:rPr>
+              <w:t>Revisies</w:t>
+            </w:r>
+            <w:r>
+              <w:rPr>
+                <w:noProof/>
+                <w:webHidden/>
+              </w:rPr>
+              <w:tab/>
+            </w:r>
+            <w:r>
+              <w:rPr>
+                <w:noProof/>
+                <w:webHidden/>
+              </w:rPr>
+              <w:fldChar w:fldCharType="begin"/>
+            </w:r>
+            <w:r>
+              <w:rPr>
+                <w:noProof/>
+                <w:webHidden/>
+              </w:rPr>
+              <w:instrText xml:space="preserve"> PAGEREF _Toc485678090 \h </w:instrText>
+            </w:r>
+            <w:r>
+              <w:rPr>
+                <w:noProof/>
+                <w:webHidden/>
+              </w:rPr>
+            </w:r>
+            <w:r>
+              <w:rPr>
+                <w:noProof/>
+                <w:webHidden/>
+              </w:rPr>
+              <w:fldChar w:fldCharType="separate"/>
+            </w:r>
+            <w:r>
+              <w:rPr>
+                <w:noProof/>
+                <w:webHidden/>
+              </w:rPr>
+              <w:t>5</w:t>
             </w:r>
             <w:r>
               <w:rPr>
@@ -4487,12 +4559,12 @@
       <w:pPr>
         <w:pStyle w:val="Heading1"/>
       </w:pPr>
-      <w:bookmarkStart w:id="0" w:name="_Toc484682344"/>
+      <w:bookmarkStart w:id="1" w:name="_Toc485678085"/>
       <w:r>
         <w:lastRenderedPageBreak/>
         <w:t>Aanleiding</w:t>
       </w:r>
-      <w:bookmarkEnd w:id="0"/>
+      <w:bookmarkEnd w:id="1"/>
       <w:r>
         <w:t xml:space="preserve"> </w:t>
       </w:r>
@@ -4543,11 +4615,11 @@
       <w:pPr>
         <w:pStyle w:val="Heading1"/>
       </w:pPr>
-      <w:bookmarkStart w:id="1" w:name="_Toc484682345"/>
+      <w:bookmarkStart w:id="2" w:name="_Toc485678086"/>
       <w:r>
         <w:t>Inleiding</w:t>
       </w:r>
-      <w:bookmarkEnd w:id="1"/>
+      <w:bookmarkEnd w:id="2"/>
       <w:r>
         <w:t xml:space="preserve"> </w:t>
       </w:r>
@@ -4580,33 +4652,174 @@
       <w:pPr>
         <w:pStyle w:val="Heading1"/>
       </w:pPr>
-      <w:bookmarkStart w:id="2" w:name="_Toc484682346"/>
-      <w:r>
-        <w:t>Kern</w:t>
-      </w:r>
-      <w:bookmarkEnd w:id="2"/>
-      <w:r>
-        <w:t xml:space="preserve"> </w:t>
-      </w:r>
+      <w:bookmarkStart w:id="3" w:name="_Toc485678087"/>
+      <w:r>
+        <w:t>Technisch implementatieplan</w:t>
+      </w:r>
+      <w:bookmarkEnd w:id="3"/>
     </w:p>
     <w:p>
       <w:pPr>
         <w:pStyle w:val="NoSpacing"/>
-      </w:pPr>
-      <w:r>
-        <w:t xml:space="preserve">De opdrachtgever gebruikte normaalgesproken een geprint papiertje om een week voortuit te kunnen plannen en wilt hiervoor een eenvoudigere digitale oplossing sinds het schrijven op papier ouderwets is. </w:t>
-      </w:r>
-      <w:r>
         <w:rPr>
           <w:rFonts w:eastAsiaTheme="minorEastAsia"/>
         </w:rPr>
-        <w:t>Nadat u de applicatie in gebruik heeft genomen, verwachten wij dat het bijhouden van weken plannen sterk verbeterd. Verder is er weinig mogelijkheid om slordig te werken</w:t>
-      </w:r>
+      </w:pPr>
       <w:r>
         <w:rPr>
           <w:rFonts w:eastAsiaTheme="minorEastAsia"/>
         </w:rPr>
-        <w:t xml:space="preserve"> en zal het veel papier besparen</w:t>
+        <w:t>Wij moeten eerst naar de databasegegevens vragen. N</w:t>
+      </w:r>
+      <w:r>
+        <w:rPr>
+          <w:rFonts w:eastAsiaTheme="minorEastAsia"/>
+        </w:rPr>
+        <w:t xml:space="preserve">adat wij de gegevens ontvangen hebben, zal er in de applicatie de in de app.config bestand de </w:t>
+      </w:r>
+      <w:r>
+        <w:rPr>
+          <w:rFonts w:eastAsiaTheme="minorEastAsia"/>
+        </w:rPr>
+        <w:t>connectionStrings</w:t>
+      </w:r>
+      <w:r>
+        <w:rPr>
+          <w:rFonts w:eastAsiaTheme="minorEastAsia"/>
+        </w:rPr>
+        <w:t xml:space="preserve"> voor de applicatie aan gepast worden aan de hand van de gegevens.</w:t>
+      </w:r>
+      <w:r>
+        <w:rPr>
+          <w:rFonts w:eastAsiaTheme="minorEastAsia"/>
+        </w:rPr>
+        <w:t xml:space="preserve"> Hierna wordt de gebouwde applicatie ingepakt in een installatieprogramma die de applicatie zal gaan installeren.</w:t>
+      </w:r>
+    </w:p>
+    <w:p>
+      <w:pPr>
+        <w:pStyle w:val="NoSpacing"/>
+        <w:rPr>
+          <w:rFonts w:eastAsiaTheme="minorEastAsia"/>
+        </w:rPr>
+      </w:pPr>
+      <w:r>
+        <w:rPr>
+          <w:rFonts w:eastAsiaTheme="minorEastAsia"/>
+        </w:rPr>
+        <w:t xml:space="preserve">Verder moeten wij op </w:t>
+      </w:r>
+      <w:hyperlink r:id="rId8" w:history="1">
+        <w:r>
+          <w:rPr>
+            <w:rStyle w:val="Hyperlink"/>
+            <w:rFonts w:ascii="Calibri" w:hAnsi="Calibri"/>
+            <w:shd w:val="clear" w:color="auto" w:fill="FFFFFF"/>
+          </w:rPr>
+          <w:t>http://gezins-begeleiding.nl/phpmyadmin/</w:t>
+        </w:r>
+      </w:hyperlink>
+      <w:r>
+        <w:t xml:space="preserve"> inloggen met de inloggegevens en het sql script importeren in de database. Dit script zal alle benodigde tabellen in de database aanmaken en ook een </w:t>
+      </w:r>
+      <w:r>
+        <w:t>administratoraccount</w:t>
+      </w:r>
+      <w:r>
+        <w:t xml:space="preserve"> toevoegen </w:t>
+      </w:r>
+      <w:r>
+        <w:t xml:space="preserve">met de naam </w:t>
+      </w:r>
+      <w:r>
+        <w:rPr>
+          <w:rFonts w:eastAsiaTheme="minorEastAsia"/>
+        </w:rPr>
+        <w:t>J van Aert</w:t>
+      </w:r>
+      <w:r>
+        <w:rPr>
+          <w:rFonts w:eastAsiaTheme="minorEastAsia"/>
+        </w:rPr>
+        <w:t xml:space="preserve"> met als wachtwoord gezinsbe17 die SHA1 versleuteld is.</w:t>
+      </w:r>
+      <w:r>
+        <w:rPr>
+          <w:rFonts w:eastAsiaTheme="minorEastAsia"/>
+        </w:rPr>
+        <w:t xml:space="preserve"> Verder</w:t>
+      </w:r>
+      <w:r>
+        <w:rPr>
+          <w:rFonts w:eastAsiaTheme="minorEastAsia"/>
+        </w:rPr>
+        <w:t xml:space="preserve"> zal </w:t>
+      </w:r>
+      <w:r>
+        <w:rPr>
+          <w:rFonts w:eastAsiaTheme="minorEastAsia"/>
+        </w:rPr>
+        <w:t xml:space="preserve"> </w:t>
+      </w:r>
+      <w:r>
+        <w:t>J</w:t>
+      </w:r>
+      <w:r>
+        <w:t>.</w:t>
+      </w:r>
+      <w:r>
+        <w:t xml:space="preserve"> Paree</w:t>
+      </w:r>
+      <w:r>
+        <w:t xml:space="preserve"> er voor zorgen dat er</w:t>
+      </w:r>
+      <w:r>
+        <w:rPr>
+          <w:rFonts w:eastAsiaTheme="minorEastAsia"/>
+        </w:rPr>
+        <w:t xml:space="preserve"> twee aparte download links voor de </w:t>
+      </w:r>
+      <w:r>
+        <w:rPr>
+          <w:rFonts w:eastAsiaTheme="minorEastAsia"/>
+        </w:rPr>
+        <w:t xml:space="preserve">online en offline applicatie </w:t>
+      </w:r>
+      <w:r>
+        <w:rPr>
+          <w:rFonts w:eastAsiaTheme="minorEastAsia"/>
+        </w:rPr>
+        <w:t>op de website geplaatst worden wanneer wij hen de</w:t>
+      </w:r>
+      <w:r>
+        <w:rPr>
+          <w:rFonts w:eastAsiaTheme="minorEastAsia"/>
+        </w:rPr>
+        <w:t xml:space="preserve"> </w:t>
+      </w:r>
+      <w:r>
+        <w:rPr>
+          <w:rFonts w:eastAsiaTheme="minorEastAsia"/>
+        </w:rPr>
+        <w:t>installatieprogramma’</w:t>
+      </w:r>
+      <w:r>
+        <w:rPr>
+          <w:rFonts w:eastAsiaTheme="minorEastAsia"/>
+        </w:rPr>
+        <w:t xml:space="preserve">s </w:t>
+      </w:r>
+      <w:r>
+        <w:rPr>
+          <w:rFonts w:eastAsiaTheme="minorEastAsia"/>
+        </w:rPr>
+        <w:t>mail</w:t>
+      </w:r>
+      <w:r>
+        <w:rPr>
+          <w:rFonts w:eastAsiaTheme="minorEastAsia"/>
+        </w:rPr>
+        <w:t>en</w:t>
       </w:r>
       <w:r>
         <w:rPr>
@@ -4620,115 +4833,1237 @@
         <w:pStyle w:val="NoSpacing"/>
       </w:pPr>
     </w:p>
+    <w:tbl>
+      <w:tblPr>
+        <w:tblStyle w:val="GridTable4-Accent51"/>
+        <w:tblW w:w="0" w:type="auto"/>
+        <w:tblLook w:val="04A0" w:firstRow="1" w:lastRow="0" w:firstColumn="1" w:lastColumn="0" w:noHBand="0" w:noVBand="1"/>
+      </w:tblPr>
+      <w:tblGrid>
+        <w:gridCol w:w="2788"/>
+        <w:gridCol w:w="2423"/>
+        <w:gridCol w:w="1701"/>
+        <w:gridCol w:w="1502"/>
+        <w:gridCol w:w="874"/>
+      </w:tblGrid>
+      <w:tr>
+        <w:trPr>
+          <w:cnfStyle w:val="100000000000" w:firstRow="1" w:lastRow="0" w:firstColumn="0" w:lastColumn="0" w:oddVBand="0" w:evenVBand="0" w:oddHBand="0" w:evenHBand="0" w:firstRowFirstColumn="0" w:firstRowLastColumn="0" w:lastRowFirstColumn="0" w:lastRowLastColumn="0"/>
+        </w:trPr>
+        <w:tc>
+          <w:tcPr>
+            <w:cnfStyle w:val="001000000000" w:firstRow="0" w:lastRow="0" w:firstColumn="1" w:lastColumn="0" w:oddVBand="0" w:evenVBand="0" w:oddHBand="0" w:evenHBand="0" w:firstRowFirstColumn="0" w:firstRowLastColumn="0" w:lastRowFirstColumn="0" w:lastRowLastColumn="0"/>
+            <w:tcW w:w="2788" w:type="dxa"/>
+          </w:tcPr>
+          <w:p>
+            <w:pPr>
+              <w:pStyle w:val="NoSpacing"/>
+            </w:pPr>
+            <w:r>
+              <w:t>Stappen/acties</w:t>
+            </w:r>
+          </w:p>
+        </w:tc>
+        <w:tc>
+          <w:tcPr>
+            <w:tcW w:w="2423" w:type="dxa"/>
+          </w:tcPr>
+          <w:p>
+            <w:pPr>
+              <w:pStyle w:val="NoSpacing"/>
+              <w:cnfStyle w:val="100000000000" w:firstRow="1" w:lastRow="0" w:firstColumn="0" w:lastColumn="0" w:oddVBand="0" w:evenVBand="0" w:oddHBand="0" w:evenHBand="0" w:firstRowFirstColumn="0" w:firstRowLastColumn="0" w:lastRowFirstColumn="0" w:lastRowLastColumn="0"/>
+            </w:pPr>
+            <w:r>
+              <w:t>Wie is verantwoordelijk voor de uitvoering?</w:t>
+            </w:r>
+          </w:p>
+        </w:tc>
+        <w:tc>
+          <w:tcPr>
+            <w:tcW w:w="1701" w:type="dxa"/>
+          </w:tcPr>
+          <w:p>
+            <w:pPr>
+              <w:pStyle w:val="NoSpacing"/>
+              <w:cnfStyle w:val="100000000000" w:firstRow="1" w:lastRow="0" w:firstColumn="0" w:lastColumn="0" w:oddVBand="0" w:evenVBand="0" w:oddHBand="0" w:evenHBand="0" w:firstRowFirstColumn="0" w:firstRowLastColumn="0" w:lastRowFirstColumn="0" w:lastRowLastColumn="0"/>
+            </w:pPr>
+            <w:r>
+              <w:t>Start</w:t>
+            </w:r>
+          </w:p>
+        </w:tc>
+        <w:tc>
+          <w:tcPr>
+            <w:tcW w:w="1502" w:type="dxa"/>
+          </w:tcPr>
+          <w:p>
+            <w:pPr>
+              <w:pStyle w:val="NoSpacing"/>
+              <w:cnfStyle w:val="100000000000" w:firstRow="1" w:lastRow="0" w:firstColumn="0" w:lastColumn="0" w:oddVBand="0" w:evenVBand="0" w:oddHBand="0" w:evenHBand="0" w:firstRowFirstColumn="0" w:firstRowLastColumn="0" w:lastRowFirstColumn="0" w:lastRowLastColumn="0"/>
+            </w:pPr>
+            <w:r>
+              <w:t>Klaar</w:t>
+            </w:r>
+          </w:p>
+        </w:tc>
+        <w:tc>
+          <w:tcPr>
+            <w:tcW w:w="874" w:type="dxa"/>
+          </w:tcPr>
+          <w:p>
+            <w:pPr>
+              <w:pStyle w:val="NoSpacing"/>
+              <w:cnfStyle w:val="100000000000" w:firstRow="1" w:lastRow="0" w:firstColumn="0" w:lastColumn="0" w:oddVBand="0" w:evenVBand="0" w:oddHBand="0" w:evenHBand="0" w:firstRowFirstColumn="0" w:firstRowLastColumn="0" w:lastRowFirstColumn="0" w:lastRowLastColumn="0"/>
+            </w:pPr>
+            <w:r>
+              <w:t>Tijd</w:t>
+            </w:r>
+          </w:p>
+        </w:tc>
+      </w:tr>
+      <w:tr>
+        <w:trPr>
+          <w:cnfStyle w:val="000000100000" w:firstRow="0" w:lastRow="0" w:firstColumn="0" w:lastColumn="0" w:oddVBand="0" w:evenVBand="0" w:oddHBand="1" w:evenHBand="0" w:firstRowFirstColumn="0" w:firstRowLastColumn="0" w:lastRowFirstColumn="0" w:lastRowLastColumn="0"/>
+        </w:trPr>
+        <w:tc>
+          <w:tcPr>
+            <w:cnfStyle w:val="001000000000" w:firstRow="0" w:lastRow="0" w:firstColumn="1" w:lastColumn="0" w:oddVBand="0" w:evenVBand="0" w:oddHBand="0" w:evenHBand="0" w:firstRowFirstColumn="0" w:firstRowLastColumn="0" w:lastRowFirstColumn="0" w:lastRowLastColumn="0"/>
+            <w:tcW w:w="2788" w:type="dxa"/>
+          </w:tcPr>
+          <w:p>
+            <w:pPr>
+              <w:pStyle w:val="NoSpacing"/>
+            </w:pPr>
+            <w:r>
+              <w:rPr>
+                <w:rFonts w:eastAsiaTheme="minorEastAsia"/>
+              </w:rPr>
+              <w:t xml:space="preserve">in de app.config bestand </w:t>
+            </w:r>
+            <w:r>
+              <w:rPr>
+                <w:rFonts w:eastAsiaTheme="minorEastAsia"/>
+              </w:rPr>
+              <w:t xml:space="preserve">moet </w:t>
+            </w:r>
+            <w:r>
+              <w:rPr>
+                <w:rFonts w:eastAsiaTheme="minorEastAsia"/>
+              </w:rPr>
+              <w:t xml:space="preserve">de </w:t>
+            </w:r>
+            <w:r>
+              <w:rPr>
+                <w:rFonts w:eastAsiaTheme="minorEastAsia"/>
+              </w:rPr>
+              <w:t>connectionStrings</w:t>
+            </w:r>
+            <w:r>
+              <w:rPr>
+                <w:rFonts w:eastAsiaTheme="minorEastAsia"/>
+              </w:rPr>
+              <w:t xml:space="preserve"> </w:t>
+            </w:r>
+            <w:r>
+              <w:rPr>
+                <w:rFonts w:eastAsiaTheme="minorEastAsia"/>
+              </w:rPr>
+              <w:t xml:space="preserve">element </w:t>
+            </w:r>
+            <w:r>
+              <w:rPr>
+                <w:rFonts w:eastAsiaTheme="minorEastAsia"/>
+              </w:rPr>
+              <w:t>aan de hand van de d</w:t>
+            </w:r>
+            <w:r>
+              <w:t>atabasegegevens aan gepast worden</w:t>
+            </w:r>
+          </w:p>
+        </w:tc>
+        <w:tc>
+          <w:tcPr>
+            <w:tcW w:w="2423" w:type="dxa"/>
+          </w:tcPr>
+          <w:p>
+            <w:pPr>
+              <w:pStyle w:val="NoSpacing"/>
+              <w:cnfStyle w:val="000000100000" w:firstRow="0" w:lastRow="0" w:firstColumn="0" w:lastColumn="0" w:oddVBand="0" w:evenVBand="0" w:oddHBand="1" w:evenHBand="0" w:firstRowFirstColumn="0" w:firstRowLastColumn="0" w:lastRowFirstColumn="0" w:lastRowLastColumn="0"/>
+            </w:pPr>
+            <w:r>
+              <w:t>Patrick van Batenburg</w:t>
+            </w:r>
+          </w:p>
+        </w:tc>
+        <w:tc>
+          <w:tcPr>
+            <w:tcW w:w="1701" w:type="dxa"/>
+          </w:tcPr>
+          <w:p>
+            <w:pPr>
+              <w:pStyle w:val="NoSpacing"/>
+              <w:cnfStyle w:val="000000100000" w:firstRow="0" w:lastRow="0" w:firstColumn="0" w:lastColumn="0" w:oddVBand="0" w:evenVBand="0" w:oddHBand="1" w:evenHBand="0" w:firstRowFirstColumn="0" w:firstRowLastColumn="0" w:lastRowFirstColumn="0" w:lastRowLastColumn="0"/>
+            </w:pPr>
+            <w:r>
+              <w:t>19-06-2017</w:t>
+            </w:r>
+          </w:p>
+        </w:tc>
+        <w:tc>
+          <w:tcPr>
+            <w:tcW w:w="1502" w:type="dxa"/>
+          </w:tcPr>
+          <w:p>
+            <w:pPr>
+              <w:pStyle w:val="NoSpacing"/>
+              <w:cnfStyle w:val="000000100000" w:firstRow="0" w:lastRow="0" w:firstColumn="0" w:lastColumn="0" w:oddVBand="0" w:evenVBand="0" w:oddHBand="1" w:evenHBand="0" w:firstRowFirstColumn="0" w:firstRowLastColumn="0" w:lastRowFirstColumn="0" w:lastRowLastColumn="0"/>
+            </w:pPr>
+            <w:r>
+              <w:t>19-06-2017</w:t>
+            </w:r>
+          </w:p>
+        </w:tc>
+        <w:tc>
+          <w:tcPr>
+            <w:tcW w:w="874" w:type="dxa"/>
+          </w:tcPr>
+          <w:p>
+            <w:pPr>
+              <w:pStyle w:val="NoSpacing"/>
+              <w:cnfStyle w:val="000000100000" w:firstRow="0" w:lastRow="0" w:firstColumn="0" w:lastColumn="0" w:oddVBand="0" w:evenVBand="0" w:oddHBand="1" w:evenHBand="0" w:firstRowFirstColumn="0" w:firstRowLastColumn="0" w:lastRowFirstColumn="0" w:lastRowLastColumn="0"/>
+            </w:pPr>
+            <w:r>
+              <w:t>5 min</w:t>
+            </w:r>
+          </w:p>
+        </w:tc>
+      </w:tr>
+      <w:tr>
+        <w:tc>
+          <w:tcPr>
+            <w:cnfStyle w:val="001000000000" w:firstRow="0" w:lastRow="0" w:firstColumn="1" w:lastColumn="0" w:oddVBand="0" w:evenVBand="0" w:oddHBand="0" w:evenHBand="0" w:firstRowFirstColumn="0" w:firstRowLastColumn="0" w:lastRowFirstColumn="0" w:lastRowLastColumn="0"/>
+            <w:tcW w:w="2788" w:type="dxa"/>
+          </w:tcPr>
+          <w:p>
+            <w:pPr>
+              <w:pStyle w:val="NoSpacing"/>
+              <w:rPr>
+                <w:rFonts w:eastAsiaTheme="minorEastAsia"/>
+              </w:rPr>
+            </w:pPr>
+            <w:r>
+              <w:rPr>
+                <w:rFonts w:eastAsiaTheme="minorEastAsia"/>
+              </w:rPr>
+              <w:t>De gebouwde applicatie inpakken tot een installatieprogramma via Visual Studio</w:t>
+            </w:r>
+          </w:p>
+        </w:tc>
+        <w:tc>
+          <w:tcPr>
+            <w:tcW w:w="2423" w:type="dxa"/>
+          </w:tcPr>
+          <w:p>
+            <w:pPr>
+              <w:pStyle w:val="NoSpacing"/>
+              <w:cnfStyle w:val="000000000000" w:firstRow="0" w:lastRow="0" w:firstColumn="0" w:lastColumn="0" w:oddVBand="0" w:evenVBand="0" w:oddHBand="0" w:evenHBand="0" w:firstRowFirstColumn="0" w:firstRowLastColumn="0" w:lastRowFirstColumn="0" w:lastRowLastColumn="0"/>
+            </w:pPr>
+            <w:r>
+              <w:t>Patrick van Batenburg</w:t>
+            </w:r>
+          </w:p>
+        </w:tc>
+        <w:tc>
+          <w:tcPr>
+            <w:tcW w:w="1701" w:type="dxa"/>
+          </w:tcPr>
+          <w:p>
+            <w:pPr>
+              <w:pStyle w:val="NoSpacing"/>
+              <w:cnfStyle w:val="000000000000" w:firstRow="0" w:lastRow="0" w:firstColumn="0" w:lastColumn="0" w:oddVBand="0" w:evenVBand="0" w:oddHBand="0" w:evenHBand="0" w:firstRowFirstColumn="0" w:firstRowLastColumn="0" w:lastRowFirstColumn="0" w:lastRowLastColumn="0"/>
+            </w:pPr>
+            <w:r>
+              <w:t>19-06-2017</w:t>
+            </w:r>
+          </w:p>
+        </w:tc>
+        <w:tc>
+          <w:tcPr>
+            <w:tcW w:w="1502" w:type="dxa"/>
+          </w:tcPr>
+          <w:p>
+            <w:pPr>
+              <w:pStyle w:val="NoSpacing"/>
+              <w:cnfStyle w:val="000000000000" w:firstRow="0" w:lastRow="0" w:firstColumn="0" w:lastColumn="0" w:oddVBand="0" w:evenVBand="0" w:oddHBand="0" w:evenHBand="0" w:firstRowFirstColumn="0" w:firstRowLastColumn="0" w:lastRowFirstColumn="0" w:lastRowLastColumn="0"/>
+            </w:pPr>
+            <w:r>
+              <w:t>19-06-2017</w:t>
+            </w:r>
+          </w:p>
+        </w:tc>
+        <w:tc>
+          <w:tcPr>
+            <w:tcW w:w="874" w:type="dxa"/>
+          </w:tcPr>
+          <w:p>
+            <w:pPr>
+              <w:pStyle w:val="NoSpacing"/>
+              <w:cnfStyle w:val="000000000000" w:firstRow="0" w:lastRow="0" w:firstColumn="0" w:lastColumn="0" w:oddVBand="0" w:evenVBand="0" w:oddHBand="0" w:evenHBand="0" w:firstRowFirstColumn="0" w:firstRowLastColumn="0" w:lastRowFirstColumn="0" w:lastRowLastColumn="0"/>
+            </w:pPr>
+            <w:r>
+              <w:t>15 min</w:t>
+            </w:r>
+          </w:p>
+        </w:tc>
+      </w:tr>
+      <w:tr>
+        <w:trPr>
+          <w:cnfStyle w:val="000000100000" w:firstRow="0" w:lastRow="0" w:firstColumn="0" w:lastColumn="0" w:oddVBand="0" w:evenVBand="0" w:oddHBand="1" w:evenHBand="0" w:firstRowFirstColumn="0" w:firstRowLastColumn="0" w:lastRowFirstColumn="0" w:lastRowLastColumn="0"/>
+        </w:trPr>
+        <w:tc>
+          <w:tcPr>
+            <w:cnfStyle w:val="001000000000" w:firstRow="0" w:lastRow="0" w:firstColumn="1" w:lastColumn="0" w:oddVBand="0" w:evenVBand="0" w:oddHBand="0" w:evenHBand="0" w:firstRowFirstColumn="0" w:firstRowLastColumn="0" w:lastRowFirstColumn="0" w:lastRowLastColumn="0"/>
+            <w:tcW w:w="2788" w:type="dxa"/>
+          </w:tcPr>
+          <w:p>
+            <w:pPr>
+              <w:pStyle w:val="NoSpacing"/>
+              <w:rPr>
+                <w:rFonts w:eastAsiaTheme="minorEastAsia"/>
+              </w:rPr>
+            </w:pPr>
+            <w:r>
+              <w:rPr>
+                <w:rFonts w:eastAsiaTheme="minorEastAsia"/>
+              </w:rPr>
+              <w:t xml:space="preserve">De database in de productieomgeving bouwen doormiddel van het sql script te importeren via </w:t>
+            </w:r>
+            <w:r>
+              <w:rPr>
+                <w:rFonts w:eastAsiaTheme="minorEastAsia"/>
+              </w:rPr>
+              <w:t>phpmyadmin</w:t>
+            </w:r>
+          </w:p>
+        </w:tc>
+        <w:tc>
+          <w:tcPr>
+            <w:tcW w:w="2423" w:type="dxa"/>
+          </w:tcPr>
+          <w:p>
+            <w:pPr>
+              <w:pStyle w:val="NoSpacing"/>
+              <w:cnfStyle w:val="000000100000" w:firstRow="0" w:lastRow="0" w:firstColumn="0" w:lastColumn="0" w:oddVBand="0" w:evenVBand="0" w:oddHBand="1" w:evenHBand="0" w:firstRowFirstColumn="0" w:firstRowLastColumn="0" w:lastRowFirstColumn="0" w:lastRowLastColumn="0"/>
+            </w:pPr>
+            <w:r>
+              <w:t>Steven Logghe</w:t>
+            </w:r>
+          </w:p>
+        </w:tc>
+        <w:tc>
+          <w:tcPr>
+            <w:tcW w:w="1701" w:type="dxa"/>
+          </w:tcPr>
+          <w:p>
+            <w:pPr>
+              <w:pStyle w:val="NoSpacing"/>
+              <w:cnfStyle w:val="000000100000" w:firstRow="0" w:lastRow="0" w:firstColumn="0" w:lastColumn="0" w:oddVBand="0" w:evenVBand="0" w:oddHBand="1" w:evenHBand="0" w:firstRowFirstColumn="0" w:firstRowLastColumn="0" w:lastRowFirstColumn="0" w:lastRowLastColumn="0"/>
+            </w:pPr>
+            <w:r>
+              <w:t>19-06-2017</w:t>
+            </w:r>
+          </w:p>
+        </w:tc>
+        <w:tc>
+          <w:tcPr>
+            <w:tcW w:w="1502" w:type="dxa"/>
+          </w:tcPr>
+          <w:p>
+            <w:pPr>
+              <w:pStyle w:val="NoSpacing"/>
+              <w:cnfStyle w:val="000000100000" w:firstRow="0" w:lastRow="0" w:firstColumn="0" w:lastColumn="0" w:oddVBand="0" w:evenVBand="0" w:oddHBand="1" w:evenHBand="0" w:firstRowFirstColumn="0" w:firstRowLastColumn="0" w:lastRowFirstColumn="0" w:lastRowLastColumn="0"/>
+            </w:pPr>
+            <w:r>
+              <w:t>19-06-2017</w:t>
+            </w:r>
+          </w:p>
+        </w:tc>
+        <w:tc>
+          <w:tcPr>
+            <w:tcW w:w="874" w:type="dxa"/>
+          </w:tcPr>
+          <w:p>
+            <w:pPr>
+              <w:pStyle w:val="NoSpacing"/>
+              <w:cnfStyle w:val="000000100000" w:firstRow="0" w:lastRow="0" w:firstColumn="0" w:lastColumn="0" w:oddVBand="0" w:evenVBand="0" w:oddHBand="1" w:evenHBand="0" w:firstRowFirstColumn="0" w:firstRowLastColumn="0" w:lastRowFirstColumn="0" w:lastRowLastColumn="0"/>
+            </w:pPr>
+            <w:r>
+              <w:t>5 min</w:t>
+            </w:r>
+          </w:p>
+        </w:tc>
+      </w:tr>
+      <w:tr>
+        <w:tc>
+          <w:tcPr>
+            <w:cnfStyle w:val="001000000000" w:firstRow="0" w:lastRow="0" w:firstColumn="1" w:lastColumn="0" w:oddVBand="0" w:evenVBand="0" w:oddHBand="0" w:evenHBand="0" w:firstRowFirstColumn="0" w:firstRowLastColumn="0" w:lastRowFirstColumn="0" w:lastRowLastColumn="0"/>
+            <w:tcW w:w="2788" w:type="dxa"/>
+          </w:tcPr>
+          <w:p>
+            <w:pPr>
+              <w:pStyle w:val="NoSpacing"/>
+            </w:pPr>
+            <w:r>
+              <w:rPr>
+                <w:rFonts w:eastAsiaTheme="minorEastAsia"/>
+              </w:rPr>
+              <w:t>Twee aparte download links voor de online en offline applicatie op de website plaatsen.</w:t>
+            </w:r>
+          </w:p>
+        </w:tc>
+        <w:tc>
+          <w:tcPr>
+            <w:tcW w:w="2423" w:type="dxa"/>
+          </w:tcPr>
+          <w:p>
+            <w:pPr>
+              <w:pStyle w:val="NoSpacing"/>
+              <w:cnfStyle w:val="000000000000" w:firstRow="0" w:lastRow="0" w:firstColumn="0" w:lastColumn="0" w:oddVBand="0" w:evenVBand="0" w:oddHBand="0" w:evenHBand="0" w:firstRowFirstColumn="0" w:firstRowLastColumn="0" w:lastRowFirstColumn="0" w:lastRowLastColumn="0"/>
+            </w:pPr>
+            <w:r>
+              <w:t>J</w:t>
+            </w:r>
+            <w:r>
+              <w:t>.</w:t>
+            </w:r>
+            <w:r>
+              <w:t xml:space="preserve"> Paree</w:t>
+            </w:r>
+          </w:p>
+        </w:tc>
+        <w:tc>
+          <w:tcPr>
+            <w:tcW w:w="1701" w:type="dxa"/>
+          </w:tcPr>
+          <w:p>
+            <w:pPr>
+              <w:cnfStyle w:val="000000000000" w:firstRow="0" w:lastRow="0" w:firstColumn="0" w:lastColumn="0" w:oddVBand="0" w:evenVBand="0" w:oddHBand="0" w:evenHBand="0" w:firstRowFirstColumn="0" w:firstRowLastColumn="0" w:lastRowFirstColumn="0" w:lastRowLastColumn="0"/>
+            </w:pPr>
+            <w:r>
+              <w:t>20</w:t>
+            </w:r>
+            <w:r>
+              <w:t>-06-2017</w:t>
+            </w:r>
+          </w:p>
+        </w:tc>
+        <w:tc>
+          <w:tcPr>
+            <w:tcW w:w="1502" w:type="dxa"/>
+          </w:tcPr>
+          <w:p>
+            <w:pPr>
+              <w:cnfStyle w:val="000000000000" w:firstRow="0" w:lastRow="0" w:firstColumn="0" w:lastColumn="0" w:oddVBand="0" w:evenVBand="0" w:oddHBand="0" w:evenHBand="0" w:firstRowFirstColumn="0" w:firstRowLastColumn="0" w:lastRowFirstColumn="0" w:lastRowLastColumn="0"/>
+            </w:pPr>
+            <w:r>
+              <w:t>20-</w:t>
+            </w:r>
+            <w:r>
+              <w:t>06-2017</w:t>
+            </w:r>
+          </w:p>
+        </w:tc>
+        <w:tc>
+          <w:tcPr>
+            <w:tcW w:w="874" w:type="dxa"/>
+          </w:tcPr>
+          <w:p>
+            <w:pPr>
+              <w:pStyle w:val="NoSpacing"/>
+              <w:cnfStyle w:val="000000000000" w:firstRow="0" w:lastRow="0" w:firstColumn="0" w:lastColumn="0" w:oddVBand="0" w:evenVBand="0" w:oddHBand="0" w:evenHBand="0" w:firstRowFirstColumn="0" w:firstRowLastColumn="0" w:lastRowFirstColumn="0" w:lastRowLastColumn="0"/>
+            </w:pPr>
+            <w:r>
+              <w:t>10 min</w:t>
+            </w:r>
+          </w:p>
+        </w:tc>
+      </w:tr>
+    </w:tbl>
+    <w:p>
+      <w:pPr>
+        <w:pStyle w:val="Heading1"/>
+      </w:pPr>
+      <w:bookmarkStart w:id="4" w:name="_Toc485678088"/>
+      <w:r>
+        <w:lastRenderedPageBreak/>
+        <w:t>Organisatorisch implementatieplan</w:t>
+      </w:r>
+      <w:bookmarkEnd w:id="4"/>
+    </w:p>
     <w:p>
       <w:pPr>
         <w:pStyle w:val="NoSpacing"/>
+        <w:rPr>
+          <w:rFonts w:eastAsiaTheme="minorEastAsia"/>
+        </w:rPr>
       </w:pPr>
       <w:r>
-        <w:t>Verder hebben we plannen om een datum met de opdrachtgever af te spreken wanneer we de applicatie af te leveren en persoonlijk te overleggen wat de applicatie doet en kan. Hiermee kunnen we ervan uitgaan dat de opdrachtgever voldoening geeft met de applicatie en dat we de applicatie ook gerust kunnen afronden.</w:t>
-      </w:r>
+        <w:t xml:space="preserve">Aan </w:t>
+      </w:r>
+      <w:r>
+        <w:rPr>
+          <w:rFonts w:eastAsiaTheme="minorEastAsia"/>
+        </w:rPr>
+        <w:t xml:space="preserve">J. van Aert </w:t>
+      </w:r>
+      <w:r>
+        <w:rPr>
+          <w:rFonts w:eastAsiaTheme="minorEastAsia"/>
+        </w:rPr>
+        <w:t>moet</w:t>
+      </w:r>
+      <w:r>
+        <w:rPr>
+          <w:rFonts w:eastAsiaTheme="minorEastAsia"/>
+        </w:rPr>
+        <w:t xml:space="preserve"> gevraagd </w:t>
+      </w:r>
+      <w:r>
+        <w:rPr>
+          <w:rFonts w:eastAsiaTheme="minorEastAsia"/>
+        </w:rPr>
+        <w:t xml:space="preserve">worden </w:t>
+      </w:r>
+      <w:r>
+        <w:rPr>
+          <w:rFonts w:eastAsiaTheme="minorEastAsia"/>
+        </w:rPr>
+        <w:t>of dat we</w:t>
+      </w:r>
+      <w:r>
+        <w:rPr>
+          <w:rFonts w:eastAsiaTheme="minorEastAsia"/>
+        </w:rPr>
+        <w:t xml:space="preserve"> toegang mogen hebben tot</w:t>
+      </w:r>
+      <w:r>
+        <w:rPr>
+          <w:rFonts w:eastAsiaTheme="minorEastAsia"/>
+        </w:rPr>
+        <w:t xml:space="preserve"> </w:t>
+      </w:r>
+      <w:r>
+        <w:rPr>
+          <w:rFonts w:eastAsiaTheme="minorEastAsia"/>
+        </w:rPr>
+        <w:t>de database gegevens.</w:t>
+      </w:r>
+    </w:p>
+    <w:p>
+      <w:pPr>
+        <w:pStyle w:val="NoSpacing"/>
+        <w:rPr>
+          <w:rFonts w:eastAsiaTheme="minorEastAsia"/>
+        </w:rPr>
+      </w:pPr>
+      <w:r>
+        <w:rPr>
+          <w:rFonts w:eastAsiaTheme="minorEastAsia"/>
+        </w:rPr>
+        <w:t xml:space="preserve">J. van Aert zal contact opnamen met </w:t>
+      </w:r>
+      <w:r>
+        <w:t>J</w:t>
+      </w:r>
+      <w:r>
+        <w:t>.</w:t>
+      </w:r>
+      <w:r>
+        <w:t xml:space="preserve"> Paree</w:t>
+      </w:r>
+      <w:r>
+        <w:t xml:space="preserve">, diegene die de website voor haar maakt en over </w:t>
+      </w:r>
+      <w:r>
+        <w:t>de databasegegevens</w:t>
+      </w:r>
+      <w:r>
+        <w:t xml:space="preserve"> beschikt.</w:t>
+      </w:r>
+      <w:r>
+        <w:rPr>
+          <w:rFonts w:eastAsiaTheme="minorEastAsia"/>
+        </w:rPr>
+        <w:t xml:space="preserve"> Hierna zal </w:t>
+      </w:r>
+      <w:r>
+        <w:t>J</w:t>
+      </w:r>
+      <w:r>
+        <w:t>.</w:t>
+      </w:r>
+      <w:r>
+        <w:t xml:space="preserve"> Paree</w:t>
+      </w:r>
+      <w:r>
+        <w:t xml:space="preserve"> de </w:t>
+      </w:r>
+      <w:r>
+        <w:t xml:space="preserve">databasegegevens </w:t>
+      </w:r>
+      <w:r>
+        <w:t xml:space="preserve">aan ons </w:t>
+      </w:r>
+      <w:r>
+        <w:t>mailen</w:t>
+      </w:r>
+      <w:r>
+        <w:t>.</w:t>
+      </w:r>
+    </w:p>
+    <w:p>
+      <w:pPr>
+        <w:pStyle w:val="NoSpacing"/>
+        <w:rPr>
+          <w:rFonts w:eastAsiaTheme="minorEastAsia"/>
+        </w:rPr>
+      </w:pPr>
+      <w:r>
+        <w:rPr>
+          <w:rFonts w:eastAsiaTheme="minorEastAsia"/>
+        </w:rPr>
+        <w:t xml:space="preserve">Nadat de database opgebouwd is zullen wij de inloggegevens van het </w:t>
+      </w:r>
+      <w:r>
+        <w:t xml:space="preserve">administratoraccount naar </w:t>
+      </w:r>
+      <w:r>
+        <w:rPr>
+          <w:rFonts w:eastAsiaTheme="minorEastAsia"/>
+        </w:rPr>
+        <w:t>J. van Aert mailen. Hiermee zal zij in kunnen loggen in de appl</w:t>
+      </w:r>
+      <w:r>
+        <w:rPr>
+          <w:rFonts w:eastAsiaTheme="minorEastAsia"/>
+        </w:rPr>
+        <w:t>icatie</w:t>
+      </w:r>
+      <w:r>
+        <w:rPr>
+          <w:rFonts w:eastAsiaTheme="minorEastAsia"/>
+        </w:rPr>
+        <w:t xml:space="preserve"> en </w:t>
+      </w:r>
+      <w:r>
+        <w:t>de planningen van haar cliënten inzien</w:t>
+      </w:r>
+      <w:r>
+        <w:rPr>
+          <w:rFonts w:eastAsiaTheme="minorEastAsia"/>
+        </w:rPr>
+        <w:t xml:space="preserve"> wanneer de download links op haar website zijn geplaats.</w:t>
+      </w:r>
+      <w:r>
+        <w:rPr>
+          <w:rFonts w:eastAsiaTheme="minorEastAsia"/>
+        </w:rPr>
+        <w:t xml:space="preserve"> Wij zullen het installatieprogramma van de online en offline applicatie mailen naar J. Paree</w:t>
+      </w:r>
+      <w:r>
+        <w:rPr>
+          <w:rFonts w:eastAsiaTheme="minorEastAsia"/>
+        </w:rPr>
+        <w:t>. Wij doen dit nogmaals</w:t>
+      </w:r>
+      <w:r>
+        <w:rPr>
+          <w:rFonts w:eastAsiaTheme="minorEastAsia"/>
+        </w:rPr>
+        <w:t xml:space="preserve"> voor de op</w:t>
+      </w:r>
+      <w:r>
+        <w:rPr>
+          <w:rFonts w:eastAsiaTheme="minorEastAsia"/>
+        </w:rPr>
+        <w:t>drachtgever, naast dat zij ook nog</w:t>
+      </w:r>
+      <w:r>
+        <w:rPr>
+          <w:rFonts w:eastAsiaTheme="minorEastAsia"/>
+        </w:rPr>
+        <w:t xml:space="preserve"> de broncode</w:t>
+      </w:r>
+      <w:r>
+        <w:rPr>
+          <w:rFonts w:eastAsiaTheme="minorEastAsia"/>
+        </w:rPr>
+        <w:t xml:space="preserve"> van de applicaties erbij krijgt.</w:t>
+      </w:r>
+    </w:p>
+    <w:p>
+      <w:pPr>
+        <w:pStyle w:val="NoSpacing"/>
+        <w:rPr>
+          <w:rFonts w:eastAsiaTheme="minorEastAsia"/>
+        </w:rPr>
+      </w:pPr>
+    </w:p>
+    <w:tbl>
+      <w:tblPr>
+        <w:tblStyle w:val="GridTable4-Accent51"/>
+        <w:tblW w:w="0" w:type="auto"/>
+        <w:tblLook w:val="04A0" w:firstRow="1" w:lastRow="0" w:firstColumn="1" w:lastColumn="0" w:noHBand="0" w:noVBand="1"/>
+      </w:tblPr>
+      <w:tblGrid>
+        <w:gridCol w:w="2419"/>
+        <w:gridCol w:w="2792"/>
+        <w:gridCol w:w="1701"/>
+        <w:gridCol w:w="1560"/>
+        <w:gridCol w:w="816"/>
+      </w:tblGrid>
+      <w:tr>
+        <w:trPr>
+          <w:cnfStyle w:val="100000000000" w:firstRow="1" w:lastRow="0" w:firstColumn="0" w:lastColumn="0" w:oddVBand="0" w:evenVBand="0" w:oddHBand="0" w:evenHBand="0" w:firstRowFirstColumn="0" w:firstRowLastColumn="0" w:lastRowFirstColumn="0" w:lastRowLastColumn="0"/>
+        </w:trPr>
+        <w:tc>
+          <w:tcPr>
+            <w:cnfStyle w:val="001000000000" w:firstRow="0" w:lastRow="0" w:firstColumn="1" w:lastColumn="0" w:oddVBand="0" w:evenVBand="0" w:oddHBand="0" w:evenHBand="0" w:firstRowFirstColumn="0" w:firstRowLastColumn="0" w:lastRowFirstColumn="0" w:lastRowLastColumn="0"/>
+            <w:tcW w:w="2419" w:type="dxa"/>
+          </w:tcPr>
+          <w:p>
+            <w:pPr>
+              <w:pStyle w:val="NoSpacing"/>
+            </w:pPr>
+            <w:r>
+              <w:t>Stappen/acties</w:t>
+            </w:r>
+          </w:p>
+        </w:tc>
+        <w:tc>
+          <w:tcPr>
+            <w:tcW w:w="2792" w:type="dxa"/>
+          </w:tcPr>
+          <w:p>
+            <w:pPr>
+              <w:pStyle w:val="NoSpacing"/>
+              <w:cnfStyle w:val="100000000000" w:firstRow="1" w:lastRow="0" w:firstColumn="0" w:lastColumn="0" w:oddVBand="0" w:evenVBand="0" w:oddHBand="0" w:evenHBand="0" w:firstRowFirstColumn="0" w:firstRowLastColumn="0" w:lastRowFirstColumn="0" w:lastRowLastColumn="0"/>
+            </w:pPr>
+            <w:r>
+              <w:t>Wie is verantwoordelijk voor de uitvoering?</w:t>
+            </w:r>
+          </w:p>
+        </w:tc>
+        <w:tc>
+          <w:tcPr>
+            <w:tcW w:w="1701" w:type="dxa"/>
+          </w:tcPr>
+          <w:p>
+            <w:pPr>
+              <w:pStyle w:val="NoSpacing"/>
+              <w:cnfStyle w:val="100000000000" w:firstRow="1" w:lastRow="0" w:firstColumn="0" w:lastColumn="0" w:oddVBand="0" w:evenVBand="0" w:oddHBand="0" w:evenHBand="0" w:firstRowFirstColumn="0" w:firstRowLastColumn="0" w:lastRowFirstColumn="0" w:lastRowLastColumn="0"/>
+            </w:pPr>
+            <w:r>
+              <w:t>Start</w:t>
+            </w:r>
+          </w:p>
+        </w:tc>
+        <w:tc>
+          <w:tcPr>
+            <w:tcW w:w="1560" w:type="dxa"/>
+          </w:tcPr>
+          <w:p>
+            <w:pPr>
+              <w:pStyle w:val="NoSpacing"/>
+              <w:cnfStyle w:val="100000000000" w:firstRow="1" w:lastRow="0" w:firstColumn="0" w:lastColumn="0" w:oddVBand="0" w:evenVBand="0" w:oddHBand="0" w:evenHBand="0" w:firstRowFirstColumn="0" w:firstRowLastColumn="0" w:lastRowFirstColumn="0" w:lastRowLastColumn="0"/>
+            </w:pPr>
+            <w:r>
+              <w:t>Klaar</w:t>
+            </w:r>
+          </w:p>
+        </w:tc>
+        <w:tc>
+          <w:tcPr>
+            <w:tcW w:w="816" w:type="dxa"/>
+          </w:tcPr>
+          <w:p>
+            <w:pPr>
+              <w:pStyle w:val="NoSpacing"/>
+              <w:cnfStyle w:val="100000000000" w:firstRow="1" w:lastRow="0" w:firstColumn="0" w:lastColumn="0" w:oddVBand="0" w:evenVBand="0" w:oddHBand="0" w:evenHBand="0" w:firstRowFirstColumn="0" w:firstRowLastColumn="0" w:lastRowFirstColumn="0" w:lastRowLastColumn="0"/>
+            </w:pPr>
+            <w:r>
+              <w:t>Tijd</w:t>
+            </w:r>
+          </w:p>
+        </w:tc>
+      </w:tr>
+      <w:tr>
+        <w:trPr>
+          <w:cnfStyle w:val="000000100000" w:firstRow="0" w:lastRow="0" w:firstColumn="0" w:lastColumn="0" w:oddVBand="0" w:evenVBand="0" w:oddHBand="1" w:evenHBand="0" w:firstRowFirstColumn="0" w:firstRowLastColumn="0" w:lastRowFirstColumn="0" w:lastRowLastColumn="0"/>
+        </w:trPr>
+        <w:tc>
+          <w:tcPr>
+            <w:cnfStyle w:val="001000000000" w:firstRow="0" w:lastRow="0" w:firstColumn="1" w:lastColumn="0" w:oddVBand="0" w:evenVBand="0" w:oddHBand="0" w:evenHBand="0" w:firstRowFirstColumn="0" w:firstRowLastColumn="0" w:lastRowFirstColumn="0" w:lastRowLastColumn="0"/>
+            <w:tcW w:w="2419" w:type="dxa"/>
+          </w:tcPr>
+          <w:p>
+            <w:pPr>
+              <w:pStyle w:val="NoSpacing"/>
+            </w:pPr>
+            <w:r>
+              <w:t xml:space="preserve">Aan </w:t>
+            </w:r>
+            <w:r>
+              <w:rPr>
+                <w:rFonts w:eastAsiaTheme="minorEastAsia"/>
+              </w:rPr>
+              <w:t>J. van Aert wordt gevraagd of dat we toegang mogen hebben tot de database gegevens</w:t>
+            </w:r>
+          </w:p>
+        </w:tc>
+        <w:tc>
+          <w:tcPr>
+            <w:tcW w:w="2792" w:type="dxa"/>
+          </w:tcPr>
+          <w:p>
+            <w:pPr>
+              <w:pStyle w:val="NoSpacing"/>
+              <w:cnfStyle w:val="000000100000" w:firstRow="0" w:lastRow="0" w:firstColumn="0" w:lastColumn="0" w:oddVBand="0" w:evenVBand="0" w:oddHBand="1" w:evenHBand="0" w:firstRowFirstColumn="0" w:firstRowLastColumn="0" w:lastRowFirstColumn="0" w:lastRowLastColumn="0"/>
+            </w:pPr>
+            <w:r>
+              <w:t>Patrick van Batenburg en</w:t>
+            </w:r>
+          </w:p>
+          <w:p>
+            <w:pPr>
+              <w:pStyle w:val="NoSpacing"/>
+              <w:cnfStyle w:val="000000100000" w:firstRow="0" w:lastRow="0" w:firstColumn="0" w:lastColumn="0" w:oddVBand="0" w:evenVBand="0" w:oddHBand="1" w:evenHBand="0" w:firstRowFirstColumn="0" w:firstRowLastColumn="0" w:lastRowFirstColumn="0" w:lastRowLastColumn="0"/>
+            </w:pPr>
+            <w:r>
+              <w:t>Steven Logghe</w:t>
+            </w:r>
+          </w:p>
+        </w:tc>
+        <w:tc>
+          <w:tcPr>
+            <w:tcW w:w="1701" w:type="dxa"/>
+          </w:tcPr>
+          <w:p>
+            <w:pPr>
+              <w:pStyle w:val="NoSpacing"/>
+              <w:cnfStyle w:val="000000100000" w:firstRow="0" w:lastRow="0" w:firstColumn="0" w:lastColumn="0" w:oddVBand="0" w:evenVBand="0" w:oddHBand="1" w:evenHBand="0" w:firstRowFirstColumn="0" w:firstRowLastColumn="0" w:lastRowFirstColumn="0" w:lastRowLastColumn="0"/>
+            </w:pPr>
+            <w:r>
+              <w:t>07-06-2017</w:t>
+            </w:r>
+          </w:p>
+        </w:tc>
+        <w:tc>
+          <w:tcPr>
+            <w:tcW w:w="1560" w:type="dxa"/>
+          </w:tcPr>
+          <w:p>
+            <w:pPr>
+              <w:pStyle w:val="NoSpacing"/>
+              <w:cnfStyle w:val="000000100000" w:firstRow="0" w:lastRow="0" w:firstColumn="0" w:lastColumn="0" w:oddVBand="0" w:evenVBand="0" w:oddHBand="1" w:evenHBand="0" w:firstRowFirstColumn="0" w:firstRowLastColumn="0" w:lastRowFirstColumn="0" w:lastRowLastColumn="0"/>
+            </w:pPr>
+            <w:r>
+              <w:t>07-06-2017</w:t>
+            </w:r>
+          </w:p>
+        </w:tc>
+        <w:tc>
+          <w:tcPr>
+            <w:tcW w:w="816" w:type="dxa"/>
+          </w:tcPr>
+          <w:p>
+            <w:pPr>
+              <w:pStyle w:val="NoSpacing"/>
+              <w:cnfStyle w:val="000000100000" w:firstRow="0" w:lastRow="0" w:firstColumn="0" w:lastColumn="0" w:oddVBand="0" w:evenVBand="0" w:oddHBand="1" w:evenHBand="0" w:firstRowFirstColumn="0" w:firstRowLastColumn="0" w:lastRowFirstColumn="0" w:lastRowLastColumn="0"/>
+            </w:pPr>
+            <w:r>
+              <w:t>5 min</w:t>
+            </w:r>
+          </w:p>
+        </w:tc>
+      </w:tr>
+      <w:tr>
+        <w:tc>
+          <w:tcPr>
+            <w:cnfStyle w:val="001000000000" w:firstRow="0" w:lastRow="0" w:firstColumn="1" w:lastColumn="0" w:oddVBand="0" w:evenVBand="0" w:oddHBand="0" w:evenHBand="0" w:firstRowFirstColumn="0" w:firstRowLastColumn="0" w:lastRowFirstColumn="0" w:lastRowLastColumn="0"/>
+            <w:tcW w:w="2419" w:type="dxa"/>
+          </w:tcPr>
+          <w:p>
+            <w:pPr>
+              <w:pStyle w:val="NoSpacing"/>
+            </w:pPr>
+            <w:r>
+              <w:t>De databasegegevens doorgeven</w:t>
+            </w:r>
+          </w:p>
+        </w:tc>
+        <w:tc>
+          <w:tcPr>
+            <w:tcW w:w="2792" w:type="dxa"/>
+          </w:tcPr>
+          <w:p>
+            <w:pPr>
+              <w:pStyle w:val="NoSpacing"/>
+              <w:cnfStyle w:val="000000000000" w:firstRow="0" w:lastRow="0" w:firstColumn="0" w:lastColumn="0" w:oddVBand="0" w:evenVBand="0" w:oddHBand="0" w:evenHBand="0" w:firstRowFirstColumn="0" w:firstRowLastColumn="0" w:lastRowFirstColumn="0" w:lastRowLastColumn="0"/>
+            </w:pPr>
+            <w:r>
+              <w:t>J</w:t>
+            </w:r>
+            <w:r>
+              <w:t>.</w:t>
+            </w:r>
+            <w:r>
+              <w:t xml:space="preserve"> Paree</w:t>
+            </w:r>
+            <w:r>
+              <w:t xml:space="preserve"> en </w:t>
+            </w:r>
+            <w:r>
+              <w:rPr>
+                <w:rFonts w:eastAsiaTheme="minorEastAsia"/>
+              </w:rPr>
+              <w:t>J. van Aert</w:t>
+            </w:r>
+          </w:p>
+        </w:tc>
+        <w:tc>
+          <w:tcPr>
+            <w:tcW w:w="1701" w:type="dxa"/>
+          </w:tcPr>
+          <w:p>
+            <w:pPr>
+              <w:pStyle w:val="NoSpacing"/>
+              <w:cnfStyle w:val="000000000000" w:firstRow="0" w:lastRow="0" w:firstColumn="0" w:lastColumn="0" w:oddVBand="0" w:evenVBand="0" w:oddHBand="0" w:evenHBand="0" w:firstRowFirstColumn="0" w:firstRowLastColumn="0" w:lastRowFirstColumn="0" w:lastRowLastColumn="0"/>
+            </w:pPr>
+            <w:r>
+              <w:t>08-06-2017</w:t>
+            </w:r>
+          </w:p>
+        </w:tc>
+        <w:tc>
+          <w:tcPr>
+            <w:tcW w:w="1560" w:type="dxa"/>
+          </w:tcPr>
+          <w:p>
+            <w:pPr>
+              <w:pStyle w:val="NoSpacing"/>
+              <w:cnfStyle w:val="000000000000" w:firstRow="0" w:lastRow="0" w:firstColumn="0" w:lastColumn="0" w:oddVBand="0" w:evenVBand="0" w:oddHBand="0" w:evenHBand="0" w:firstRowFirstColumn="0" w:firstRowLastColumn="0" w:lastRowFirstColumn="0" w:lastRowLastColumn="0"/>
+            </w:pPr>
+            <w:r>
+              <w:t>08-06-2017</w:t>
+            </w:r>
+          </w:p>
+        </w:tc>
+        <w:tc>
+          <w:tcPr>
+            <w:tcW w:w="816" w:type="dxa"/>
+          </w:tcPr>
+          <w:p>
+            <w:pPr>
+              <w:pStyle w:val="NoSpacing"/>
+              <w:cnfStyle w:val="000000000000" w:firstRow="0" w:lastRow="0" w:firstColumn="0" w:lastColumn="0" w:oddVBand="0" w:evenVBand="0" w:oddHBand="0" w:evenHBand="0" w:firstRowFirstColumn="0" w:firstRowLastColumn="0" w:lastRowFirstColumn="0" w:lastRowLastColumn="0"/>
+            </w:pPr>
+            <w:r>
+              <w:t>5 min</w:t>
+            </w:r>
+          </w:p>
+        </w:tc>
+      </w:tr>
+      <w:tr>
+        <w:trPr>
+          <w:cnfStyle w:val="000000100000" w:firstRow="0" w:lastRow="0" w:firstColumn="0" w:lastColumn="0" w:oddVBand="0" w:evenVBand="0" w:oddHBand="1" w:evenHBand="0" w:firstRowFirstColumn="0" w:firstRowLastColumn="0" w:lastRowFirstColumn="0" w:lastRowLastColumn="0"/>
+        </w:trPr>
+        <w:tc>
+          <w:tcPr>
+            <w:cnfStyle w:val="001000000000" w:firstRow="0" w:lastRow="0" w:firstColumn="1" w:lastColumn="0" w:oddVBand="0" w:evenVBand="0" w:oddHBand="0" w:evenHBand="0" w:firstRowFirstColumn="0" w:firstRowLastColumn="0" w:lastRowFirstColumn="0" w:lastRowLastColumn="0"/>
+            <w:tcW w:w="2419" w:type="dxa"/>
+          </w:tcPr>
+          <w:p>
+            <w:pPr>
+              <w:pStyle w:val="NoSpacing"/>
+            </w:pPr>
+            <w:r>
+              <w:t>Administrator inloggegevens mailen naar de opdrachtgever</w:t>
+            </w:r>
+          </w:p>
+        </w:tc>
+        <w:tc>
+          <w:tcPr>
+            <w:tcW w:w="2792" w:type="dxa"/>
+          </w:tcPr>
+          <w:p>
+            <w:pPr>
+              <w:pStyle w:val="NoSpacing"/>
+              <w:cnfStyle w:val="000000100000" w:firstRow="0" w:lastRow="0" w:firstColumn="0" w:lastColumn="0" w:oddVBand="0" w:evenVBand="0" w:oddHBand="1" w:evenHBand="0" w:firstRowFirstColumn="0" w:firstRowLastColumn="0" w:lastRowFirstColumn="0" w:lastRowLastColumn="0"/>
+            </w:pPr>
+            <w:r>
+              <w:t>Steven Logghe</w:t>
+            </w:r>
+          </w:p>
+        </w:tc>
+        <w:tc>
+          <w:tcPr>
+            <w:tcW w:w="1701" w:type="dxa"/>
+          </w:tcPr>
+          <w:p>
+            <w:pPr>
+              <w:pStyle w:val="NoSpacing"/>
+              <w:cnfStyle w:val="000000100000" w:firstRow="0" w:lastRow="0" w:firstColumn="0" w:lastColumn="0" w:oddVBand="0" w:evenVBand="0" w:oddHBand="1" w:evenHBand="0" w:firstRowFirstColumn="0" w:firstRowLastColumn="0" w:lastRowFirstColumn="0" w:lastRowLastColumn="0"/>
+            </w:pPr>
+            <w:r>
+              <w:t>19-06-2017</w:t>
+            </w:r>
+          </w:p>
+        </w:tc>
+        <w:tc>
+          <w:tcPr>
+            <w:tcW w:w="1560" w:type="dxa"/>
+          </w:tcPr>
+          <w:p>
+            <w:pPr>
+              <w:pStyle w:val="NoSpacing"/>
+              <w:cnfStyle w:val="000000100000" w:firstRow="0" w:lastRow="0" w:firstColumn="0" w:lastColumn="0" w:oddVBand="0" w:evenVBand="0" w:oddHBand="1" w:evenHBand="0" w:firstRowFirstColumn="0" w:firstRowLastColumn="0" w:lastRowFirstColumn="0" w:lastRowLastColumn="0"/>
+            </w:pPr>
+            <w:r>
+              <w:t>19-06-2017</w:t>
+            </w:r>
+          </w:p>
+        </w:tc>
+        <w:tc>
+          <w:tcPr>
+            <w:tcW w:w="816" w:type="dxa"/>
+          </w:tcPr>
+          <w:p>
+            <w:pPr>
+              <w:pStyle w:val="NoSpacing"/>
+              <w:cnfStyle w:val="000000100000" w:firstRow="0" w:lastRow="0" w:firstColumn="0" w:lastColumn="0" w:oddVBand="0" w:evenVBand="0" w:oddHBand="1" w:evenHBand="0" w:firstRowFirstColumn="0" w:firstRowLastColumn="0" w:lastRowFirstColumn="0" w:lastRowLastColumn="0"/>
+            </w:pPr>
+            <w:r>
+              <w:t>5 min</w:t>
+            </w:r>
+          </w:p>
+        </w:tc>
+      </w:tr>
+      <w:tr>
+        <w:tc>
+          <w:tcPr>
+            <w:cnfStyle w:val="001000000000" w:firstRow="0" w:lastRow="0" w:firstColumn="1" w:lastColumn="0" w:oddVBand="0" w:evenVBand="0" w:oddHBand="0" w:evenHBand="0" w:firstRowFirstColumn="0" w:firstRowLastColumn="0" w:lastRowFirstColumn="0" w:lastRowLastColumn="0"/>
+            <w:tcW w:w="2419" w:type="dxa"/>
+          </w:tcPr>
+          <w:p>
+            <w:pPr>
+              <w:pStyle w:val="NoSpacing"/>
+            </w:pPr>
+            <w:r>
+              <w:rPr>
+                <w:rFonts w:eastAsiaTheme="minorEastAsia"/>
+              </w:rPr>
+              <w:t>Het installatieprogramma van de online en offline applicatie mailen naar J. Paree</w:t>
+            </w:r>
+          </w:p>
+        </w:tc>
+        <w:tc>
+          <w:tcPr>
+            <w:tcW w:w="2792" w:type="dxa"/>
+          </w:tcPr>
+          <w:p>
+            <w:pPr>
+              <w:cnfStyle w:val="000000000000" w:firstRow="0" w:lastRow="0" w:firstColumn="0" w:lastColumn="0" w:oddVBand="0" w:evenVBand="0" w:oddHBand="0" w:evenHBand="0" w:firstRowFirstColumn="0" w:firstRowLastColumn="0" w:lastRowFirstColumn="0" w:lastRowLastColumn="0"/>
+            </w:pPr>
+            <w:r>
+              <w:t xml:space="preserve">Patrick van Batenburg </w:t>
+            </w:r>
+          </w:p>
+        </w:tc>
+        <w:tc>
+          <w:tcPr>
+            <w:tcW w:w="1701" w:type="dxa"/>
+          </w:tcPr>
+          <w:p>
+            <w:pPr>
+              <w:pStyle w:val="NoSpacing"/>
+              <w:cnfStyle w:val="000000000000" w:firstRow="0" w:lastRow="0" w:firstColumn="0" w:lastColumn="0" w:oddVBand="0" w:evenVBand="0" w:oddHBand="0" w:evenHBand="0" w:firstRowFirstColumn="0" w:firstRowLastColumn="0" w:lastRowFirstColumn="0" w:lastRowLastColumn="0"/>
+            </w:pPr>
+            <w:r>
+              <w:t>19-06-2017</w:t>
+            </w:r>
+          </w:p>
+        </w:tc>
+        <w:tc>
+          <w:tcPr>
+            <w:tcW w:w="1560" w:type="dxa"/>
+          </w:tcPr>
+          <w:p>
+            <w:pPr>
+              <w:pStyle w:val="NoSpacing"/>
+              <w:cnfStyle w:val="000000000000" w:firstRow="0" w:lastRow="0" w:firstColumn="0" w:lastColumn="0" w:oddVBand="0" w:evenVBand="0" w:oddHBand="0" w:evenHBand="0" w:firstRowFirstColumn="0" w:firstRowLastColumn="0" w:lastRowFirstColumn="0" w:lastRowLastColumn="0"/>
+            </w:pPr>
+            <w:r>
+              <w:t>19-06-2017</w:t>
+            </w:r>
+          </w:p>
+        </w:tc>
+        <w:tc>
+          <w:tcPr>
+            <w:tcW w:w="816" w:type="dxa"/>
+          </w:tcPr>
+          <w:p>
+            <w:pPr>
+              <w:cnfStyle w:val="000000000000" w:firstRow="0" w:lastRow="0" w:firstColumn="0" w:lastColumn="0" w:oddVBand="0" w:evenVBand="0" w:oddHBand="0" w:evenHBand="0" w:firstRowFirstColumn="0" w:firstRowLastColumn="0" w:lastRowFirstColumn="0" w:lastRowLastColumn="0"/>
+            </w:pPr>
+            <w:r>
+              <w:t>5 min</w:t>
+            </w:r>
+          </w:p>
+        </w:tc>
+      </w:tr>
+      <w:tr>
+        <w:trPr>
+          <w:cnfStyle w:val="000000100000" w:firstRow="0" w:lastRow="0" w:firstColumn="0" w:lastColumn="0" w:oddVBand="0" w:evenVBand="0" w:oddHBand="1" w:evenHBand="0" w:firstRowFirstColumn="0" w:firstRowLastColumn="0" w:lastRowFirstColumn="0" w:lastRowLastColumn="0"/>
+        </w:trPr>
+        <w:tc>
+          <w:tcPr>
+            <w:cnfStyle w:val="001000000000" w:firstRow="0" w:lastRow="0" w:firstColumn="1" w:lastColumn="0" w:oddVBand="0" w:evenVBand="0" w:oddHBand="0" w:evenHBand="0" w:firstRowFirstColumn="0" w:firstRowLastColumn="0" w:lastRowFirstColumn="0" w:lastRowLastColumn="0"/>
+            <w:tcW w:w="2419" w:type="dxa"/>
+          </w:tcPr>
+          <w:p>
+            <w:pPr>
+              <w:pStyle w:val="NoSpacing"/>
+            </w:pPr>
+            <w:r>
+              <w:rPr>
+                <w:rFonts w:eastAsiaTheme="minorEastAsia"/>
+              </w:rPr>
+              <w:t>Het installatieprogramma en de broncode van de online en offline applicatie mailen naar J. van Aert</w:t>
+            </w:r>
+          </w:p>
+        </w:tc>
+        <w:tc>
+          <w:tcPr>
+            <w:tcW w:w="2792" w:type="dxa"/>
+          </w:tcPr>
+          <w:p>
+            <w:pPr>
+              <w:cnfStyle w:val="000000100000" w:firstRow="0" w:lastRow="0" w:firstColumn="0" w:lastColumn="0" w:oddVBand="0" w:evenVBand="0" w:oddHBand="1" w:evenHBand="0" w:firstRowFirstColumn="0" w:firstRowLastColumn="0" w:lastRowFirstColumn="0" w:lastRowLastColumn="0"/>
+            </w:pPr>
+            <w:r>
+              <w:t xml:space="preserve">Patrick van Batenburg </w:t>
+            </w:r>
+          </w:p>
+        </w:tc>
+        <w:tc>
+          <w:tcPr>
+            <w:tcW w:w="1701" w:type="dxa"/>
+          </w:tcPr>
+          <w:p>
+            <w:pPr>
+              <w:cnfStyle w:val="000000100000" w:firstRow="0" w:lastRow="0" w:firstColumn="0" w:lastColumn="0" w:oddVBand="0" w:evenVBand="0" w:oddHBand="1" w:evenHBand="0" w:firstRowFirstColumn="0" w:firstRowLastColumn="0" w:lastRowFirstColumn="0" w:lastRowLastColumn="0"/>
+            </w:pPr>
+            <w:r>
+              <w:t>20</w:t>
+            </w:r>
+            <w:r>
+              <w:t>-06-2017</w:t>
+            </w:r>
+          </w:p>
+        </w:tc>
+        <w:tc>
+          <w:tcPr>
+            <w:tcW w:w="1560" w:type="dxa"/>
+          </w:tcPr>
+          <w:p>
+            <w:pPr>
+              <w:cnfStyle w:val="000000100000" w:firstRow="0" w:lastRow="0" w:firstColumn="0" w:lastColumn="0" w:oddVBand="0" w:evenVBand="0" w:oddHBand="1" w:evenHBand="0" w:firstRowFirstColumn="0" w:firstRowLastColumn="0" w:lastRowFirstColumn="0" w:lastRowLastColumn="0"/>
+            </w:pPr>
+            <w:r>
+              <w:t>20-</w:t>
+            </w:r>
+            <w:r>
+              <w:t>06-2017</w:t>
+            </w:r>
+          </w:p>
+        </w:tc>
+        <w:tc>
+          <w:tcPr>
+            <w:tcW w:w="816" w:type="dxa"/>
+          </w:tcPr>
+          <w:p>
+            <w:pPr>
+              <w:cnfStyle w:val="000000100000" w:firstRow="0" w:lastRow="0" w:firstColumn="0" w:lastColumn="0" w:oddVBand="0" w:evenVBand="0" w:oddHBand="1" w:evenHBand="0" w:firstRowFirstColumn="0" w:firstRowLastColumn="0" w:lastRowFirstColumn="0" w:lastRowLastColumn="0"/>
+            </w:pPr>
+            <w:r>
+              <w:t>5 min</w:t>
+            </w:r>
+          </w:p>
+        </w:tc>
+      </w:tr>
+    </w:tbl>
+    <w:p>
+      <w:r>
+        <w:br w:type="page"/>
+      </w:r>
+    </w:p>
+    <w:p>
+      <w:pPr>
+        <w:pStyle w:val="Heading1"/>
+      </w:pPr>
+      <w:bookmarkStart w:id="5" w:name="_Toc485678089"/>
+      <w:r>
+        <w:lastRenderedPageBreak/>
+        <w:t>Afronding</w:t>
+      </w:r>
+      <w:bookmarkEnd w:id="5"/>
     </w:p>
     <w:p>
       <w:pPr>
         <w:pStyle w:val="NoSpacing"/>
       </w:pPr>
+      <w:r>
+        <w:rPr>
+          <w:rFonts w:eastAsiaTheme="minorEastAsia"/>
+        </w:rPr>
+        <w:t>Nadat u de applicatie in gebruik heeft genomen, verwachten wij dat het bijhouden van weken plannen sterk verbeterd. Verder is er weinig mogelijkheid om slordig te werken</w:t>
+      </w:r>
+      <w:r>
+        <w:rPr>
+          <w:rFonts w:eastAsiaTheme="minorEastAsia"/>
+        </w:rPr>
+        <w:t xml:space="preserve"> en zal het veel papier besparen</w:t>
+      </w:r>
+      <w:r>
+        <w:rPr>
+          <w:rFonts w:eastAsiaTheme="minorEastAsia"/>
+        </w:rPr>
+        <w:t>.</w:t>
+      </w:r>
+      <w:r>
+        <w:rPr>
+          <w:rFonts w:eastAsiaTheme="minorEastAsia"/>
+        </w:rPr>
+        <w:t xml:space="preserve"> </w:t>
+      </w:r>
+      <w:r>
+        <w:t xml:space="preserve">Mocht u akkoord willen gaan met </w:t>
+      </w:r>
+      <w:r>
+        <w:rPr>
+          <w:lang w:eastAsia="nl-NL"/>
+        </w:rPr>
+        <w:t>het implementatieplan</w:t>
+      </w:r>
+      <w:r>
+        <w:t>, dan kunt u deze ondertekenen en dateren.</w:t>
+      </w:r>
     </w:p>
     <w:p>
       <w:pPr>
         <w:pStyle w:val="NoSpacing"/>
       </w:pPr>
-      <w:r>
-        <w:t>De opdrachtgever is zelf verantwoordelijk voor het hosten van de database voor de applicatie.</w:t>
-      </w:r>
-    </w:p>
-    <w:p>
-      <w:pPr>
-        <w:pStyle w:val="NoSpacing"/>
-      </w:pPr>
-      <w:r>
-        <w:t>De opdrachtgever zal er zelf voor zorgen dat de applicatie te downloaden is vanaf haar website doormiddel van een link voor de online en offline versies.</w:t>
-      </w:r>
-    </w:p>
-    <w:p>
-      <w:pPr>
-        <w:pStyle w:val="NoSpacing"/>
-      </w:pPr>
-    </w:p>
-    <w:p>
-      <w:pPr>
-        <w:pStyle w:val="NoSpacing"/>
-      </w:pPr>
-      <w:r>
-        <w:t>De opdrachtgever kan doormiddel van de applicatie de planningen van haar cliënten inzien.</w:t>
-      </w:r>
-    </w:p>
-    <w:p>
-      <w:pPr>
-        <w:pStyle w:val="NoSpacing"/>
-      </w:pPr>
-    </w:p>
-    <w:p>
-      <w:pPr>
-        <w:pStyle w:val="NoSpacing"/>
-      </w:pPr>
-    </w:p>
-    <w:p>
-      <w:pPr>
-        <w:pStyle w:val="Heading1"/>
-      </w:pPr>
-      <w:bookmarkStart w:id="3" w:name="_Toc484682347"/>
-      <w:r>
-        <w:t>Afronding</w:t>
-      </w:r>
-      <w:bookmarkEnd w:id="3"/>
-    </w:p>
-    <w:p>
-      <w:pPr>
-        <w:pStyle w:val="NoSpacing"/>
-      </w:pPr>
-      <w:r>
-        <w:rPr>
-          <w:rFonts w:eastAsiaTheme="minorEastAsia"/>
-        </w:rPr>
-        <w:t>Nadat u de applicatie in gebruik heeft genomen, verwachten wij dat het bijhouden van weken plannen sterk verbeterd. Verder is er weinig mogelijkheid om slordig te werken</w:t>
-      </w:r>
-      <w:r>
-        <w:rPr>
-          <w:rFonts w:eastAsiaTheme="minorEastAsia"/>
-        </w:rPr>
-        <w:t xml:space="preserve"> en zal het veel papier besparen</w:t>
-      </w:r>
-      <w:r>
-        <w:rPr>
-          <w:rFonts w:eastAsiaTheme="minorEastAsia"/>
-        </w:rPr>
-        <w:t>.</w:t>
-      </w:r>
-      <w:r>
-        <w:rPr>
-          <w:rFonts w:eastAsiaTheme="minorEastAsia"/>
-        </w:rPr>
-        <w:t xml:space="preserve"> </w:t>
-      </w:r>
-      <w:r>
-        <w:t xml:space="preserve">Mocht u akkoord willen gaan met </w:t>
-      </w:r>
-      <w:r>
-        <w:rPr>
-          <w:lang w:eastAsia="nl-NL"/>
-        </w:rPr>
-        <w:t>het implementatieplan</w:t>
-      </w:r>
-      <w:r>
-        <w:t>, dan kunt u deze ondertekenen en dateren.</w:t>
-      </w:r>
-    </w:p>
-    <w:p>
-      <w:pPr>
-        <w:pStyle w:val="NoSpacing"/>
-      </w:pPr>
-      <w:bookmarkStart w:id="4" w:name="_GoBack"/>
-      <w:bookmarkEnd w:id="4"/>
     </w:p>
     <w:tbl>
       <w:tblPr>
@@ -4838,18 +6173,18 @@
       <w:pPr>
         <w:pStyle w:val="Heading1"/>
       </w:pPr>
-      <w:bookmarkStart w:id="5" w:name="_Toc475434523"/>
-      <w:bookmarkStart w:id="6" w:name="_Toc475436311"/>
-      <w:bookmarkStart w:id="7" w:name="_Toc479241091"/>
-      <w:bookmarkStart w:id="8" w:name="_Toc484682348"/>
+      <w:bookmarkStart w:id="6" w:name="_Toc475434523"/>
+      <w:bookmarkStart w:id="7" w:name="_Toc475436311"/>
+      <w:bookmarkStart w:id="8" w:name="_Toc479241091"/>
+      <w:bookmarkStart w:id="9" w:name="_Toc485678090"/>
       <w:r>
         <w:lastRenderedPageBreak/>
         <w:t>Revisies</w:t>
       </w:r>
-      <w:bookmarkEnd w:id="5"/>
       <w:bookmarkEnd w:id="6"/>
       <w:bookmarkEnd w:id="7"/>
       <w:bookmarkEnd w:id="8"/>
+      <w:bookmarkEnd w:id="9"/>
     </w:p>
     <w:tbl>
       <w:tblPr>
@@ -5046,6 +6381,100 @@
           </w:p>
         </w:tc>
       </w:tr>
+      <w:tr>
+        <w:tc>
+          <w:tcPr>
+            <w:cnfStyle w:val="001000000000" w:firstRow="0" w:lastRow="0" w:firstColumn="1" w:lastColumn="0" w:oddVBand="0" w:evenVBand="0" w:oddHBand="0" w:evenHBand="0" w:firstRowFirstColumn="0" w:firstRowLastColumn="0" w:lastRowFirstColumn="0" w:lastRowLastColumn="0"/>
+            <w:tcW w:w="1384" w:type="dxa"/>
+            <w:tcBorders>
+              <w:top w:val="single" w:sz="4" w:space="0" w:color="8EAADB" w:themeColor="accent5" w:themeTint="99"/>
+              <w:left w:val="single" w:sz="4" w:space="0" w:color="8EAADB" w:themeColor="accent5" w:themeTint="99"/>
+              <w:bottom w:val="single" w:sz="4" w:space="0" w:color="8EAADB" w:themeColor="accent5" w:themeTint="99"/>
+              <w:right w:val="single" w:sz="4" w:space="0" w:color="8EAADB" w:themeColor="accent5" w:themeTint="99"/>
+            </w:tcBorders>
+            <w:hideMark/>
+          </w:tcPr>
+          <w:p>
+            <w:pPr>
+              <w:pStyle w:val="NoSpacing"/>
+            </w:pPr>
+            <w:r>
+              <w:t>19-06-2017</w:t>
+            </w:r>
+          </w:p>
+          <w:p>
+            <w:pPr>
+              <w:pStyle w:val="NoSpacing"/>
+            </w:pPr>
+            <w:r>
+              <w:t>23:24 CEST</w:t>
+            </w:r>
+          </w:p>
+        </w:tc>
+        <w:tc>
+          <w:tcPr>
+            <w:tcW w:w="5812" w:type="dxa"/>
+            <w:tcBorders>
+              <w:top w:val="single" w:sz="4" w:space="0" w:color="8EAADB" w:themeColor="accent5" w:themeTint="99"/>
+              <w:left w:val="single" w:sz="4" w:space="0" w:color="8EAADB" w:themeColor="accent5" w:themeTint="99"/>
+              <w:bottom w:val="single" w:sz="4" w:space="0" w:color="8EAADB" w:themeColor="accent5" w:themeTint="99"/>
+              <w:right w:val="single" w:sz="4" w:space="0" w:color="8EAADB" w:themeColor="accent5" w:themeTint="99"/>
+            </w:tcBorders>
+            <w:hideMark/>
+          </w:tcPr>
+          <w:p>
+            <w:pPr>
+              <w:pStyle w:val="NoSpacing"/>
+              <w:cnfStyle w:val="000000000000" w:firstRow="0" w:lastRow="0" w:firstColumn="0" w:lastColumn="0" w:oddVBand="0" w:evenVBand="0" w:oddHBand="0" w:evenHBand="0" w:firstRowFirstColumn="0" w:firstRowLastColumn="0" w:lastRowFirstColumn="0" w:lastRowLastColumn="0"/>
+            </w:pPr>
+            <w:r>
+              <w:t>Implementatieplan verbeterd .</w:t>
+            </w:r>
+          </w:p>
+        </w:tc>
+        <w:tc>
+          <w:tcPr>
+            <w:tcW w:w="1243" w:type="dxa"/>
+            <w:tcBorders>
+              <w:top w:val="single" w:sz="4" w:space="0" w:color="8EAADB" w:themeColor="accent5" w:themeTint="99"/>
+              <w:left w:val="single" w:sz="4" w:space="0" w:color="8EAADB" w:themeColor="accent5" w:themeTint="99"/>
+              <w:bottom w:val="single" w:sz="4" w:space="0" w:color="8EAADB" w:themeColor="accent5" w:themeTint="99"/>
+              <w:right w:val="single" w:sz="4" w:space="0" w:color="8EAADB" w:themeColor="accent5" w:themeTint="99"/>
+            </w:tcBorders>
+            <w:hideMark/>
+          </w:tcPr>
+          <w:p>
+            <w:pPr>
+              <w:pStyle w:val="NoSpacing"/>
+              <w:cnfStyle w:val="000000000000" w:firstRow="0" w:lastRow="0" w:firstColumn="0" w:lastColumn="0" w:oddVBand="0" w:evenVBand="0" w:oddHBand="0" w:evenHBand="0" w:firstRowFirstColumn="0" w:firstRowLastColumn="0" w:lastRowFirstColumn="0" w:lastRowLastColumn="0"/>
+            </w:pPr>
+            <w:r>
+              <w:t>Patrick van Batenburg</w:t>
+            </w:r>
+          </w:p>
+        </w:tc>
+        <w:tc>
+          <w:tcPr>
+            <w:tcW w:w="788" w:type="dxa"/>
+            <w:tcBorders>
+              <w:top w:val="single" w:sz="4" w:space="0" w:color="8EAADB" w:themeColor="accent5" w:themeTint="99"/>
+              <w:left w:val="single" w:sz="4" w:space="0" w:color="8EAADB" w:themeColor="accent5" w:themeTint="99"/>
+              <w:bottom w:val="single" w:sz="4" w:space="0" w:color="8EAADB" w:themeColor="accent5" w:themeTint="99"/>
+              <w:right w:val="single" w:sz="4" w:space="0" w:color="8EAADB" w:themeColor="accent5" w:themeTint="99"/>
+            </w:tcBorders>
+            <w:hideMark/>
+          </w:tcPr>
+          <w:p>
+            <w:pPr>
+              <w:pStyle w:val="NoSpacing"/>
+              <w:cnfStyle w:val="000000000000" w:firstRow="0" w:lastRow="0" w:firstColumn="0" w:lastColumn="0" w:oddVBand="0" w:evenVBand="0" w:oddHBand="0" w:evenHBand="0" w:firstRowFirstColumn="0" w:firstRowLastColumn="0" w:lastRowFirstColumn="0" w:lastRowLastColumn="0"/>
+            </w:pPr>
+            <w:r>
+              <w:t>2.0.0</w:t>
+            </w:r>
+          </w:p>
+        </w:tc>
+      </w:tr>
     </w:tbl>
     <w:p>
       <w:pPr>
@@ -5053,7 +6482,7 @@
       </w:pPr>
     </w:p>
     <w:sectPr>
-      <w:footerReference w:type="default" r:id="rId8"/>
+      <w:footerReference w:type="default" r:id="rId9"/>
       <w:pgSz w:w="11906" w:h="16838"/>
       <w:pgMar w:top="1417" w:right="1417" w:bottom="1417" w:left="1417" w:header="708" w:footer="708" w:gutter="0"/>
       <w:pgNumType w:start="0"/>
@@ -5254,7 +6683,7 @@
                 <w:bCs/>
                 <w:noProof/>
               </w:rPr>
-              <w:t>3</w:t>
+              <w:t>5</w:t>
             </w:r>
             <w:r>
               <w:rPr>
@@ -5713,6 +7142,28 @@
       <w:szCs w:val="32"/>
     </w:rPr>
   </w:style>
+  <w:style w:type="paragraph" w:styleId="Heading2">
+    <w:name w:val="heading 2"/>
+    <w:basedOn w:val="Normal"/>
+    <w:next w:val="Normal"/>
+    <w:link w:val="Heading2Char"/>
+    <w:uiPriority w:val="9"/>
+    <w:unhideWhenUsed/>
+    <w:qFormat/>
+    <w:rsid w:val="00AC5EA8"/>
+    <w:pPr>
+      <w:keepNext/>
+      <w:keepLines/>
+      <w:spacing w:before="40" w:after="0"/>
+      <w:outlineLvl w:val="1"/>
+    </w:pPr>
+    <w:rPr>
+      <w:rFonts w:asciiTheme="majorHAnsi" w:eastAsiaTheme="majorEastAsia" w:hAnsiTheme="majorHAnsi" w:cstheme="majorBidi"/>
+      <w:color w:val="2E74B5" w:themeColor="accent1" w:themeShade="BF"/>
+      <w:sz w:val="26"/>
+      <w:szCs w:val="26"/>
+    </w:rPr>
+  </w:style>
   <w:style w:type="character" w:default="1" w:styleId="DefaultParagraphFont">
     <w:name w:val="Default Paragraph Font"/>
     <w:uiPriority w:val="1"/>
@@ -5976,6 +7427,19 @@
         <w:insideV w:val="single" w:sz="4" w:space="0" w:color="auto"/>
       </w:tblBorders>
     </w:tblPr>
+  </w:style>
+  <w:style w:type="character" w:customStyle="1" w:styleId="Heading2Char">
+    <w:name w:val="Heading 2 Char"/>
+    <w:basedOn w:val="DefaultParagraphFont"/>
+    <w:link w:val="Heading2"/>
+    <w:uiPriority w:val="9"/>
+    <w:rsid w:val="00AC5EA8"/>
+    <w:rPr>
+      <w:rFonts w:asciiTheme="majorHAnsi" w:eastAsiaTheme="majorEastAsia" w:hAnsiTheme="majorHAnsi" w:cstheme="majorBidi"/>
+      <w:color w:val="2E74B5" w:themeColor="accent1" w:themeShade="BF"/>
+      <w:sz w:val="26"/>
+      <w:szCs w:val="26"/>
+    </w:rPr>
   </w:style>
 </w:styles>
 </file>
@@ -6265,7 +7729,7 @@
 </file>
 
 <file path=customXml/itemProps2.xml><?xml version="1.0" encoding="utf-8"?>
-<ds:datastoreItem xmlns:ds="http://schemas.openxmlformats.org/officeDocument/2006/customXml" ds:itemID="{2D2F989D-2CDB-471E-9DE8-8C29AC9F0A71}">
+<ds:datastoreItem xmlns:ds="http://schemas.openxmlformats.org/officeDocument/2006/customXml" ds:itemID="{7F508251-261D-4720-9DB1-85CEB8749F11}">
   <ds:schemaRefs>
     <ds:schemaRef ds:uri="http://schemas.openxmlformats.org/officeDocument/2006/bibliography"/>
   </ds:schemaRefs>

</xml_diff>